<commit_message>
Added File to Capstone Project
Capstone.ipynb is added to capsotne project.
This ipython notebook contains the original code to Santander Customer
Satisfaction project.

Additional features will be added to this code.
As of now Data Preprocessing and Model training are present in the
notebook
</commit_message>
<xml_diff>
--- a/projects/Capstone/Machine Learning Engineer NanodegreeProject.docx
+++ b/projects/Capstone/Machine Learning Engineer NanodegreeProject.docx
@@ -370,27 +370,14 @@
       <w:r>
         <w:t xml:space="preserve">Figure </w:t>
       </w:r>
-      <w:r>
-        <w:fldChar w:fldCharType="begin"/>
-      </w:r>
-      <w:r>
-        <w:instrText xml:space="preserve"> SEQ Figure \* ARABIC </w:instrText>
-      </w:r>
-      <w:r>
-        <w:fldChar w:fldCharType="separate"/>
-      </w:r>
-      <w:r>
-        <w:rPr>
-          <w:noProof/>
-        </w:rPr>
-        <w:t>1</w:t>
-      </w:r>
-      <w:r>
-        <w:rPr>
-          <w:noProof/>
-        </w:rPr>
-        <w:fldChar w:fldCharType="end"/>
-      </w:r>
+      <w:fldSimple w:instr=" SEQ Figure \* ARABIC ">
+        <w:r>
+          <w:rPr>
+            <w:noProof/>
+          </w:rPr>
+          <w:t>1</w:t>
+        </w:r>
+      </w:fldSimple>
       <w:r>
         <w:t>: ROC CURVES</w:t>
       </w:r>
@@ -429,6 +416,11 @@
           <w:ilvl w:val="0"/>
           <w:numId w:val="2"/>
         </w:numPr>
+        <w:rPr>
+          <w:rStyle w:val="Hyperlink"/>
+          <w:color w:val="auto"/>
+          <w:u w:val="none"/>
+        </w:rPr>
       </w:pPr>
       <w:r>
         <w:t>Fig1 :</w:t>
@@ -447,6 +439,24 @@
     </w:p>
     <w:p>
       <w:pPr>
+        <w:pStyle w:val="ListParagraph"/>
+        <w:numPr>
+          <w:ilvl w:val="0"/>
+          <w:numId w:val="2"/>
+        </w:numPr>
+      </w:pPr>
+      <w:r>
+        <w:t xml:space="preserve">Fig4: </w:t>
+      </w:r>
+      <w:r>
+        <w:rPr>
+          <w:rStyle w:val="Hyperlink"/>
+        </w:rPr>
+        <w:t>https://www.analyticsvidhya.com/wp-content/uploads/2015/06/random-forest4.png</w:t>
+      </w:r>
+    </w:p>
+    <w:p>
+      <w:pPr>
         <w:pStyle w:val="Heading1"/>
       </w:pPr>
       <w:r>
@@ -510,7 +520,7 @@
       </w:pPr>
       <w:r>
         <w:lastRenderedPageBreak/>
-        <w:t>All the features of the training and testing set are numerical. Of these 258 features are discrete (‘int64’) and 111 are continuous (‘float64’) variables.</w:t>
+        <w:t>Maximum value in train data is 9999999999 and minimum value is -999999.These values deviated from other data by two larger amounts. So, there two values are considered as outliers.</w:t>
       </w:r>
     </w:p>
     <w:p>
@@ -522,7 +532,7 @@
         </w:numPr>
       </w:pPr>
       <w:r>
-        <w:t>Number of features is very large for such a small dataset. So, Feature Selection has to be done for removing unwanted features.</w:t>
+        <w:t>All the features of the training and testing set are numerical. Of these 258 features are discrete (‘int64’) and 111 are continuous (‘float64’) variables.</w:t>
       </w:r>
     </w:p>
     <w:p>
@@ -533,8 +543,1020 @@
           <w:numId w:val="3"/>
         </w:numPr>
       </w:pPr>
+      <w:r>
+        <w:t>Difference between common stats like mean, STD, min, max is very large. If we train the data with this, model will give high weightage to features containing large values.</w:t>
+      </w:r>
+    </w:p>
+    <w:p>
+      <w:pPr>
+        <w:pStyle w:val="ListParagraph"/>
+        <w:numPr>
+          <w:ilvl w:val="0"/>
+          <w:numId w:val="3"/>
+        </w:numPr>
+      </w:pPr>
+      <w:r>
+        <w:t>Number of features is very large for such a small dataset. So, Feature Selection has to be done for removing unwanted features.</w:t>
+      </w:r>
+    </w:p>
+    <w:p>
+      <w:pPr>
+        <w:pStyle w:val="ListParagraph"/>
+      </w:pPr>
+    </w:p>
+    <w:p>
+      <w:pPr>
+        <w:pStyle w:val="ListParagraph"/>
+      </w:pPr>
+    </w:p>
+    <w:p>
+      <w:pPr>
+        <w:pStyle w:val="Heading2"/>
+      </w:pPr>
+      <w:r>
+        <w:t>Exploratory Visualization</w:t>
+      </w:r>
+    </w:p>
+    <w:p>
+      <w:pPr>
+        <w:pStyle w:val="Heading2"/>
+        <w:jc w:val="both"/>
+      </w:pPr>
+      <w:r>
+        <w:rPr>
+          <w:noProof/>
+        </w:rPr>
+        <w:drawing>
+          <wp:inline distT="0" distB="0" distL="0" distR="0" wp14:anchorId="254C8E89" wp14:editId="0504E242">
+            <wp:extent cx="6521570" cy="2404836"/>
+            <wp:effectExtent l="0" t="0" r="0" b="0"/>
+            <wp:docPr id="2" name="Picture 2" descr="C:\Users\priyaranjanjc\Downloads\Hello.png"/>
+            <wp:cNvGraphicFramePr>
+              <a:graphicFrameLocks xmlns:a="http://schemas.openxmlformats.org/drawingml/2006/main" noChangeAspect="1"/>
+            </wp:cNvGraphicFramePr>
+            <a:graphic xmlns:a="http://schemas.openxmlformats.org/drawingml/2006/main">
+              <a:graphicData uri="http://schemas.openxmlformats.org/drawingml/2006/picture">
+                <pic:pic xmlns:pic="http://schemas.openxmlformats.org/drawingml/2006/picture">
+                  <pic:nvPicPr>
+                    <pic:cNvPr id="0" name="Picture 1" descr="C:\Users\priyaranjanjc\Downloads\Hello.png"/>
+                    <pic:cNvPicPr>
+                      <a:picLocks noChangeAspect="1" noChangeArrowheads="1"/>
+                    </pic:cNvPicPr>
+                  </pic:nvPicPr>
+                  <pic:blipFill rotWithShape="1">
+                    <a:blip r:embed="rId8">
+                      <a:extLst>
+                        <a:ext uri="{28A0092B-C50C-407E-A947-70E740481C1C}">
+                          <a14:useLocalDpi xmlns:a14="http://schemas.microsoft.com/office/drawing/2010/main" val="0"/>
+                        </a:ext>
+                      </a:extLst>
+                    </a:blip>
+                    <a:srcRect l="7243" t="3796" r="7878"/>
+                    <a:stretch/>
+                  </pic:blipFill>
+                  <pic:spPr bwMode="auto">
+                    <a:xfrm>
+                      <a:off x="0" y="0"/>
+                      <a:ext cx="6521569" cy="2404836"/>
+                    </a:xfrm>
+                    <a:prstGeom prst="rect">
+                      <a:avLst/>
+                    </a:prstGeom>
+                    <a:noFill/>
+                    <a:ln>
+                      <a:noFill/>
+                    </a:ln>
+                    <a:extLst>
+                      <a:ext uri="{53640926-AAD7-44D8-BBD7-CCE9431645EC}">
+                        <a14:shadowObscured xmlns:a14="http://schemas.microsoft.com/office/drawing/2010/main"/>
+                      </a:ext>
+                    </a:extLst>
+                  </pic:spPr>
+                </pic:pic>
+              </a:graphicData>
+            </a:graphic>
+          </wp:inline>
+        </w:drawing>
+      </w:r>
+    </w:p>
+    <w:p>
+      <w:pPr>
+        <w:pStyle w:val="Caption"/>
+        <w:jc w:val="center"/>
+        <w:rPr>
+          <w:sz w:val="22"/>
+        </w:rPr>
+      </w:pPr>
+      <w:r>
+        <w:rPr>
+          <w:sz w:val="22"/>
+        </w:rPr>
+        <w:t xml:space="preserve">Figure </w:t>
+      </w:r>
+      <w:r>
+        <w:rPr>
+          <w:sz w:val="22"/>
+        </w:rPr>
+        <w:fldChar w:fldCharType="begin"/>
+      </w:r>
+      <w:r>
+        <w:rPr>
+          <w:sz w:val="22"/>
+        </w:rPr>
+        <w:instrText xml:space="preserve"> SEQ Figure \* ARABIC </w:instrText>
+      </w:r>
+      <w:r>
+        <w:rPr>
+          <w:sz w:val="22"/>
+        </w:rPr>
+        <w:fldChar w:fldCharType="separate"/>
+      </w:r>
+      <w:r>
+        <w:rPr>
+          <w:noProof/>
+          <w:sz w:val="22"/>
+        </w:rPr>
+        <w:t>2</w:t>
+      </w:r>
+      <w:r>
+        <w:rPr>
+          <w:sz w:val="22"/>
+        </w:rPr>
+        <w:fldChar w:fldCharType="end"/>
+      </w:r>
+      <w:r>
+        <w:rPr>
+          <w:sz w:val="22"/>
+        </w:rPr>
+        <w:t>:</w:t>
+      </w:r>
+      <w:r>
+        <w:rPr>
+          <w:sz w:val="22"/>
+        </w:rPr>
+        <w:t xml:space="preserve"> </w:t>
+      </w:r>
+      <w:r>
+        <w:rPr>
+          <w:sz w:val="22"/>
+        </w:rPr>
+        <w:t>Top 20 features weights</w:t>
+      </w:r>
+    </w:p>
+    <w:p>
+      <w:r>
+        <w:t>These are the weights of the top 20 features that contribute the most in predicting the output label. We can see that column 1 has the highest weightage of nearly 23 in deciding the output and after 7 features nearly all the rest features provide a weightage of about 2%. This indicates that while predicting we should take into account more features so that we don’t miss the affect caused by these features.</w:t>
+      </w:r>
+    </w:p>
+    <w:p>
+      <w:r>
+        <w:t>Above picture represent the box plot of top 20 features of the normalized trained Data.</w:t>
+      </w:r>
+    </w:p>
+    <w:p>
+      <w:r>
+        <w:rPr>
+          <w:noProof/>
+        </w:rPr>
+        <w:lastRenderedPageBreak/>
+        <w:drawing>
+          <wp:anchor distT="0" distB="0" distL="114300" distR="114300" simplePos="0" relativeHeight="251658240" behindDoc="1" locked="0" layoutInCell="1" allowOverlap="1" wp14:anchorId="09753EEC" wp14:editId="71FB908A">
+            <wp:simplePos x="0" y="0"/>
+            <wp:positionH relativeFrom="column">
+              <wp:posOffset>-716280</wp:posOffset>
+            </wp:positionH>
+            <wp:positionV relativeFrom="paragraph">
+              <wp:posOffset>-353695</wp:posOffset>
+            </wp:positionV>
+            <wp:extent cx="7522210" cy="2941320"/>
+            <wp:effectExtent l="133350" t="114300" r="154940" b="163830"/>
+            <wp:wrapTight wrapText="bothSides">
+              <wp:wrapPolygon edited="0">
+                <wp:start x="-274" y="-839"/>
+                <wp:lineTo x="-383" y="1679"/>
+                <wp:lineTo x="-383" y="21544"/>
+                <wp:lineTo x="-274" y="22663"/>
+                <wp:lineTo x="21936" y="22663"/>
+                <wp:lineTo x="21990" y="1679"/>
+                <wp:lineTo x="21881" y="-839"/>
+                <wp:lineTo x="-274" y="-839"/>
+              </wp:wrapPolygon>
+            </wp:wrapTight>
+            <wp:docPr id="5" name="Picture 5"/>
+            <wp:cNvGraphicFramePr>
+              <a:graphicFrameLocks xmlns:a="http://schemas.openxmlformats.org/drawingml/2006/main" noChangeAspect="1"/>
+            </wp:cNvGraphicFramePr>
+            <a:graphic xmlns:a="http://schemas.openxmlformats.org/drawingml/2006/main">
+              <a:graphicData uri="http://schemas.openxmlformats.org/drawingml/2006/picture">
+                <pic:pic xmlns:pic="http://schemas.openxmlformats.org/drawingml/2006/picture">
+                  <pic:nvPicPr>
+                    <pic:cNvPr id="0" name="Boxplot of 20 features.png"/>
+                    <pic:cNvPicPr/>
+                  </pic:nvPicPr>
+                  <pic:blipFill rotWithShape="1">
+                    <a:blip r:embed="rId9">
+                      <a:extLst>
+                        <a:ext uri="{28A0092B-C50C-407E-A947-70E740481C1C}">
+                          <a14:useLocalDpi xmlns:a14="http://schemas.microsoft.com/office/drawing/2010/main" val="0"/>
+                        </a:ext>
+                      </a:extLst>
+                    </a:blip>
+                    <a:srcRect l="8310" t="3804" r="9169"/>
+                    <a:stretch/>
+                  </pic:blipFill>
+                  <pic:spPr bwMode="auto">
+                    <a:xfrm>
+                      <a:off x="0" y="0"/>
+                      <a:ext cx="7522210" cy="2941320"/>
+                    </a:xfrm>
+                    <a:prstGeom prst="rect">
+                      <a:avLst/>
+                    </a:prstGeom>
+                    <a:solidFill>
+                      <a:srgbClr val="FFFFFF">
+                        <a:shade val="85000"/>
+                      </a:srgbClr>
+                    </a:solidFill>
+                    <a:ln w="88900" cap="sq">
+                      <a:solidFill>
+                        <a:srgbClr val="FFFFFF"/>
+                      </a:solidFill>
+                      <a:miter lim="800000"/>
+                    </a:ln>
+                    <a:effectLst>
+                      <a:outerShdw blurRad="55000" dist="18000" dir="5400000" algn="tl" rotWithShape="0">
+                        <a:srgbClr val="000000">
+                          <a:alpha val="40000"/>
+                        </a:srgbClr>
+                      </a:outerShdw>
+                    </a:effectLst>
+                    <a:scene3d>
+                      <a:camera prst="orthographicFront"/>
+                      <a:lightRig rig="twoPt" dir="t">
+                        <a:rot lat="0" lon="0" rev="7200000"/>
+                      </a:lightRig>
+                    </a:scene3d>
+                    <a:sp3d>
+                      <a:bevelT w="25400" h="19050"/>
+                      <a:contourClr>
+                        <a:srgbClr val="FFFFFF"/>
+                      </a:contourClr>
+                    </a:sp3d>
+                    <a:extLst>
+                      <a:ext uri="{53640926-AAD7-44D8-BBD7-CCE9431645EC}">
+                        <a14:shadowObscured xmlns:a14="http://schemas.microsoft.com/office/drawing/2010/main"/>
+                      </a:ext>
+                    </a:extLst>
+                  </pic:spPr>
+                </pic:pic>
+              </a:graphicData>
+            </a:graphic>
+            <wp14:sizeRelH relativeFrom="margin">
+              <wp14:pctWidth>0</wp14:pctWidth>
+            </wp14:sizeRelH>
+            <wp14:sizeRelV relativeFrom="margin">
+              <wp14:pctHeight>0</wp14:pctHeight>
+            </wp14:sizeRelV>
+          </wp:anchor>
+        </w:drawing>
+      </w:r>
+      <w:r>
+        <w:rPr>
+          <w:noProof/>
+        </w:rPr>
+        <mc:AlternateContent>
+          <mc:Choice Requires="wps">
+            <w:drawing>
+              <wp:anchor distT="0" distB="0" distL="114300" distR="114300" simplePos="0" relativeHeight="251660288" behindDoc="0" locked="0" layoutInCell="1" allowOverlap="1" wp14:anchorId="76DEC3AE" wp14:editId="5B05D2CF">
+                <wp:simplePos x="0" y="0"/>
+                <wp:positionH relativeFrom="column">
+                  <wp:posOffset>-647065</wp:posOffset>
+                </wp:positionH>
+                <wp:positionV relativeFrom="paragraph">
+                  <wp:posOffset>2644775</wp:posOffset>
+                </wp:positionV>
+                <wp:extent cx="7236460" cy="635"/>
+                <wp:effectExtent l="0" t="0" r="0" b="0"/>
+                <wp:wrapTight wrapText="bothSides">
+                  <wp:wrapPolygon edited="0">
+                    <wp:start x="0" y="0"/>
+                    <wp:lineTo x="0" y="21600"/>
+                    <wp:lineTo x="21600" y="21600"/>
+                    <wp:lineTo x="21600" y="0"/>
+                  </wp:wrapPolygon>
+                </wp:wrapTight>
+                <wp:docPr id="6" name="Text Box 6"/>
+                <wp:cNvGraphicFramePr/>
+                <a:graphic xmlns:a="http://schemas.openxmlformats.org/drawingml/2006/main">
+                  <a:graphicData uri="http://schemas.microsoft.com/office/word/2010/wordprocessingShape">
+                    <wps:wsp>
+                      <wps:cNvSpPr txBox="1"/>
+                      <wps:spPr>
+                        <a:xfrm>
+                          <a:off x="0" y="0"/>
+                          <a:ext cx="7236460" cy="635"/>
+                        </a:xfrm>
+                        <a:prstGeom prst="rect">
+                          <a:avLst/>
+                        </a:prstGeom>
+                        <a:solidFill>
+                          <a:prstClr val="white"/>
+                        </a:solidFill>
+                        <a:ln>
+                          <a:noFill/>
+                        </a:ln>
+                        <a:effectLst/>
+                      </wps:spPr>
+                      <wps:txbx>
+                        <w:txbxContent>
+                          <w:p>
+                            <w:pPr>
+                              <w:pStyle w:val="Caption"/>
+                              <w:jc w:val="center"/>
+                              <w:rPr>
+                                <w:sz w:val="22"/>
+                              </w:rPr>
+                            </w:pPr>
+                            <w:r>
+                              <w:rPr>
+                                <w:sz w:val="22"/>
+                              </w:rPr>
+                              <w:t xml:space="preserve">Figure </w:t>
+                            </w:r>
+                            <w:r>
+                              <w:rPr>
+                                <w:sz w:val="22"/>
+                              </w:rPr>
+                              <w:fldChar w:fldCharType="begin"/>
+                            </w:r>
+                            <w:r>
+                              <w:rPr>
+                                <w:sz w:val="22"/>
+                              </w:rPr>
+                              <w:instrText xml:space="preserve"> SEQ Figure \* ARABIC </w:instrText>
+                            </w:r>
+                            <w:r>
+                              <w:rPr>
+                                <w:sz w:val="22"/>
+                              </w:rPr>
+                              <w:fldChar w:fldCharType="separate"/>
+                            </w:r>
+                            <w:r>
+                              <w:rPr>
+                                <w:noProof/>
+                                <w:sz w:val="22"/>
+                              </w:rPr>
+                              <w:t>3</w:t>
+                            </w:r>
+                            <w:r>
+                              <w:rPr>
+                                <w:sz w:val="22"/>
+                              </w:rPr>
+                              <w:fldChar w:fldCharType="end"/>
+                            </w:r>
+                            <w:r>
+                              <w:rPr>
+                                <w:sz w:val="22"/>
+                              </w:rPr>
+                              <w:t xml:space="preserve"> : Box plot of top 20 features</w:t>
+                            </w:r>
+                          </w:p>
+                        </w:txbxContent>
+                      </wps:txbx>
+                      <wps:bodyPr rot="0" spcFirstLastPara="0" vertOverflow="overflow" horzOverflow="overflow" vert="horz" wrap="square" lIns="0" tIns="0" rIns="0" bIns="0" numCol="1" spcCol="0" rtlCol="0" fromWordArt="0" anchor="t" anchorCtr="0" forceAA="0" compatLnSpc="1">
+                        <a:prstTxWarp prst="textNoShape">
+                          <a:avLst/>
+                        </a:prstTxWarp>
+                        <a:spAutoFit/>
+                      </wps:bodyPr>
+                    </wps:wsp>
+                  </a:graphicData>
+                </a:graphic>
+              </wp:anchor>
+            </w:drawing>
+          </mc:Choice>
+          <mc:Fallback>
+            <w:pict>
+              <v:shapetype id="_x0000_t202" coordsize="21600,21600" o:spt="202" path="m,l,21600r21600,l21600,xe">
+                <v:stroke joinstyle="miter"/>
+                <v:path gradientshapeok="t" o:connecttype="rect"/>
+              </v:shapetype>
+              <v:shape id="Text Box 6" o:spid="_x0000_s1026" type="#_x0000_t202" style="position:absolute;margin-left:-50.95pt;margin-top:208.25pt;width:569.8pt;height:.05pt;z-index:251660288;visibility:visible;mso-wrap-style:square;mso-wrap-distance-left:9pt;mso-wrap-distance-top:0;mso-wrap-distance-right:9pt;mso-wrap-distance-bottom:0;mso-position-horizontal:absolute;mso-position-horizontal-relative:text;mso-position-vertical:absolute;mso-position-vertical-relative:text;v-text-anchor:top" o:gfxdata="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" stroked="f">
+                <v:textbox style="mso-fit-shape-to-text:t" inset="0,0,0,0">
+                  <w:txbxContent>
+                    <w:p>
+                      <w:pPr>
+                        <w:pStyle w:val="Caption"/>
+                        <w:jc w:val="center"/>
+                        <w:rPr>
+                          <w:sz w:val="22"/>
+                        </w:rPr>
+                      </w:pPr>
+                      <w:r>
+                        <w:rPr>
+                          <w:sz w:val="22"/>
+                        </w:rPr>
+                        <w:t xml:space="preserve">Figure </w:t>
+                      </w:r>
+                      <w:r>
+                        <w:rPr>
+                          <w:sz w:val="22"/>
+                        </w:rPr>
+                        <w:fldChar w:fldCharType="begin"/>
+                      </w:r>
+                      <w:r>
+                        <w:rPr>
+                          <w:sz w:val="22"/>
+                        </w:rPr>
+                        <w:instrText xml:space="preserve"> SEQ Figure \* ARABIC </w:instrText>
+                      </w:r>
+                      <w:r>
+                        <w:rPr>
+                          <w:sz w:val="22"/>
+                        </w:rPr>
+                        <w:fldChar w:fldCharType="separate"/>
+                      </w:r>
+                      <w:r>
+                        <w:rPr>
+                          <w:noProof/>
+                          <w:sz w:val="22"/>
+                        </w:rPr>
+                        <w:t>3</w:t>
+                      </w:r>
+                      <w:r>
+                        <w:rPr>
+                          <w:sz w:val="22"/>
+                        </w:rPr>
+                        <w:fldChar w:fldCharType="end"/>
+                      </w:r>
+                      <w:r>
+                        <w:rPr>
+                          <w:sz w:val="22"/>
+                        </w:rPr>
+                        <w:t xml:space="preserve"> : Box plot of top 20 features</w:t>
+                      </w:r>
+                    </w:p>
+                  </w:txbxContent>
+                </v:textbox>
+                <w10:wrap type="tight"/>
+              </v:shape>
+            </w:pict>
+          </mc:Fallback>
+        </mc:AlternateContent>
+      </w:r>
+      <w:r>
+        <w:t xml:space="preserve">As we can observe some of the features like 311,187,333 have values which are far higher than the rest of the data. These we can say as outliers. But as we really don’t know what these features represent we cannot   remove them without complete understanding (Feature description is not provided along with data set.).We cannot assume these as noise or miscalculated data, because it is common in bank system for very few individuals to have account properties which are far different from others. Above boxplot is perfect reflection of that. That two first 7 features contribute most to the final predictions, so few different points in these features are not going to affect output prediction by large factor.  </w:t>
+      </w:r>
+    </w:p>
+    <w:p/>
+    <w:p>
+      <w:pPr>
+        <w:pStyle w:val="Heading2"/>
+      </w:pPr>
+      <w:r>
+        <w:t>Algorithms and Techniques</w:t>
+      </w:r>
+    </w:p>
+    <w:p/>
+    <w:p>
+      <w:pPr>
+        <w:pStyle w:val="Heading3"/>
+      </w:pPr>
+      <w:r>
+        <w:t xml:space="preserve">Random Forrest </w:t>
+      </w:r>
+    </w:p>
+    <w:p>
+      <w:r>
+        <w:t xml:space="preserve">Random forest or random decision trees are an ensemble learning method which is used in classification and regression problems. By selecting random features at each node random trees are generated. Using untrained </w:t>
+      </w:r>
+      <w:r>
+        <w:t>records (random sample with training set)</w:t>
+      </w:r>
+      <w:r>
+        <w:t xml:space="preserve">, accuracy of each tree is measured and appropriate weight is given to </w:t>
+      </w:r>
+      <w:r>
+        <w:t>each</w:t>
+      </w:r>
+      <w:r>
+        <w:t xml:space="preserve"> tree. Final prediction of the model is evaluated by </w:t>
+      </w:r>
+      <w:r>
+        <w:t>taking mean of predictions of each tree multiplied by their weights.</w:t>
+      </w:r>
+    </w:p>
+    <w:p>
+      <w:pPr>
+        <w:keepNext/>
+      </w:pPr>
+      <w:r>
+        <w:rPr>
+          <w:noProof/>
+        </w:rPr>
+        <w:lastRenderedPageBreak/>
+        <w:drawing>
+          <wp:inline distT="0" distB="0" distL="0" distR="0" wp14:anchorId="6810272D" wp14:editId="4EBBC7AF">
+            <wp:extent cx="5934710" cy="3855720"/>
+            <wp:effectExtent l="0" t="0" r="8890" b="0"/>
+            <wp:docPr id="8" name="Picture 8" descr="C:\Users\priyaranjanjc\Downloads\random-forest4.png"/>
+            <wp:cNvGraphicFramePr>
+              <a:graphicFrameLocks xmlns:a="http://schemas.openxmlformats.org/drawingml/2006/main" noChangeAspect="1"/>
+            </wp:cNvGraphicFramePr>
+            <a:graphic xmlns:a="http://schemas.openxmlformats.org/drawingml/2006/main">
+              <a:graphicData uri="http://schemas.openxmlformats.org/drawingml/2006/picture">
+                <pic:pic xmlns:pic="http://schemas.openxmlformats.org/drawingml/2006/picture">
+                  <pic:nvPicPr>
+                    <pic:cNvPr id="0" name="Picture 4" descr="C:\Users\priyaranjanjc\Downloads\random-forest4.png"/>
+                    <pic:cNvPicPr>
+                      <a:picLocks noChangeAspect="1" noChangeArrowheads="1"/>
+                    </pic:cNvPicPr>
+                  </pic:nvPicPr>
+                  <pic:blipFill>
+                    <a:blip r:embed="rId10">
+                      <a:extLst>
+                        <a:ext uri="{28A0092B-C50C-407E-A947-70E740481C1C}">
+                          <a14:useLocalDpi xmlns:a14="http://schemas.microsoft.com/office/drawing/2010/main" val="0"/>
+                        </a:ext>
+                      </a:extLst>
+                    </a:blip>
+                    <a:srcRect/>
+                    <a:stretch>
+                      <a:fillRect/>
+                    </a:stretch>
+                  </pic:blipFill>
+                  <pic:spPr bwMode="auto">
+                    <a:xfrm>
+                      <a:off x="0" y="0"/>
+                      <a:ext cx="5934710" cy="3855720"/>
+                    </a:xfrm>
+                    <a:prstGeom prst="rect">
+                      <a:avLst/>
+                    </a:prstGeom>
+                    <a:noFill/>
+                    <a:ln>
+                      <a:noFill/>
+                    </a:ln>
+                  </pic:spPr>
+                </pic:pic>
+              </a:graphicData>
+            </a:graphic>
+          </wp:inline>
+        </w:drawing>
+      </w:r>
+    </w:p>
+    <w:p>
+      <w:pPr>
+        <w:pStyle w:val="Caption"/>
+        <w:jc w:val="center"/>
+        <w:rPr>
+          <w:sz w:val="22"/>
+        </w:rPr>
+      </w:pPr>
+      <w:r>
+        <w:rPr>
+          <w:sz w:val="22"/>
+        </w:rPr>
+        <w:t xml:space="preserve">Figure </w:t>
+      </w:r>
+      <w:r>
+        <w:rPr>
+          <w:sz w:val="22"/>
+        </w:rPr>
+        <w:fldChar w:fldCharType="begin"/>
+      </w:r>
+      <w:r>
+        <w:rPr>
+          <w:sz w:val="22"/>
+        </w:rPr>
+        <w:instrText xml:space="preserve"> SEQ Figure \* ARABIC </w:instrText>
+      </w:r>
+      <w:r>
+        <w:rPr>
+          <w:sz w:val="22"/>
+        </w:rPr>
+        <w:fldChar w:fldCharType="separate"/>
+      </w:r>
+      <w:r>
+        <w:rPr>
+          <w:noProof/>
+          <w:sz w:val="22"/>
+        </w:rPr>
+        <w:t>4</w:t>
+      </w:r>
+      <w:r>
+        <w:rPr>
+          <w:sz w:val="22"/>
+        </w:rPr>
+        <w:fldChar w:fldCharType="end"/>
+      </w:r>
+      <w:r>
+        <w:rPr>
+          <w:sz w:val="22"/>
+        </w:rPr>
+        <w:t xml:space="preserve"> : Random Forrest</w:t>
+      </w:r>
+    </w:p>
+    <w:p>
+      <w:r>
+        <w:t>Random forest are robust to outliers, they can handle abnormal data pretty well. After extraction of 95 percentile important factors, we</w:t>
+      </w:r>
+      <w:r>
+        <w:t xml:space="preserve"> have just 28 variables in the data base with 71213 records. Random forest performs exceptionally well when number of variables is far less th</w:t>
+      </w:r>
+      <w:r>
+        <w:t>an</w:t>
+      </w:r>
+      <w:r>
+        <w:t xml:space="preserve"> </w:t>
+      </w:r>
+      <w:r>
+        <w:t xml:space="preserve">the </w:t>
+      </w:r>
+      <w:r>
+        <w:t xml:space="preserve">records. </w:t>
+      </w:r>
+    </w:p>
+    <w:p/>
+    <w:p>
+      <w:r>
+        <w:t xml:space="preserve">As target variable here is </w:t>
+      </w:r>
+      <w:r>
+        <w:t>dichotomous (binary)</w:t>
+      </w:r>
+      <w:r>
+        <w:t>, it would be compelling to use logistic regression. But as show in the figure 3, out data contains some abnormal (outlier) data. Logistic regression will provide more importance (weightage) to these features which will result in biased results. So, logistic regression is not suitable for training this dataset.</w:t>
+      </w:r>
+    </w:p>
+    <w:p/>
+    <w:p>
+      <w:pPr>
+        <w:pStyle w:val="Heading3"/>
+      </w:pPr>
+      <w:proofErr w:type="spellStart"/>
+      <w:r>
+        <w:t>GridSearchCV</w:t>
+      </w:r>
+      <w:proofErr w:type="spellEnd"/>
+    </w:p>
+    <w:p>
+      <w:pPr>
+        <w:shd w:val="clear" w:color="auto" w:fill="FFFFFF"/>
+        <w:spacing w:before="100" w:beforeAutospacing="1" w:after="100" w:afterAutospacing="1" w:line="240" w:lineRule="auto"/>
+        <w:ind w:left="480" w:right="480"/>
+        <w:rPr>
+          <w:rFonts w:ascii="Helvetica" w:eastAsia="Times New Roman" w:hAnsi="Helvetica" w:cs="Helvetica"/>
+          <w:color w:val="000000"/>
+          <w:sz w:val="21"/>
+          <w:szCs w:val="21"/>
+        </w:rPr>
+      </w:pPr>
+      <w:r>
+        <w:rPr>
+          <w:rFonts w:ascii="Helvetica" w:eastAsia="Times New Roman" w:hAnsi="Helvetica" w:cs="Helvetica"/>
+          <w:color w:val="000000"/>
+          <w:sz w:val="21"/>
+          <w:szCs w:val="21"/>
+        </w:rPr>
+        <w:t>Grid Search is a model optimization technique where different models are generated by varying the parameters of the selected method or model.</w:t>
+      </w:r>
+      <w:r>
+        <w:rPr>
+          <w:rFonts w:ascii="Helvetica" w:eastAsia="Times New Roman" w:hAnsi="Helvetica" w:cs="Helvetica"/>
+          <w:color w:val="000000"/>
+          <w:sz w:val="21"/>
+          <w:szCs w:val="21"/>
+        </w:rPr>
+        <w:t xml:space="preserve"> </w:t>
+      </w:r>
+      <w:proofErr w:type="spellStart"/>
+      <w:r>
+        <w:rPr>
+          <w:rFonts w:ascii="Helvetica" w:eastAsia="Times New Roman" w:hAnsi="Helvetica" w:cs="Helvetica"/>
+          <w:color w:val="000000"/>
+          <w:sz w:val="21"/>
+          <w:szCs w:val="21"/>
+        </w:rPr>
+        <w:t>GridSearch</w:t>
+      </w:r>
+      <w:proofErr w:type="spellEnd"/>
+      <w:r>
+        <w:rPr>
+          <w:rFonts w:ascii="Helvetica" w:eastAsia="Times New Roman" w:hAnsi="Helvetica" w:cs="Helvetica"/>
+          <w:color w:val="000000"/>
+          <w:sz w:val="21"/>
+          <w:szCs w:val="21"/>
+        </w:rPr>
+        <w:t xml:space="preserve"> exhaustively generates all possible combinations of parameter values specified in the </w:t>
+      </w:r>
+      <w:proofErr w:type="spellStart"/>
+      <w:r>
+        <w:rPr>
+          <w:rFonts w:ascii="Helvetica" w:eastAsia="Times New Roman" w:hAnsi="Helvetica" w:cs="Helvetica"/>
+          <w:color w:val="000000"/>
+          <w:sz w:val="21"/>
+          <w:szCs w:val="21"/>
+        </w:rPr>
+        <w:t>param_grid</w:t>
+      </w:r>
+      <w:proofErr w:type="spellEnd"/>
+      <w:r>
+        <w:rPr>
+          <w:rFonts w:ascii="Helvetica" w:eastAsia="Times New Roman" w:hAnsi="Helvetica" w:cs="Helvetica"/>
+          <w:color w:val="000000"/>
+          <w:sz w:val="21"/>
+          <w:szCs w:val="21"/>
+        </w:rPr>
+        <w:t xml:space="preserve">. For example, in SVM, if we provide </w:t>
+      </w:r>
+      <w:proofErr w:type="spellStart"/>
+      <w:r>
+        <w:rPr>
+          <w:rFonts w:ascii="Helvetica" w:eastAsia="Times New Roman" w:hAnsi="Helvetica" w:cs="Helvetica"/>
+          <w:color w:val="000000"/>
+          <w:sz w:val="21"/>
+          <w:szCs w:val="21"/>
+        </w:rPr>
+        <w:t>param_grid</w:t>
+      </w:r>
+      <w:proofErr w:type="spellEnd"/>
+      <w:r>
+        <w:rPr>
+          <w:rFonts w:ascii="Helvetica" w:eastAsia="Times New Roman" w:hAnsi="Helvetica" w:cs="Helvetica"/>
+          <w:color w:val="000000"/>
+          <w:sz w:val="21"/>
+          <w:szCs w:val="21"/>
+        </w:rPr>
+        <w:t xml:space="preserve"> = [{'C': [1, 10], 'gamma': [0.001, 0.0001], 'kernel': ['</w:t>
+      </w:r>
+      <w:proofErr w:type="spellStart"/>
+      <w:r>
+        <w:rPr>
+          <w:rFonts w:ascii="Helvetica" w:eastAsia="Times New Roman" w:hAnsi="Helvetica" w:cs="Helvetica"/>
+          <w:color w:val="000000"/>
+          <w:sz w:val="21"/>
+          <w:szCs w:val="21"/>
+        </w:rPr>
+        <w:t>rbf</w:t>
+      </w:r>
+      <w:proofErr w:type="spellEnd"/>
+      <w:r>
+        <w:rPr>
+          <w:rFonts w:ascii="Helvetica" w:eastAsia="Times New Roman" w:hAnsi="Helvetica" w:cs="Helvetica"/>
+          <w:color w:val="000000"/>
+          <w:sz w:val="21"/>
+          <w:szCs w:val="21"/>
+        </w:rPr>
+        <w:t>']}].It will check model with 4 different combinations of C, gamma values with '</w:t>
+      </w:r>
+      <w:proofErr w:type="spellStart"/>
+      <w:r>
+        <w:rPr>
+          <w:rFonts w:ascii="Helvetica" w:eastAsia="Times New Roman" w:hAnsi="Helvetica" w:cs="Helvetica"/>
+          <w:color w:val="000000"/>
+          <w:sz w:val="21"/>
+          <w:szCs w:val="21"/>
+        </w:rPr>
+        <w:t>rbf</w:t>
+      </w:r>
+      <w:proofErr w:type="spellEnd"/>
+      <w:r>
+        <w:rPr>
+          <w:rFonts w:ascii="Helvetica" w:eastAsia="Times New Roman" w:hAnsi="Helvetica" w:cs="Helvetica"/>
+          <w:color w:val="000000"/>
+          <w:sz w:val="21"/>
+          <w:szCs w:val="21"/>
+        </w:rPr>
+        <w:t xml:space="preserve">' kernel. Of all these combinations, we are fine tuning the parameters (considering all possible combinations) of the selected model (learning algorithm) to get the optimum </w:t>
+      </w:r>
+      <w:r>
+        <w:rPr>
+          <w:rFonts w:ascii="Helvetica" w:eastAsia="Times New Roman" w:hAnsi="Helvetica" w:cs="Helvetica"/>
+          <w:color w:val="000000"/>
+          <w:sz w:val="21"/>
+          <w:szCs w:val="21"/>
+        </w:rPr>
+        <w:lastRenderedPageBreak/>
+        <w:t>results.</w:t>
+      </w:r>
+      <w:r>
+        <w:rPr>
+          <w:rFonts w:ascii="Helvetica" w:eastAsia="Times New Roman" w:hAnsi="Helvetica" w:cs="Helvetica"/>
+          <w:color w:val="000000"/>
+          <w:sz w:val="21"/>
+          <w:szCs w:val="21"/>
+        </w:rPr>
+        <w:t xml:space="preserve"> </w:t>
+      </w:r>
+      <w:r>
+        <w:rPr>
+          <w:rFonts w:ascii="Helvetica" w:eastAsia="Times New Roman" w:hAnsi="Helvetica" w:cs="Helvetica"/>
+          <w:color w:val="000000"/>
+          <w:sz w:val="21"/>
+          <w:szCs w:val="21"/>
+        </w:rPr>
+        <w:t>Model with highest performance (selected score measure) is considered as the final model.</w:t>
+      </w:r>
+    </w:p>
+    <w:p>
+      <w:pPr>
+        <w:shd w:val="clear" w:color="auto" w:fill="FFFFFF"/>
+        <w:spacing w:before="100" w:beforeAutospacing="1" w:after="100" w:afterAutospacing="1" w:line="240" w:lineRule="auto"/>
+        <w:ind w:left="480" w:right="480"/>
+        <w:rPr>
+          <w:rFonts w:ascii="Helvetica" w:eastAsia="Times New Roman" w:hAnsi="Helvetica" w:cs="Helvetica"/>
+          <w:color w:val="000000"/>
+          <w:sz w:val="21"/>
+          <w:szCs w:val="21"/>
+        </w:rPr>
+      </w:pPr>
+    </w:p>
+    <w:p>
+      <w:pPr>
+        <w:autoSpaceDE w:val="0"/>
+        <w:autoSpaceDN w:val="0"/>
+        <w:adjustRightInd w:val="0"/>
+        <w:spacing w:after="0" w:line="240" w:lineRule="auto"/>
+        <w:rPr>
+          <w:rFonts w:ascii="Times New Roman" w:hAnsi="Times New Roman" w:cs="Times New Roman"/>
+          <w:b/>
+          <w:bCs/>
+          <w:color w:val="000000"/>
+          <w:sz w:val="32"/>
+          <w:szCs w:val="32"/>
+        </w:rPr>
+      </w:pPr>
+      <w:r>
+        <w:rPr>
+          <w:rFonts w:ascii="Times New Roman" w:hAnsi="Times New Roman" w:cs="Times New Roman"/>
+          <w:b/>
+          <w:bCs/>
+          <w:color w:val="000000"/>
+          <w:sz w:val="32"/>
+          <w:szCs w:val="32"/>
+        </w:rPr>
+        <w:t>Benchmark Model</w:t>
+      </w:r>
+    </w:p>
+    <w:p>
+      <w:pPr>
+        <w:autoSpaceDE w:val="0"/>
+        <w:autoSpaceDN w:val="0"/>
+        <w:adjustRightInd w:val="0"/>
+        <w:spacing w:after="0" w:line="240" w:lineRule="auto"/>
+        <w:rPr>
+          <w:rFonts w:ascii="Times New Roman" w:hAnsi="Times New Roman" w:cs="Times New Roman"/>
+          <w:b/>
+          <w:bCs/>
+          <w:color w:val="000000"/>
+          <w:sz w:val="32"/>
+          <w:szCs w:val="32"/>
+        </w:rPr>
+      </w:pPr>
+    </w:p>
+    <w:p>
+      <w:pPr>
+        <w:rPr>
+          <w:rFonts w:ascii="Calibri" w:hAnsi="Calibri" w:cs="Calibri"/>
+          <w:color w:val="000000"/>
+          <w:sz w:val="23"/>
+          <w:szCs w:val="23"/>
+        </w:rPr>
+      </w:pPr>
+      <w:r>
+        <w:rPr>
+          <w:rFonts w:ascii="Calibri" w:hAnsi="Calibri" w:cs="Calibri"/>
+          <w:color w:val="000000"/>
+          <w:sz w:val="23"/>
+          <w:szCs w:val="23"/>
+        </w:rPr>
+        <w:t xml:space="preserve">In any business entity, most of the customers will be happy with the service (except for few). Same is the case with the Santander </w:t>
+      </w:r>
+      <w:proofErr w:type="gramStart"/>
+      <w:r>
+        <w:rPr>
+          <w:rFonts w:ascii="Calibri" w:hAnsi="Calibri" w:cs="Calibri"/>
+          <w:color w:val="000000"/>
+          <w:sz w:val="23"/>
+          <w:szCs w:val="23"/>
+        </w:rPr>
+        <w:t>bank,</w:t>
+      </w:r>
+      <w:proofErr w:type="gramEnd"/>
+      <w:r>
+        <w:rPr>
+          <w:rFonts w:ascii="Calibri" w:hAnsi="Calibri" w:cs="Calibri"/>
+          <w:color w:val="000000"/>
+          <w:sz w:val="23"/>
+          <w:szCs w:val="23"/>
+        </w:rPr>
+        <w:t xml:space="preserve"> most of the customers of the bank are satisfied. A quick analysis of the train data shows that 96.04 are satisfied. So, will have any accuracy of 96.04 if we predict all the customers are happy. This will be a good benchmark solution for this model. Submission assuming every customer is satisfied gave AOC (benchmark) score of 0.5.</w:t>
+      </w:r>
+    </w:p>
+    <w:p>
+      <w:pPr>
+        <w:keepNext/>
+      </w:pPr>
+      <w:r>
+        <w:rPr>
+          <w:noProof/>
+        </w:rPr>
+        <w:drawing>
+          <wp:inline distT="0" distB="0" distL="0" distR="0" wp14:anchorId="53EAAB30" wp14:editId="6CB62627">
+            <wp:extent cx="6443932" cy="621102"/>
+            <wp:effectExtent l="0" t="0" r="0" b="7620"/>
+            <wp:docPr id="9" name="Picture 9"/>
+            <wp:cNvGraphicFramePr>
+              <a:graphicFrameLocks xmlns:a="http://schemas.openxmlformats.org/drawingml/2006/main" noChangeAspect="1"/>
+            </wp:cNvGraphicFramePr>
+            <a:graphic xmlns:a="http://schemas.openxmlformats.org/drawingml/2006/main">
+              <a:graphicData uri="http://schemas.openxmlformats.org/drawingml/2006/picture">
+                <pic:pic xmlns:pic="http://schemas.openxmlformats.org/drawingml/2006/picture">
+                  <pic:nvPicPr>
+                    <pic:cNvPr id="0" name=""/>
+                    <pic:cNvPicPr/>
+                  </pic:nvPicPr>
+                  <pic:blipFill>
+                    <a:blip r:embed="rId11"/>
+                    <a:stretch>
+                      <a:fillRect/>
+                    </a:stretch>
+                  </pic:blipFill>
+                  <pic:spPr>
+                    <a:xfrm>
+                      <a:off x="0" y="0"/>
+                      <a:ext cx="6452882" cy="621965"/>
+                    </a:xfrm>
+                    <a:prstGeom prst="rect">
+                      <a:avLst/>
+                    </a:prstGeom>
+                  </pic:spPr>
+                </pic:pic>
+              </a:graphicData>
+            </a:graphic>
+          </wp:inline>
+        </w:drawing>
+      </w:r>
+    </w:p>
+    <w:p>
+      <w:pPr>
+        <w:pStyle w:val="Caption"/>
+        <w:jc w:val="center"/>
+        <w:rPr>
+          <w:sz w:val="22"/>
+        </w:rPr>
+      </w:pPr>
+      <w:r>
+        <w:rPr>
+          <w:sz w:val="22"/>
+        </w:rPr>
+        <w:t xml:space="preserve">Figure </w:t>
+      </w:r>
+      <w:r>
+        <w:rPr>
+          <w:sz w:val="22"/>
+        </w:rPr>
+        <w:fldChar w:fldCharType="begin"/>
+      </w:r>
+      <w:r>
+        <w:rPr>
+          <w:sz w:val="22"/>
+        </w:rPr>
+        <w:instrText xml:space="preserve"> SEQ Figure \* ARABIC </w:instrText>
+      </w:r>
+      <w:r>
+        <w:rPr>
+          <w:sz w:val="22"/>
+        </w:rPr>
+        <w:fldChar w:fldCharType="separate"/>
+      </w:r>
+      <w:r>
+        <w:rPr>
+          <w:sz w:val="22"/>
+        </w:rPr>
+        <w:t>5</w:t>
+      </w:r>
+      <w:r>
+        <w:rPr>
+          <w:sz w:val="22"/>
+        </w:rPr>
+        <w:fldChar w:fldCharType="end"/>
+      </w:r>
+      <w:r>
+        <w:rPr>
+          <w:sz w:val="22"/>
+        </w:rPr>
+        <w:t xml:space="preserve"> : Benchmark </w:t>
+      </w:r>
       <w:bookmarkStart w:id="0" w:name="_GoBack"/>
       <w:bookmarkEnd w:id="0"/>
+      <w:r>
+        <w:rPr>
+          <w:sz w:val="22"/>
+        </w:rPr>
+        <w:t>Model AUROC Score</w:t>
+      </w:r>
     </w:p>
     <w:sectPr>
       <w:pgSz w:w="12240" w:h="15840"/>
@@ -751,6 +1773,155 @@
     </w:lvl>
   </w:abstractNum>
   <w:abstractNum w:abstractNumId="2">
+    <w:nsid w:val="51C06C67"/>
+    <w:multiLevelType w:val="multilevel"/>
+    <w:tmpl w:val="058AE188"/>
+    <w:lvl w:ilvl="0">
+      <w:start w:val="1"/>
+      <w:numFmt w:val="bullet"/>
+      <w:lvlText w:val=""/>
+      <w:lvlJc w:val="left"/>
+      <w:pPr>
+        <w:tabs>
+          <w:tab w:val="num" w:pos="720"/>
+        </w:tabs>
+        <w:ind w:left="720" w:hanging="360"/>
+      </w:pPr>
+      <w:rPr>
+        <w:rFonts w:ascii="Symbol" w:hAnsi="Symbol" w:hint="default"/>
+        <w:sz w:val="20"/>
+      </w:rPr>
+    </w:lvl>
+    <w:lvl w:ilvl="1" w:tentative="1">
+      <w:start w:val="1"/>
+      <w:numFmt w:val="bullet"/>
+      <w:lvlText w:val=""/>
+      <w:lvlJc w:val="left"/>
+      <w:pPr>
+        <w:tabs>
+          <w:tab w:val="num" w:pos="1440"/>
+        </w:tabs>
+        <w:ind w:left="1440" w:hanging="360"/>
+      </w:pPr>
+      <w:rPr>
+        <w:rFonts w:ascii="Symbol" w:hAnsi="Symbol" w:hint="default"/>
+        <w:sz w:val="20"/>
+      </w:rPr>
+    </w:lvl>
+    <w:lvl w:ilvl="2" w:tentative="1">
+      <w:start w:val="1"/>
+      <w:numFmt w:val="bullet"/>
+      <w:lvlText w:val=""/>
+      <w:lvlJc w:val="left"/>
+      <w:pPr>
+        <w:tabs>
+          <w:tab w:val="num" w:pos="2160"/>
+        </w:tabs>
+        <w:ind w:left="2160" w:hanging="360"/>
+      </w:pPr>
+      <w:rPr>
+        <w:rFonts w:ascii="Symbol" w:hAnsi="Symbol" w:hint="default"/>
+        <w:sz w:val="20"/>
+      </w:rPr>
+    </w:lvl>
+    <w:lvl w:ilvl="3" w:tentative="1">
+      <w:start w:val="1"/>
+      <w:numFmt w:val="bullet"/>
+      <w:lvlText w:val=""/>
+      <w:lvlJc w:val="left"/>
+      <w:pPr>
+        <w:tabs>
+          <w:tab w:val="num" w:pos="2880"/>
+        </w:tabs>
+        <w:ind w:left="2880" w:hanging="360"/>
+      </w:pPr>
+      <w:rPr>
+        <w:rFonts w:ascii="Symbol" w:hAnsi="Symbol" w:hint="default"/>
+        <w:sz w:val="20"/>
+      </w:rPr>
+    </w:lvl>
+    <w:lvl w:ilvl="4" w:tentative="1">
+      <w:start w:val="1"/>
+      <w:numFmt w:val="bullet"/>
+      <w:lvlText w:val=""/>
+      <w:lvlJc w:val="left"/>
+      <w:pPr>
+        <w:tabs>
+          <w:tab w:val="num" w:pos="3600"/>
+        </w:tabs>
+        <w:ind w:left="3600" w:hanging="360"/>
+      </w:pPr>
+      <w:rPr>
+        <w:rFonts w:ascii="Symbol" w:hAnsi="Symbol" w:hint="default"/>
+        <w:sz w:val="20"/>
+      </w:rPr>
+    </w:lvl>
+    <w:lvl w:ilvl="5" w:tentative="1">
+      <w:start w:val="1"/>
+      <w:numFmt w:val="bullet"/>
+      <w:lvlText w:val=""/>
+      <w:lvlJc w:val="left"/>
+      <w:pPr>
+        <w:tabs>
+          <w:tab w:val="num" w:pos="4320"/>
+        </w:tabs>
+        <w:ind w:left="4320" w:hanging="360"/>
+      </w:pPr>
+      <w:rPr>
+        <w:rFonts w:ascii="Symbol" w:hAnsi="Symbol" w:hint="default"/>
+        <w:sz w:val="20"/>
+      </w:rPr>
+    </w:lvl>
+    <w:lvl w:ilvl="6" w:tentative="1">
+      <w:start w:val="1"/>
+      <w:numFmt w:val="bullet"/>
+      <w:lvlText w:val=""/>
+      <w:lvlJc w:val="left"/>
+      <w:pPr>
+        <w:tabs>
+          <w:tab w:val="num" w:pos="5040"/>
+        </w:tabs>
+        <w:ind w:left="5040" w:hanging="360"/>
+      </w:pPr>
+      <w:rPr>
+        <w:rFonts w:ascii="Symbol" w:hAnsi="Symbol" w:hint="default"/>
+        <w:sz w:val="20"/>
+      </w:rPr>
+    </w:lvl>
+    <w:lvl w:ilvl="7" w:tentative="1">
+      <w:start w:val="1"/>
+      <w:numFmt w:val="bullet"/>
+      <w:lvlText w:val=""/>
+      <w:lvlJc w:val="left"/>
+      <w:pPr>
+        <w:tabs>
+          <w:tab w:val="num" w:pos="5760"/>
+        </w:tabs>
+        <w:ind w:left="5760" w:hanging="360"/>
+      </w:pPr>
+      <w:rPr>
+        <w:rFonts w:ascii="Symbol" w:hAnsi="Symbol" w:hint="default"/>
+        <w:sz w:val="20"/>
+      </w:rPr>
+    </w:lvl>
+    <w:lvl w:ilvl="8" w:tentative="1">
+      <w:start w:val="1"/>
+      <w:numFmt w:val="bullet"/>
+      <w:lvlText w:val=""/>
+      <w:lvlJc w:val="left"/>
+      <w:pPr>
+        <w:tabs>
+          <w:tab w:val="num" w:pos="6480"/>
+        </w:tabs>
+        <w:ind w:left="6480" w:hanging="360"/>
+      </w:pPr>
+      <w:rPr>
+        <w:rFonts w:ascii="Symbol" w:hAnsi="Symbol" w:hint="default"/>
+        <w:sz w:val="20"/>
+      </w:rPr>
+    </w:lvl>
+  </w:abstractNum>
+  <w:abstractNum w:abstractNumId="3">
     <w:nsid w:val="6EC728B4"/>
     <w:multiLevelType w:val="hybridMultilevel"/>
     <w:tmpl w:val="A7920FFC"/>
@@ -843,10 +2014,13 @@
     <w:abstractNumId w:val="1"/>
   </w:num>
   <w:num w:numId="2">
-    <w:abstractNumId w:val="2"/>
+    <w:abstractNumId w:val="3"/>
   </w:num>
   <w:num w:numId="3">
     <w:abstractNumId w:val="0"/>
+  </w:num>
+  <w:num w:numId="4">
+    <w:abstractNumId w:val="2"/>
   </w:num>
 </w:numbering>
 </file>
@@ -1061,7 +2235,6 @@
     <w:next w:val="Normal"/>
     <w:link w:val="Heading3Char"/>
     <w:uiPriority w:val="9"/>
-    <w:semiHidden/>
     <w:unhideWhenUsed/>
     <w:qFormat/>
     <w:rsid w:val="00460412"/>
@@ -1140,7 +2313,6 @@
     <w:basedOn w:val="DefaultParagraphFont"/>
     <w:link w:val="Heading3"/>
     <w:uiPriority w:val="9"/>
-    <w:semiHidden/>
     <w:rsid w:val="00460412"/>
     <w:rPr>
       <w:rFonts w:asciiTheme="majorHAnsi" w:eastAsiaTheme="majorEastAsia" w:hAnsiTheme="majorHAnsi" w:cstheme="majorBidi"/>
@@ -1449,7 +2621,6 @@
     <w:next w:val="Normal"/>
     <w:link w:val="Heading3Char"/>
     <w:uiPriority w:val="9"/>
-    <w:semiHidden/>
     <w:unhideWhenUsed/>
     <w:qFormat/>
     <w:rsid w:val="00460412"/>
@@ -1528,7 +2699,6 @@
     <w:basedOn w:val="DefaultParagraphFont"/>
     <w:link w:val="Heading3"/>
     <w:uiPriority w:val="9"/>
-    <w:semiHidden/>
     <w:rsid w:val="00460412"/>
     <w:rPr>
       <w:rFonts w:asciiTheme="majorHAnsi" w:eastAsiaTheme="majorEastAsia" w:hAnsiTheme="majorHAnsi" w:cstheme="majorBidi"/>

</xml_diff>

<commit_message>
feat : Added sensitivity checking for best Model
Sensitivity checking has been added to capstone project.

Adding Sensitivity to the best model checks the robustness of the final
model, If after sensitivity check and model didn't perform as before,
that proves model is not robust against noisy data.
</commit_message>
<xml_diff>
--- a/projects/Capstone/Machine Learning Engineer NanodegreeProject.docx
+++ b/projects/Capstone/Machine Learning Engineer NanodegreeProject.docx
@@ -370,14 +370,27 @@
       <w:r>
         <w:t xml:space="preserve">Figure </w:t>
       </w:r>
-      <w:fldSimple w:instr=" SEQ Figure \* ARABIC ">
-        <w:r>
-          <w:rPr>
-            <w:noProof/>
-          </w:rPr>
-          <w:t>1</w:t>
-        </w:r>
-      </w:fldSimple>
+      <w:r>
+        <w:fldChar w:fldCharType="begin"/>
+      </w:r>
+      <w:r>
+        <w:instrText xml:space="preserve"> SEQ Figure \* ARABIC </w:instrText>
+      </w:r>
+      <w:r>
+        <w:fldChar w:fldCharType="separate"/>
+      </w:r>
+      <w:r>
+        <w:rPr>
+          <w:noProof/>
+        </w:rPr>
+        <w:t>1</w:t>
+      </w:r>
+      <w:r>
+        <w:rPr>
+          <w:noProof/>
+        </w:rPr>
+        <w:fldChar w:fldCharType="end"/>
+      </w:r>
       <w:r>
         <w:t>: ROC CURVES</w:t>
       </w:r>
@@ -393,69 +406,6 @@
     </w:p>
     <w:p/>
     <w:p>
-      <w:r>
-        <w:t xml:space="preserve">Resources: </w:t>
-      </w:r>
-    </w:p>
-    <w:p>
-      <w:pPr>
-        <w:pStyle w:val="ListParagraph"/>
-        <w:numPr>
-          <w:ilvl w:val="0"/>
-          <w:numId w:val="2"/>
-        </w:numPr>
-      </w:pPr>
-      <w:r>
-        <w:t>https://www.kaggle.com/c/santander-customer-satisfaction</w:t>
-      </w:r>
-    </w:p>
-    <w:p>
-      <w:pPr>
-        <w:pStyle w:val="ListParagraph"/>
-        <w:numPr>
-          <w:ilvl w:val="0"/>
-          <w:numId w:val="2"/>
-        </w:numPr>
-        <w:rPr>
-          <w:rStyle w:val="Hyperlink"/>
-          <w:color w:val="auto"/>
-          <w:u w:val="none"/>
-        </w:rPr>
-      </w:pPr>
-      <w:r>
-        <w:t>Fig1 :</w:t>
-      </w:r>
-      <w:r>
-        <w:t xml:space="preserve"> </w:t>
-      </w:r>
-      <w:hyperlink r:id="rId7" w:history="1">
-        <w:r>
-          <w:rPr>
-            <w:rStyle w:val="Hyperlink"/>
-          </w:rPr>
-          <w:t>http://gim.unmc.edu/dxtests/roccomp.jpg</w:t>
-        </w:r>
-      </w:hyperlink>
-    </w:p>
-    <w:p>
-      <w:pPr>
-        <w:pStyle w:val="ListParagraph"/>
-        <w:numPr>
-          <w:ilvl w:val="0"/>
-          <w:numId w:val="2"/>
-        </w:numPr>
-      </w:pPr>
-      <w:r>
-        <w:t xml:space="preserve">Fig4: </w:t>
-      </w:r>
-      <w:r>
-        <w:rPr>
-          <w:rStyle w:val="Hyperlink"/>
-        </w:rPr>
-        <w:t>https://www.analyticsvidhya.com/wp-content/uploads/2015/06/random-forest4.png</w:t>
-      </w:r>
-    </w:p>
-    <w:p>
       <w:pPr>
         <w:pStyle w:val="Heading1"/>
       </w:pPr>
@@ -519,31 +469,31 @@
         </w:numPr>
       </w:pPr>
       <w:r>
+        <w:t>Maximum value in train data is 9999999999 and minimum value is -999999.These values deviated from other data by two larger amounts. So, there two values are considered as outliers.</w:t>
+      </w:r>
+    </w:p>
+    <w:p>
+      <w:pPr>
+        <w:pStyle w:val="ListParagraph"/>
+        <w:numPr>
+          <w:ilvl w:val="0"/>
+          <w:numId w:val="3"/>
+        </w:numPr>
+      </w:pPr>
+      <w:r>
+        <w:t>All the features of the training and testing set are numerical. Of these 258 features are discrete (‘int64’) and 111 are continuous (‘float64’) variables.</w:t>
+      </w:r>
+    </w:p>
+    <w:p>
+      <w:pPr>
+        <w:pStyle w:val="ListParagraph"/>
+        <w:numPr>
+          <w:ilvl w:val="0"/>
+          <w:numId w:val="3"/>
+        </w:numPr>
+      </w:pPr>
+      <w:r>
         <w:lastRenderedPageBreak/>
-        <w:t>Maximum value in train data is 9999999999 and minimum value is -999999.These values deviated from other data by two larger amounts. So, there two values are considered as outliers.</w:t>
-      </w:r>
-    </w:p>
-    <w:p>
-      <w:pPr>
-        <w:pStyle w:val="ListParagraph"/>
-        <w:numPr>
-          <w:ilvl w:val="0"/>
-          <w:numId w:val="3"/>
-        </w:numPr>
-      </w:pPr>
-      <w:r>
-        <w:t>All the features of the training and testing set are numerical. Of these 258 features are discrete (‘int64’) and 111 are continuous (‘float64’) variables.</w:t>
-      </w:r>
-    </w:p>
-    <w:p>
-      <w:pPr>
-        <w:pStyle w:val="ListParagraph"/>
-        <w:numPr>
-          <w:ilvl w:val="0"/>
-          <w:numId w:val="3"/>
-        </w:numPr>
-      </w:pPr>
-      <w:r>
         <w:t>Difference between common stats like mean, STD, min, max is very large. If we train the data with this, model will give high weightage to features containing large values.</w:t>
       </w:r>
     </w:p>
@@ -604,7 +554,7 @@
                     </pic:cNvPicPr>
                   </pic:nvPicPr>
                   <pic:blipFill rotWithShape="1">
-                    <a:blip r:embed="rId8">
+                    <a:blip r:embed="rId7">
                       <a:extLst>
                         <a:ext uri="{28A0092B-C50C-407E-A947-70E740481C1C}">
                           <a14:useLocalDpi xmlns:a14="http://schemas.microsoft.com/office/drawing/2010/main" val="0"/>
@@ -754,7 +704,7 @@
                     <pic:cNvPicPr/>
                   </pic:nvPicPr>
                   <pic:blipFill rotWithShape="1">
-                    <a:blip r:embed="rId9">
+                    <a:blip r:embed="rId8">
                       <a:extLst>
                         <a:ext uri="{28A0092B-C50C-407E-A947-70E740481C1C}">
                           <a14:useLocalDpi xmlns:a14="http://schemas.microsoft.com/office/drawing/2010/main" val="0"/>
@@ -1023,7 +973,10 @@
         <w:pStyle w:val="Heading3"/>
       </w:pPr>
       <w:r>
-        <w:t xml:space="preserve">Random Forrest </w:t>
+        <w:t>Random For</w:t>
+      </w:r>
+      <w:r>
+        <w:t xml:space="preserve">est </w:t>
       </w:r>
     </w:p>
     <w:p>
@@ -1040,7 +993,13 @@
         <w:t>each</w:t>
       </w:r>
       <w:r>
-        <w:t xml:space="preserve"> tree. Final prediction of the model is evaluated by </w:t>
+        <w:t xml:space="preserve"> tree.</w:t>
+      </w:r>
+      <w:r>
+        <w:t xml:space="preserve"> Top n trees with highest weight are selected and remaining trees are discarded. </w:t>
+      </w:r>
+      <w:r>
+        <w:t xml:space="preserve"> Final prediction of the model is evaluated by </w:t>
       </w:r>
       <w:r>
         <w:t>taking mean of predictions of each tree multiplied by their weights.</w:t>
@@ -1073,7 +1032,7 @@
                     </pic:cNvPicPr>
                   </pic:nvPicPr>
                   <pic:blipFill>
-                    <a:blip r:embed="rId10">
+                    <a:blip r:embed="rId9">
                       <a:extLst>
                         <a:ext uri="{28A0092B-C50C-407E-A947-70E740481C1C}">
                           <a14:useLocalDpi xmlns:a14="http://schemas.microsoft.com/office/drawing/2010/main" val="0"/>
@@ -1154,7 +1113,13 @@
         <w:rPr>
           <w:sz w:val="22"/>
         </w:rPr>
-        <w:t xml:space="preserve"> : Random Forrest</w:t>
+        <w:t xml:space="preserve"> : Random Fore</w:t>
+      </w:r>
+      <w:r>
+        <w:rPr>
+          <w:sz w:val="22"/>
+        </w:rPr>
+        <w:t>st</w:t>
       </w:r>
     </w:p>
     <w:p>
@@ -1162,7 +1127,10 @@
         <w:t>Random forest are robust to outliers, they can handle abnormal data pretty well. After extraction of 95 percentile important factors, we</w:t>
       </w:r>
       <w:r>
-        <w:t xml:space="preserve"> have just 28 variables in the data base with 71213 records. Random forest performs exceptionally well when number of variables is far less th</w:t>
+        <w:t xml:space="preserve"> have just 26</w:t>
+      </w:r>
+      <w:r>
+        <w:t xml:space="preserve"> variables in the data base with 71213 records. Random forest performs exceptionally well when number of variables is far less th</w:t>
       </w:r>
       <w:r>
         <w:t>an</w:t>
@@ -1180,13 +1148,7 @@
     <w:p/>
     <w:p>
       <w:r>
-        <w:t xml:space="preserve">As target variable here is </w:t>
-      </w:r>
-      <w:r>
-        <w:t>dichotomous (binary)</w:t>
-      </w:r>
-      <w:r>
-        <w:t>, it would be compelling to use logistic regression. But as show in the figure 3, out data contains some abnormal (outlier) data. Logistic regression will provide more importance (weightage) to these features which will result in biased results. So, logistic regression is not suitable for training this dataset.</w:t>
+        <w:t>As target variable here is dichotomous (binary), it would be compelling to use logistic regression. But as show in the figure 3, out data contains some abnormal (outlier) data. Logistic regression will provide more importance (weightage) to these features which will result in biased results. So, logistic regression is not suitable for training this dataset.</w:t>
       </w:r>
     </w:p>
     <w:p/>
@@ -1374,28 +1336,9 @@
     </w:p>
     <w:p>
       <w:pPr>
-        <w:autoSpaceDE w:val="0"/>
-        <w:autoSpaceDN w:val="0"/>
-        <w:adjustRightInd w:val="0"/>
-        <w:spacing w:after="0" w:line="240" w:lineRule="auto"/>
-        <w:rPr>
-          <w:rFonts w:ascii="Times New Roman" w:hAnsi="Times New Roman" w:cs="Times New Roman"/>
-          <w:b/>
-          <w:bCs/>
-          <w:color w:val="000000"/>
-          <w:sz w:val="32"/>
-          <w:szCs w:val="32"/>
-        </w:rPr>
-      </w:pPr>
-      <w:r>
-        <w:rPr>
-          <w:rFonts w:ascii="Times New Roman" w:hAnsi="Times New Roman" w:cs="Times New Roman"/>
-          <w:b/>
-          <w:bCs/>
-          <w:color w:val="000000"/>
-          <w:sz w:val="32"/>
-          <w:szCs w:val="32"/>
-        </w:rPr>
+        <w:pStyle w:val="Heading2"/>
+      </w:pPr>
+      <w:r>
         <w:t>Benchmark Model</w:t>
       </w:r>
     </w:p>
@@ -1478,7 +1421,7 @@
                     <pic:cNvPicPr/>
                   </pic:nvPicPr>
                   <pic:blipFill>
-                    <a:blip r:embed="rId11"/>
+                    <a:blip r:embed="rId10"/>
                     <a:stretch>
                       <a:fillRect/>
                     </a:stretch>
@@ -1533,6 +1476,7 @@
       </w:r>
       <w:r>
         <w:rPr>
+          <w:noProof/>
           <w:sz w:val="22"/>
         </w:rPr>
         <w:t>5</w:t>
@@ -1547,15 +1491,2151 @@
         <w:rPr>
           <w:sz w:val="22"/>
         </w:rPr>
-        <w:t xml:space="preserve"> : Benchmark </w:t>
+        <w:t xml:space="preserve"> : Benchmark Model AUROC Score</w:t>
+      </w:r>
+    </w:p>
+    <w:p>
+      <w:pPr>
+        <w:pStyle w:val="Heading1"/>
+      </w:pPr>
+      <w:r>
+        <w:t>Methodology</w:t>
+      </w:r>
+    </w:p>
+    <w:p>
+      <w:pPr>
+        <w:pStyle w:val="Heading2"/>
+      </w:pPr>
+      <w:r>
+        <w:t>Data Preprocessing</w:t>
+      </w:r>
+    </w:p>
+    <w:p/>
+    <w:p>
+      <w:pPr>
+        <w:pStyle w:val="ListParagraph"/>
+        <w:numPr>
+          <w:ilvl w:val="0"/>
+          <w:numId w:val="3"/>
+        </w:numPr>
+      </w:pPr>
+      <w:r>
+        <w:t>Presence</w:t>
+      </w:r>
+      <w:r>
+        <w:t xml:space="preserve"> of missing values in both training and test set are checked. There are no missing values.</w:t>
+      </w:r>
+    </w:p>
+    <w:p>
+      <w:pPr>
+        <w:pStyle w:val="ListParagraph"/>
+        <w:numPr>
+          <w:ilvl w:val="0"/>
+          <w:numId w:val="3"/>
+        </w:numPr>
+      </w:pPr>
+      <w:proofErr w:type="spellStart"/>
+      <w:r>
+        <w:t>CustomerID</w:t>
+      </w:r>
+      <w:proofErr w:type="spellEnd"/>
+      <w:r>
+        <w:t xml:space="preserve"> in training data is not required, so training </w:t>
+      </w:r>
+      <w:proofErr w:type="spellStart"/>
+      <w:r>
+        <w:t>CustomerID</w:t>
+      </w:r>
+      <w:proofErr w:type="spellEnd"/>
+      <w:r>
+        <w:t xml:space="preserve"> is dropped.</w:t>
+      </w:r>
+    </w:p>
+    <w:p>
+      <w:pPr>
+        <w:pStyle w:val="ListParagraph"/>
+        <w:numPr>
+          <w:ilvl w:val="0"/>
+          <w:numId w:val="3"/>
+        </w:numPr>
+      </w:pPr>
+      <w:r>
+        <w:t>Presence of duplicate records in the training data is checked and 4807 duplicates are removed.</w:t>
+      </w:r>
+    </w:p>
+    <w:p>
+      <w:pPr>
+        <w:pStyle w:val="ListParagraph"/>
+        <w:numPr>
+          <w:ilvl w:val="0"/>
+          <w:numId w:val="3"/>
+        </w:numPr>
+      </w:pPr>
+      <w:r>
+        <w:t>Maximum and minimum values of the training data are checked to look for any abnormalities.</w:t>
+      </w:r>
+    </w:p>
+    <w:p>
+      <w:pPr>
+        <w:pStyle w:val="ListParagraph"/>
+        <w:numPr>
+          <w:ilvl w:val="0"/>
+          <w:numId w:val="3"/>
+        </w:numPr>
+      </w:pPr>
+      <w:r>
+        <w:t>Records containing value of</w:t>
+      </w:r>
+      <w:r>
+        <w:t xml:space="preserve"> 9999999999 and -999999</w:t>
+      </w:r>
+      <w:r>
+        <w:t xml:space="preserve"> are removed from training data. These values are noisy data.</w:t>
+      </w:r>
+    </w:p>
+    <w:p>
+      <w:pPr>
+        <w:pStyle w:val="ListParagraph"/>
+        <w:numPr>
+          <w:ilvl w:val="0"/>
+          <w:numId w:val="3"/>
+        </w:numPr>
+      </w:pPr>
+      <w:r>
+        <w:t>Now labels (target variable) from the train are separated and stored separately.</w:t>
+      </w:r>
+    </w:p>
+    <w:p>
+      <w:pPr>
+        <w:pStyle w:val="ListParagraph"/>
+        <w:numPr>
+          <w:ilvl w:val="0"/>
+          <w:numId w:val="3"/>
+        </w:numPr>
+      </w:pPr>
+      <w:proofErr w:type="spellStart"/>
+      <w:r>
+        <w:t>CustomerID</w:t>
+      </w:r>
+      <w:proofErr w:type="spellEnd"/>
+      <w:r>
+        <w:t xml:space="preserve"> is separated from test data and stored separately.</w:t>
+      </w:r>
+    </w:p>
+    <w:p>
+      <w:pPr>
+        <w:pStyle w:val="ListParagraph"/>
+        <w:numPr>
+          <w:ilvl w:val="0"/>
+          <w:numId w:val="3"/>
+        </w:numPr>
+      </w:pPr>
+      <w:r>
+        <w:t>Great difference in v</w:t>
+      </w:r>
+      <w:r>
+        <w:t xml:space="preserve">alue distribution between different </w:t>
+      </w:r>
+      <w:r>
+        <w:t>features is</w:t>
+      </w:r>
+      <w:r>
+        <w:t xml:space="preserve"> observed in </w:t>
+      </w:r>
+      <w:r>
+        <w:t>training</w:t>
+      </w:r>
+      <w:r>
+        <w:t xml:space="preserve"> data. For example,</w:t>
+      </w:r>
+      <w:r>
+        <w:t xml:space="preserve"> </w:t>
+      </w:r>
+      <w:r>
+        <w:t>most of the features has a mean of 0 but minimum value in Var38 is 116975.3</w:t>
+      </w:r>
+    </w:p>
+    <w:p>
+      <w:pPr>
+        <w:pStyle w:val="ListParagraph"/>
+        <w:numPr>
+          <w:ilvl w:val="0"/>
+          <w:numId w:val="3"/>
+        </w:numPr>
+      </w:pPr>
+      <w:r>
+        <w:t>So</w:t>
+      </w:r>
+      <w:r>
+        <w:t xml:space="preserve">, data is normalized along each </w:t>
+      </w:r>
+      <w:r>
+        <w:t>column</w:t>
+      </w:r>
+      <w:r>
+        <w:t xml:space="preserve"> to achieve zero mean and equal standard variance.</w:t>
+      </w:r>
+    </w:p>
+    <w:p>
+      <w:pPr>
+        <w:pStyle w:val="ListParagraph"/>
+        <w:numPr>
+          <w:ilvl w:val="0"/>
+          <w:numId w:val="3"/>
+        </w:numPr>
+      </w:pPr>
+      <w:r>
+        <w:t>Now, every column in training and testing data has near zero mean and small standard deviation. This prevents the model from giving high bias to certain variables.</w:t>
+      </w:r>
+    </w:p>
+    <w:p>
+      <w:pPr>
+        <w:pStyle w:val="ListParagraph"/>
+        <w:numPr>
+          <w:ilvl w:val="0"/>
+          <w:numId w:val="3"/>
+        </w:numPr>
+      </w:pPr>
+      <w:r>
+        <w:t>We have 369 features in training and testing data and only around 70000 records in both.</w:t>
+      </w:r>
+    </w:p>
+    <w:p>
+      <w:pPr>
+        <w:pStyle w:val="ListParagraph"/>
+        <w:numPr>
+          <w:ilvl w:val="0"/>
+          <w:numId w:val="3"/>
+        </w:numPr>
+      </w:pPr>
+      <w:r>
+        <w:t>So, it will be difficult to train model with such large features on small data. So, feature selection is performed on both training and testing data.</w:t>
+      </w:r>
+    </w:p>
+    <w:p>
+      <w:pPr>
+        <w:pStyle w:val="ListParagraph"/>
+        <w:numPr>
+          <w:ilvl w:val="0"/>
+          <w:numId w:val="3"/>
+        </w:numPr>
+      </w:pPr>
+      <w:r>
+        <w:lastRenderedPageBreak/>
+        <w:t xml:space="preserve">A model is chosen with </w:t>
+      </w:r>
+      <w:proofErr w:type="spellStart"/>
+      <w:r>
+        <w:t>adabooster</w:t>
+      </w:r>
+      <w:proofErr w:type="spellEnd"/>
+      <w:r>
+        <w:t xml:space="preserve"> classifier. Model is trained with train features and train labels.</w:t>
+      </w:r>
+    </w:p>
+    <w:p>
+      <w:pPr>
+        <w:pStyle w:val="ListParagraph"/>
+        <w:numPr>
+          <w:ilvl w:val="0"/>
+          <w:numId w:val="3"/>
+        </w:numPr>
+      </w:pPr>
+      <w:r>
+        <w:t xml:space="preserve">Weightage of each future in predicting the outcome is extracted from </w:t>
+      </w:r>
+      <w:proofErr w:type="spellStart"/>
+      <w:r>
+        <w:t>adaboster</w:t>
+      </w:r>
+      <w:proofErr w:type="spellEnd"/>
+      <w:r>
+        <w:t xml:space="preserve"> and stored in pandas </w:t>
+      </w:r>
+      <w:proofErr w:type="spellStart"/>
+      <w:r>
+        <w:t>Dataframe</w:t>
+      </w:r>
+      <w:proofErr w:type="spellEnd"/>
+      <w:r>
+        <w:t xml:space="preserve"> with corresponding features. </w:t>
+      </w:r>
+      <w:proofErr w:type="spellStart"/>
+      <w:r>
+        <w:t>DataFrame</w:t>
+      </w:r>
+      <w:proofErr w:type="spellEnd"/>
+      <w:r>
+        <w:t xml:space="preserve"> is sorted based on the feature weights in descending order. </w:t>
+      </w:r>
+    </w:p>
+    <w:p>
+      <w:pPr>
+        <w:pStyle w:val="ListParagraph"/>
+        <w:numPr>
+          <w:ilvl w:val="0"/>
+          <w:numId w:val="3"/>
+        </w:numPr>
+      </w:pPr>
+      <w:r>
+        <w:t xml:space="preserve">By summing up cumulative weights, features which add up to 95 percent weightage were </w:t>
+      </w:r>
+      <w:r>
+        <w:t>extracted. There are total of 26</w:t>
+      </w:r>
+      <w:r>
+        <w:t xml:space="preserve"> features.</w:t>
+      </w:r>
+    </w:p>
+    <w:p>
+      <w:pPr>
+        <w:pStyle w:val="ListParagraph"/>
+        <w:numPr>
+          <w:ilvl w:val="0"/>
+          <w:numId w:val="3"/>
+        </w:numPr>
+      </w:pPr>
+      <w:r>
+        <w:t>Similarly important 26</w:t>
+      </w:r>
+      <w:r>
+        <w:t xml:space="preserve"> features are extracted from testing data.</w:t>
+      </w:r>
+    </w:p>
+    <w:p>
+      <w:pPr>
+        <w:pStyle w:val="ListParagraph"/>
+        <w:numPr>
+          <w:ilvl w:val="0"/>
+          <w:numId w:val="3"/>
+        </w:numPr>
+      </w:pPr>
+      <w:r>
+        <w:t>Now both training and testing data is processed and prepared for training a model.</w:t>
+      </w:r>
+    </w:p>
+    <w:p>
+      <w:pPr>
+        <w:pStyle w:val="Heading2"/>
+      </w:pPr>
+      <w:r>
+        <w:t>Implementation</w:t>
+      </w:r>
+    </w:p>
+    <w:p>
+      <w:pPr>
+        <w:pStyle w:val="ListParagraph"/>
+        <w:numPr>
+          <w:ilvl w:val="0"/>
+          <w:numId w:val="3"/>
+        </w:numPr>
+      </w:pPr>
+      <w:r>
+        <w:t xml:space="preserve">Target variable in the training data is binary. So, two well-known algorithms that can be used for this case are logistic regression and Random Forest. </w:t>
+      </w:r>
+    </w:p>
+    <w:p>
+      <w:pPr>
+        <w:pStyle w:val="ListParagraph"/>
+        <w:numPr>
+          <w:ilvl w:val="0"/>
+          <w:numId w:val="3"/>
+        </w:numPr>
+      </w:pPr>
+      <w:r>
+        <w:t>From the box plot in figure 3 we can see range of values in few features is pretty high. Few values are really higher when compared to other values. In these cases logistic regression will give high bias to these features and logistic regression is not good at handling noisy data.</w:t>
+      </w:r>
+    </w:p>
+    <w:p>
+      <w:pPr>
+        <w:pStyle w:val="ListParagraph"/>
+        <w:numPr>
+          <w:ilvl w:val="0"/>
+          <w:numId w:val="3"/>
+        </w:numPr>
+      </w:pPr>
+      <w:r>
+        <w:t>Lack of target variables for testing data made is difficult to clean and preprocess the data difficult. There might be presence of duplicates and other anomalies in the test data.</w:t>
+      </w:r>
+    </w:p>
+    <w:p>
+      <w:pPr>
+        <w:pStyle w:val="ListParagraph"/>
+        <w:numPr>
+          <w:ilvl w:val="0"/>
+          <w:numId w:val="3"/>
+        </w:numPr>
+      </w:pPr>
+      <w:r>
+        <w:t>Under these conditions it would be ap</w:t>
+      </w:r>
+      <w:r>
+        <w:t>propriate to consider Random Fo</w:t>
+      </w:r>
+      <w:r>
+        <w:t>rest as it can handle noise very well. Having only 2</w:t>
+      </w:r>
+      <w:r>
+        <w:t>6</w:t>
+      </w:r>
+      <w:r>
+        <w:t xml:space="preserve"> features and nearly 70000 records will make the training easy.</w:t>
+      </w:r>
+    </w:p>
+    <w:p>
+      <w:pPr>
+        <w:pStyle w:val="ListParagraph"/>
+        <w:numPr>
+          <w:ilvl w:val="0"/>
+          <w:numId w:val="3"/>
+        </w:numPr>
+      </w:pPr>
+      <w:r>
+        <w:t xml:space="preserve">Default </w:t>
+      </w:r>
+      <w:proofErr w:type="spellStart"/>
+      <w:r>
+        <w:t>RandomForest</w:t>
+      </w:r>
+      <w:proofErr w:type="spellEnd"/>
+      <w:r>
+        <w:t xml:space="preserve"> with random state 50 is chosen to train the model at </w:t>
+      </w:r>
+      <w:r>
+        <w:t xml:space="preserve">first, with number of estimator in </w:t>
+      </w:r>
+      <w:proofErr w:type="spellStart"/>
+      <w:r>
+        <w:t>RandomForest</w:t>
+      </w:r>
+      <w:proofErr w:type="spellEnd"/>
+      <w:r>
+        <w:t xml:space="preserve"> is 50 and </w:t>
+      </w:r>
+      <w:proofErr w:type="spellStart"/>
+      <w:r>
+        <w:t>Max_depth</w:t>
+      </w:r>
+      <w:proofErr w:type="spellEnd"/>
+      <w:r>
+        <w:t xml:space="preserve"> as None.</w:t>
+      </w:r>
+    </w:p>
+    <w:p>
+      <w:pPr>
+        <w:pStyle w:val="ListParagraph"/>
+        <w:numPr>
+          <w:ilvl w:val="0"/>
+          <w:numId w:val="3"/>
+        </w:numPr>
+      </w:pPr>
+      <w:r>
+        <w:t>After training ,test set features are provided to get corresponding probability predictions</w:t>
+      </w:r>
+    </w:p>
+    <w:p>
+      <w:pPr>
+        <w:pStyle w:val="ListParagraph"/>
+        <w:numPr>
+          <w:ilvl w:val="0"/>
+          <w:numId w:val="3"/>
+        </w:numPr>
+      </w:pPr>
+      <w:r>
+        <w:t>These probabilities are used in construction ROC curves from which we calculated AUROC value.</w:t>
+      </w:r>
+    </w:p>
+    <w:p>
+      <w:pPr>
+        <w:pStyle w:val="ListParagraph"/>
+        <w:numPr>
+          <w:ilvl w:val="0"/>
+          <w:numId w:val="3"/>
+        </w:numPr>
+      </w:pPr>
+      <w:r>
+        <w:t xml:space="preserve">This model gave an AUROC score of </w:t>
+      </w:r>
+      <w:r>
+        <w:t xml:space="preserve">0.617626 </w:t>
+      </w:r>
+      <w:r>
+        <w:t>which</w:t>
+      </w:r>
+      <w:r>
+        <w:t xml:space="preserve"> is not enough.</w:t>
+      </w:r>
+    </w:p>
+    <w:p>
+      <w:pPr>
+        <w:pStyle w:val="ListParagraph"/>
+      </w:pPr>
+    </w:p>
+    <w:p>
+      <w:pPr>
+        <w:pStyle w:val="ListParagraph"/>
+        <w:keepNext/>
+      </w:pPr>
+      <w:r>
+        <w:rPr>
+          <w:noProof/>
+        </w:rPr>
+        <w:drawing>
+          <wp:inline distT="0" distB="0" distL="0" distR="0" wp14:anchorId="1CFC9CC9" wp14:editId="2217877D">
+            <wp:extent cx="5934710" cy="733425"/>
+            <wp:effectExtent l="0" t="0" r="8890" b="9525"/>
+            <wp:docPr id="3" name="Picture 3" descr="C:\Users\priyaranjanjc\Downloads\default random forest.png"/>
+            <wp:cNvGraphicFramePr>
+              <a:graphicFrameLocks xmlns:a="http://schemas.openxmlformats.org/drawingml/2006/main" noChangeAspect="1"/>
+            </wp:cNvGraphicFramePr>
+            <a:graphic xmlns:a="http://schemas.openxmlformats.org/drawingml/2006/main">
+              <a:graphicData uri="http://schemas.openxmlformats.org/drawingml/2006/picture">
+                <pic:pic xmlns:pic="http://schemas.openxmlformats.org/drawingml/2006/picture">
+                  <pic:nvPicPr>
+                    <pic:cNvPr id="0" name="Picture 1" descr="C:\Users\priyaranjanjc\Downloads\default random forest.png"/>
+                    <pic:cNvPicPr>
+                      <a:picLocks noChangeAspect="1" noChangeArrowheads="1"/>
+                    </pic:cNvPicPr>
+                  </pic:nvPicPr>
+                  <pic:blipFill>
+                    <a:blip r:embed="rId11">
+                      <a:extLst>
+                        <a:ext uri="{28A0092B-C50C-407E-A947-70E740481C1C}">
+                          <a14:useLocalDpi xmlns:a14="http://schemas.microsoft.com/office/drawing/2010/main" val="0"/>
+                        </a:ext>
+                      </a:extLst>
+                    </a:blip>
+                    <a:srcRect/>
+                    <a:stretch>
+                      <a:fillRect/>
+                    </a:stretch>
+                  </pic:blipFill>
+                  <pic:spPr bwMode="auto">
+                    <a:xfrm>
+                      <a:off x="0" y="0"/>
+                      <a:ext cx="5934710" cy="733425"/>
+                    </a:xfrm>
+                    <a:prstGeom prst="rect">
+                      <a:avLst/>
+                    </a:prstGeom>
+                    <a:noFill/>
+                    <a:ln>
+                      <a:noFill/>
+                    </a:ln>
+                  </pic:spPr>
+                </pic:pic>
+              </a:graphicData>
+            </a:graphic>
+          </wp:inline>
+        </w:drawing>
+      </w:r>
+    </w:p>
+    <w:p>
+      <w:pPr>
+        <w:pStyle w:val="Caption"/>
+        <w:jc w:val="center"/>
+        <w:rPr>
+          <w:sz w:val="22"/>
+        </w:rPr>
+      </w:pPr>
+      <w:r>
+        <w:rPr>
+          <w:sz w:val="22"/>
+        </w:rPr>
+        <w:t xml:space="preserve">Figure </w:t>
+      </w:r>
+      <w:r>
+        <w:rPr>
+          <w:sz w:val="22"/>
+        </w:rPr>
+        <w:fldChar w:fldCharType="begin"/>
+      </w:r>
+      <w:r>
+        <w:rPr>
+          <w:sz w:val="22"/>
+        </w:rPr>
+        <w:instrText xml:space="preserve"> SEQ Figure \* ARABIC </w:instrText>
+      </w:r>
+      <w:r>
+        <w:rPr>
+          <w:sz w:val="22"/>
+        </w:rPr>
+        <w:fldChar w:fldCharType="separate"/>
+      </w:r>
+      <w:r>
+        <w:rPr>
+          <w:noProof/>
+          <w:sz w:val="22"/>
+        </w:rPr>
+        <w:t>6</w:t>
+      </w:r>
+      <w:r>
+        <w:rPr>
+          <w:sz w:val="22"/>
+        </w:rPr>
+        <w:fldChar w:fldCharType="end"/>
+      </w:r>
+      <w:r>
+        <w:rPr>
+          <w:sz w:val="22"/>
+        </w:rPr>
+        <w:t xml:space="preserve"> : Default </w:t>
+      </w:r>
+      <w:proofErr w:type="spellStart"/>
+      <w:r>
+        <w:rPr>
+          <w:sz w:val="22"/>
+        </w:rPr>
+        <w:t>RandomForest</w:t>
+      </w:r>
+      <w:proofErr w:type="spellEnd"/>
+      <w:r>
+        <w:rPr>
+          <w:sz w:val="22"/>
+        </w:rPr>
+        <w:t xml:space="preserve"> AUROC Score</w:t>
+      </w:r>
+    </w:p>
+    <w:p>
+      <w:pPr>
+        <w:pStyle w:val="ListParagraph"/>
+      </w:pPr>
+    </w:p>
+    <w:p>
+      <w:pPr>
+        <w:pStyle w:val="Heading2"/>
+      </w:pPr>
+      <w:r>
+        <w:t>Refinement</w:t>
+      </w:r>
+    </w:p>
+    <w:p>
+      <w:pPr>
+        <w:pStyle w:val="ListParagraph"/>
+      </w:pPr>
+    </w:p>
+    <w:p>
+      <w:pPr>
+        <w:pStyle w:val="ListParagraph"/>
+        <w:numPr>
+          <w:ilvl w:val="0"/>
+          <w:numId w:val="3"/>
+        </w:numPr>
+      </w:pPr>
+      <w:r>
+        <w:t xml:space="preserve">Even though result from the default random forest is higher than the baseline model, it is not enough. This model can be improved by tweaking </w:t>
+      </w:r>
+      <w:proofErr w:type="spellStart"/>
+      <w:r>
+        <w:t>n_estimators</w:t>
+      </w:r>
+      <w:proofErr w:type="spellEnd"/>
+      <w:r>
+        <w:t xml:space="preserve"> and </w:t>
+      </w:r>
+      <w:proofErr w:type="spellStart"/>
+      <w:r>
+        <w:t>Max_depth</w:t>
+      </w:r>
+      <w:proofErr w:type="spellEnd"/>
+      <w:r>
+        <w:t xml:space="preserve"> parameters.</w:t>
+      </w:r>
+    </w:p>
+    <w:p>
+      <w:pPr>
+        <w:pStyle w:val="ListParagraph"/>
+        <w:numPr>
+          <w:ilvl w:val="0"/>
+          <w:numId w:val="3"/>
+        </w:numPr>
+      </w:pPr>
+      <w:r>
+        <w:t xml:space="preserve">For this purpose we use </w:t>
+      </w:r>
+      <w:proofErr w:type="spellStart"/>
+      <w:proofErr w:type="gramStart"/>
+      <w:r>
+        <w:t>GridSearchCV</w:t>
+      </w:r>
+      <w:proofErr w:type="spellEnd"/>
+      <w:r>
+        <w:t xml:space="preserve"> ,</w:t>
+      </w:r>
+      <w:proofErr w:type="gramEnd"/>
+      <w:r>
+        <w:t xml:space="preserve"> which generates all combinations exhaustively between given parameter values.</w:t>
+      </w:r>
+    </w:p>
+    <w:p>
+      <w:pPr>
+        <w:pStyle w:val="ListParagraph"/>
+        <w:numPr>
+          <w:ilvl w:val="0"/>
+          <w:numId w:val="3"/>
+        </w:numPr>
+      </w:pPr>
+      <w:r>
+        <w:lastRenderedPageBreak/>
+        <w:t xml:space="preserve">Parameter chosen for </w:t>
+      </w:r>
+      <w:proofErr w:type="spellStart"/>
+      <w:r>
+        <w:t>GridSearch</w:t>
+      </w:r>
+      <w:proofErr w:type="spellEnd"/>
+      <w:r>
+        <w:t xml:space="preserve"> are</w:t>
+      </w:r>
+      <w:r>
+        <w:t xml:space="preserve"> </w:t>
+      </w:r>
+      <w:proofErr w:type="spellStart"/>
+      <w:r>
+        <w:t>n_</w:t>
+      </w:r>
+      <w:proofErr w:type="gramStart"/>
+      <w:r>
+        <w:t>estimators</w:t>
+      </w:r>
+      <w:proofErr w:type="spellEnd"/>
+      <w:r>
+        <w:t xml:space="preserve"> :</w:t>
+      </w:r>
+      <w:proofErr w:type="gramEnd"/>
+      <w:r>
+        <w:t xml:space="preserve"> [100</w:t>
+      </w:r>
+      <w:r>
+        <w:t>0,1200</w:t>
+      </w:r>
+      <w:r>
+        <w:t>]</w:t>
+      </w:r>
+      <w:r>
+        <w:t xml:space="preserve"> ,</w:t>
+      </w:r>
+      <w:r>
+        <w:t xml:space="preserve"> </w:t>
+      </w:r>
+      <w:proofErr w:type="spellStart"/>
+      <w:r>
+        <w:t>Max_depth</w:t>
+      </w:r>
+      <w:proofErr w:type="spellEnd"/>
+      <w:r>
+        <w:t xml:space="preserve"> :[</w:t>
+      </w:r>
+      <w:r>
+        <w:t>13,20</w:t>
+      </w:r>
+      <w:r>
+        <w:t>]</w:t>
+      </w:r>
+      <w:r>
+        <w:t xml:space="preserve"> and 10 K-fold cross validations are chosen for each parameter and ‘ROC’ as the scoring parameter.</w:t>
+      </w:r>
+      <w:r>
+        <w:t xml:space="preserve"> Parallel Processing with 4 jobs is initiated to decrease over all runtime.</w:t>
+      </w:r>
+    </w:p>
+    <w:p>
+      <w:pPr>
+        <w:pStyle w:val="ListParagraph"/>
+        <w:numPr>
+          <w:ilvl w:val="0"/>
+          <w:numId w:val="3"/>
+        </w:numPr>
+      </w:pPr>
+      <w:r>
+        <w:t xml:space="preserve">Best parameters for refined model are </w:t>
+      </w:r>
+      <w:proofErr w:type="spellStart"/>
+      <w:r>
+        <w:t>n_estimators</w:t>
+      </w:r>
+      <w:proofErr w:type="spellEnd"/>
+      <w:r>
+        <w:t xml:space="preserve"> = </w:t>
+      </w:r>
+      <w:r>
+        <w:t>1200</w:t>
+      </w:r>
+      <w:r>
+        <w:t xml:space="preserve">  </w:t>
+      </w:r>
+      <w:r>
+        <w:t>and</w:t>
+      </w:r>
+      <w:r>
+        <w:t xml:space="preserve"> </w:t>
+      </w:r>
+      <w:r>
+        <w:t xml:space="preserve"> </w:t>
+      </w:r>
+      <w:proofErr w:type="spellStart"/>
+      <w:r>
+        <w:t>Max_Depth</w:t>
+      </w:r>
+      <w:proofErr w:type="spellEnd"/>
+      <w:r>
+        <w:t xml:space="preserve"> = </w:t>
+      </w:r>
+      <w:r>
+        <w:t xml:space="preserve"> 13</w:t>
+      </w:r>
+    </w:p>
+    <w:p>
+      <w:pPr>
+        <w:pStyle w:val="ListParagraph"/>
+      </w:pPr>
+    </w:p>
+    <w:p>
+      <w:pPr>
+        <w:pStyle w:val="ListParagraph"/>
+      </w:pPr>
+    </w:p>
+    <w:p>
+      <w:pPr>
+        <w:pStyle w:val="ListParagraph"/>
+        <w:keepNext/>
+      </w:pPr>
+      <w:r>
+        <w:rPr>
+          <w:noProof/>
+        </w:rPr>
+        <w:drawing>
+          <wp:inline distT="0" distB="0" distL="0" distR="0" wp14:anchorId="524565A7" wp14:editId="4B598990">
+            <wp:extent cx="5943600" cy="974725"/>
+            <wp:effectExtent l="0" t="0" r="0" b="0"/>
+            <wp:docPr id="4" name="Picture 4" descr="C:\Users\priyaranjanjc\Downloads\best estimator.png"/>
+            <wp:cNvGraphicFramePr>
+              <a:graphicFrameLocks xmlns:a="http://schemas.openxmlformats.org/drawingml/2006/main" noChangeAspect="1"/>
+            </wp:cNvGraphicFramePr>
+            <a:graphic xmlns:a="http://schemas.openxmlformats.org/drawingml/2006/main">
+              <a:graphicData uri="http://schemas.openxmlformats.org/drawingml/2006/picture">
+                <pic:pic xmlns:pic="http://schemas.openxmlformats.org/drawingml/2006/picture">
+                  <pic:nvPicPr>
+                    <pic:cNvPr id="0" name="Picture 2" descr="C:\Users\priyaranjanjc\Downloads\best estimator.png"/>
+                    <pic:cNvPicPr>
+                      <a:picLocks noChangeAspect="1" noChangeArrowheads="1"/>
+                    </pic:cNvPicPr>
+                  </pic:nvPicPr>
+                  <pic:blipFill>
+                    <a:blip r:embed="rId12">
+                      <a:extLst>
+                        <a:ext uri="{28A0092B-C50C-407E-A947-70E740481C1C}">
+                          <a14:useLocalDpi xmlns:a14="http://schemas.microsoft.com/office/drawing/2010/main" val="0"/>
+                        </a:ext>
+                      </a:extLst>
+                    </a:blip>
+                    <a:srcRect/>
+                    <a:stretch>
+                      <a:fillRect/>
+                    </a:stretch>
+                  </pic:blipFill>
+                  <pic:spPr bwMode="auto">
+                    <a:xfrm>
+                      <a:off x="0" y="0"/>
+                      <a:ext cx="5943600" cy="974725"/>
+                    </a:xfrm>
+                    <a:prstGeom prst="rect">
+                      <a:avLst/>
+                    </a:prstGeom>
+                    <a:noFill/>
+                    <a:ln>
+                      <a:noFill/>
+                    </a:ln>
+                  </pic:spPr>
+                </pic:pic>
+              </a:graphicData>
+            </a:graphic>
+          </wp:inline>
+        </w:drawing>
+      </w:r>
+    </w:p>
+    <w:p>
+      <w:pPr>
+        <w:pStyle w:val="Caption"/>
+        <w:jc w:val="center"/>
+        <w:rPr>
+          <w:sz w:val="22"/>
+        </w:rPr>
+      </w:pPr>
+      <w:r>
+        <w:rPr>
+          <w:sz w:val="22"/>
+        </w:rPr>
+        <w:t xml:space="preserve">Figure </w:t>
+      </w:r>
+      <w:r>
+        <w:rPr>
+          <w:sz w:val="22"/>
+        </w:rPr>
+        <w:fldChar w:fldCharType="begin"/>
+      </w:r>
+      <w:r>
+        <w:rPr>
+          <w:sz w:val="22"/>
+        </w:rPr>
+        <w:instrText xml:space="preserve"> SEQ Figure \* ARABIC </w:instrText>
+      </w:r>
+      <w:r>
+        <w:rPr>
+          <w:sz w:val="22"/>
+        </w:rPr>
+        <w:fldChar w:fldCharType="separate"/>
+      </w:r>
+      <w:r>
+        <w:rPr>
+          <w:noProof/>
+          <w:sz w:val="22"/>
+        </w:rPr>
+        <w:t>7</w:t>
+      </w:r>
+      <w:r>
+        <w:rPr>
+          <w:sz w:val="22"/>
+        </w:rPr>
+        <w:fldChar w:fldCharType="end"/>
+      </w:r>
+      <w:r>
+        <w:rPr>
+          <w:sz w:val="22"/>
+        </w:rPr>
+        <w:t xml:space="preserve"> : Best Estimator</w:t>
+      </w:r>
+    </w:p>
+    <w:p>
+      <w:pPr>
+        <w:pStyle w:val="Heading1"/>
+      </w:pPr>
+      <w:r>
+        <w:t>Results</w:t>
+      </w:r>
+    </w:p>
+    <w:p>
+      <w:pPr>
+        <w:pStyle w:val="Heading2"/>
+      </w:pPr>
+      <w:r>
+        <w:t>Model Evaluation and Validation</w:t>
+      </w:r>
+    </w:p>
+    <w:p/>
+    <w:p>
+      <w:pPr>
+        <w:pStyle w:val="ListParagraph"/>
+        <w:numPr>
+          <w:ilvl w:val="0"/>
+          <w:numId w:val="3"/>
+        </w:numPr>
+      </w:pPr>
+      <w:proofErr w:type="spellStart"/>
+      <w:r>
+        <w:t>Classifier.best_estimator</w:t>
+      </w:r>
+      <w:proofErr w:type="spellEnd"/>
+      <w:r>
+        <w:t xml:space="preserve"> gives the best combination </w:t>
+      </w:r>
+      <w:r>
+        <w:t>of the</w:t>
+      </w:r>
+      <w:r>
+        <w:t xml:space="preserve"> </w:t>
+      </w:r>
+      <w:proofErr w:type="spellStart"/>
+      <w:r>
+        <w:t>GridSearch</w:t>
+      </w:r>
+      <w:proofErr w:type="spellEnd"/>
+      <w:r>
+        <w:t xml:space="preserve"> parameters which gives highest AUROC score.</w:t>
+      </w:r>
+    </w:p>
+    <w:p>
+      <w:pPr>
+        <w:pStyle w:val="ListParagraph"/>
+        <w:numPr>
+          <w:ilvl w:val="0"/>
+          <w:numId w:val="3"/>
+        </w:numPr>
+      </w:pPr>
+      <w:r>
+        <w:t xml:space="preserve">We can see that </w:t>
+      </w:r>
+      <w:proofErr w:type="spellStart"/>
+      <w:r>
+        <w:t>max_depth</w:t>
+      </w:r>
+      <w:proofErr w:type="spellEnd"/>
+      <w:r>
+        <w:t xml:space="preserve"> of the best classifier is 13, so the depth of the tree is controlled to avoid </w:t>
+      </w:r>
+      <w:proofErr w:type="spellStart"/>
+      <w:r>
+        <w:t>overfitting</w:t>
+      </w:r>
+      <w:proofErr w:type="spellEnd"/>
+      <w:r>
+        <w:t>.</w:t>
+      </w:r>
+    </w:p>
+    <w:p>
+      <w:pPr>
+        <w:pStyle w:val="ListParagraph"/>
+        <w:numPr>
+          <w:ilvl w:val="0"/>
+          <w:numId w:val="3"/>
+        </w:numPr>
+      </w:pPr>
+      <w:r>
+        <w:t xml:space="preserve">With </w:t>
+      </w:r>
+      <w:r>
+        <w:t xml:space="preserve">600 </w:t>
+      </w:r>
+      <w:r>
+        <w:t>estimators model was complex enough to capture the patterns in noisy training data. More number of estimators would have made model more complex there by resulting in over fitting.</w:t>
+      </w:r>
+    </w:p>
+    <w:p>
+      <w:pPr>
+        <w:pStyle w:val="ListParagraph"/>
+        <w:numPr>
+          <w:ilvl w:val="0"/>
+          <w:numId w:val="3"/>
+        </w:numPr>
+      </w:pPr>
+      <w:r>
+        <w:t>Choosing the best para</w:t>
+      </w:r>
+      <w:r>
+        <w:t>meter</w:t>
+      </w:r>
+      <w:r>
+        <w:t>s</w:t>
+      </w:r>
+      <w:r>
+        <w:t xml:space="preserve"> a random forest classifier</w:t>
+      </w:r>
+      <w:r>
+        <w:t xml:space="preserve"> has been </w:t>
+      </w:r>
+      <w:r>
+        <w:t>initiated</w:t>
+      </w:r>
+      <w:r>
+        <w:t xml:space="preserve">. </w:t>
+      </w:r>
+    </w:p>
+    <w:p>
+      <w:pPr>
+        <w:pStyle w:val="ListParagraph"/>
+        <w:numPr>
+          <w:ilvl w:val="0"/>
+          <w:numId w:val="3"/>
+        </w:numPr>
+      </w:pPr>
+      <w:r>
+        <w:t xml:space="preserve">Noise is created in training data by adding </w:t>
+      </w:r>
+      <w:r>
+        <w:t xml:space="preserve">probability of </w:t>
+      </w:r>
+      <w:r>
+        <w:t>standard deviation</w:t>
+      </w:r>
+      <w:r>
+        <w:t xml:space="preserve"> (</w:t>
+      </w:r>
+      <w:r>
+        <w:t>-1 to</w:t>
+      </w:r>
+      <w:r>
+        <w:t xml:space="preserve"> 1 range)</w:t>
+      </w:r>
+      <w:r>
+        <w:t xml:space="preserve"> to 10% percent of values for each corresponding feature.</w:t>
+      </w:r>
+    </w:p>
+    <w:p>
+      <w:pPr>
+        <w:pStyle w:val="ListParagraph"/>
+        <w:numPr>
+          <w:ilvl w:val="0"/>
+          <w:numId w:val="3"/>
+        </w:numPr>
+      </w:pPr>
+      <w:r>
+        <w:t xml:space="preserve">Model was robust enough to </w:t>
+      </w:r>
+      <w:r>
+        <w:t>tolerate</w:t>
+      </w:r>
+      <w:r>
+        <w:t xml:space="preserve"> little noise in the training data and gave same results.</w:t>
+      </w:r>
+    </w:p>
+    <w:p>
+      <w:pPr>
+        <w:pStyle w:val="ListParagraph"/>
+        <w:numPr>
+          <w:ilvl w:val="0"/>
+          <w:numId w:val="3"/>
+        </w:numPr>
+      </w:pPr>
+      <w:r>
+        <w:t>Comparing the result before sensitivity analysis and after, it can be said that model is robust enough and can be trusted.</w:t>
+      </w:r>
+    </w:p>
+    <w:p>
+      <w:pPr>
+        <w:pStyle w:val="ListParagraph"/>
+      </w:pPr>
+    </w:p>
+    <w:p>
+      <w:pPr>
+        <w:pStyle w:val="Heading2"/>
+      </w:pPr>
+      <w:r>
+        <w:t>Justification</w:t>
+      </w:r>
+    </w:p>
+    <w:p/>
+    <w:p>
+      <w:pPr>
+        <w:pStyle w:val="ListParagraph"/>
+        <w:numPr>
+          <w:ilvl w:val="0"/>
+          <w:numId w:val="3"/>
+        </w:numPr>
+      </w:pPr>
+      <w:r>
+        <w:t xml:space="preserve">Benchmark model produced a result of </w:t>
+      </w:r>
+      <w:r>
+        <w:t>0.50 where are robust and refined final model gave result of 0.8134</w:t>
+      </w:r>
+    </w:p>
+    <w:p>
+      <w:pPr>
+        <w:pStyle w:val="ListParagraph"/>
+        <w:numPr>
+          <w:ilvl w:val="0"/>
+          <w:numId w:val="3"/>
+        </w:numPr>
+      </w:pPr>
+      <w:r>
+        <w:t xml:space="preserve">This is a 31% increase in the AUROC score, the top model in the competition AUROC score is about 0.8453.Considering this, </w:t>
+      </w:r>
+      <w:proofErr w:type="gramStart"/>
+      <w:r>
+        <w:t>It</w:t>
+      </w:r>
+      <w:proofErr w:type="gramEnd"/>
+      <w:r>
+        <w:t xml:space="preserve"> can be stated that Final model has performed well and even after sensitivity analysis model performed well.</w:t>
+      </w:r>
+    </w:p>
+    <w:p>
+      <w:pPr>
+        <w:pStyle w:val="ListParagraph"/>
+        <w:numPr>
+          <w:ilvl w:val="0"/>
+          <w:numId w:val="3"/>
+        </w:numPr>
+      </w:pPr>
+      <w:r>
+        <w:lastRenderedPageBreak/>
+        <w:t>Final model can is significant enough to identify unsatisfied customers.</w:t>
+      </w:r>
+    </w:p>
+    <w:p>
+      <w:pPr>
+        <w:pStyle w:val="ListParagraph"/>
+      </w:pPr>
+    </w:p>
+    <w:p>
+      <w:pPr>
+        <w:pStyle w:val="ListParagraph"/>
+      </w:pPr>
+    </w:p>
+    <w:p>
+      <w:pPr>
+        <w:pStyle w:val="ListParagraph"/>
+      </w:pPr>
+    </w:p>
+    <w:p>
+      <w:pPr>
+        <w:pStyle w:val="ListParagraph"/>
+      </w:pPr>
+    </w:p>
+    <w:p>
+      <w:pPr>
+        <w:pStyle w:val="ListParagraph"/>
+      </w:pPr>
+    </w:p>
+    <w:p>
+      <w:pPr>
+        <w:pStyle w:val="ListParagraph"/>
+      </w:pPr>
+    </w:p>
+    <w:p>
+      <w:pPr>
+        <w:pStyle w:val="ListParagraph"/>
+      </w:pPr>
+    </w:p>
+    <w:p>
+      <w:pPr>
+        <w:pStyle w:val="ListParagraph"/>
+      </w:pPr>
+    </w:p>
+    <w:p>
+      <w:pPr>
+        <w:pStyle w:val="ListParagraph"/>
+      </w:pPr>
+    </w:p>
+    <w:p>
+      <w:pPr>
+        <w:pStyle w:val="ListParagraph"/>
+      </w:pPr>
+    </w:p>
+    <w:p>
+      <w:pPr>
+        <w:pStyle w:val="Heading1"/>
+      </w:pPr>
+      <w:r>
+        <w:t>Conclusion</w:t>
+      </w:r>
+    </w:p>
+    <w:p>
+      <w:pPr>
+        <w:pStyle w:val="Heading2"/>
+      </w:pPr>
+      <w:r>
+        <w:t xml:space="preserve"> </w:t>
+      </w:r>
+      <w:r>
+        <w:t>Free-Form Visualization</w:t>
+      </w:r>
+    </w:p>
+    <w:p>
+      <w:pPr>
+        <w:keepNext/>
+      </w:pPr>
+      <w:r>
+        <w:rPr>
+          <w:b/>
+          <w:noProof/>
+        </w:rPr>
+        <w:drawing>
+          <wp:inline distT="0" distB="0" distL="0" distR="0" wp14:anchorId="38460297" wp14:editId="70DE288E">
+            <wp:extent cx="5942088" cy="2424022"/>
+            <wp:effectExtent l="0" t="0" r="1905" b="0"/>
+            <wp:docPr id="7" name="Picture 7" descr="C:\Users\priyaranjanjc\Downloads\Hello.png"/>
+            <wp:cNvGraphicFramePr>
+              <a:graphicFrameLocks xmlns:a="http://schemas.openxmlformats.org/drawingml/2006/main" noChangeAspect="1"/>
+            </wp:cNvGraphicFramePr>
+            <a:graphic xmlns:a="http://schemas.openxmlformats.org/drawingml/2006/main">
+              <a:graphicData uri="http://schemas.openxmlformats.org/drawingml/2006/picture">
+                <pic:pic xmlns:pic="http://schemas.openxmlformats.org/drawingml/2006/picture">
+                  <pic:nvPicPr>
+                    <pic:cNvPr id="0" name="Picture 1" descr="C:\Users\priyaranjanjc\Downloads\Hello.png"/>
+                    <pic:cNvPicPr>
+                      <a:picLocks noChangeAspect="1" noChangeArrowheads="1"/>
+                    </pic:cNvPicPr>
+                  </pic:nvPicPr>
+                  <pic:blipFill rotWithShape="1">
+                    <a:blip r:embed="rId7">
+                      <a:extLst>
+                        <a:ext uri="{28A0092B-C50C-407E-A947-70E740481C1C}">
+                          <a14:useLocalDpi xmlns:a14="http://schemas.microsoft.com/office/drawing/2010/main" val="0"/>
+                        </a:ext>
+                      </a:extLst>
+                    </a:blip>
+                    <a:srcRect l="7243" t="3796" r="7878"/>
+                    <a:stretch/>
+                  </pic:blipFill>
+                  <pic:spPr bwMode="auto">
+                    <a:xfrm>
+                      <a:off x="0" y="0"/>
+                      <a:ext cx="5943600" cy="2424639"/>
+                    </a:xfrm>
+                    <a:prstGeom prst="rect">
+                      <a:avLst/>
+                    </a:prstGeom>
+                    <a:noFill/>
+                    <a:ln>
+                      <a:noFill/>
+                    </a:ln>
+                    <a:extLst>
+                      <a:ext uri="{53640926-AAD7-44D8-BBD7-CCE9431645EC}">
+                        <a14:shadowObscured xmlns:a14="http://schemas.microsoft.com/office/drawing/2010/main"/>
+                      </a:ext>
+                    </a:extLst>
+                  </pic:spPr>
+                </pic:pic>
+              </a:graphicData>
+            </a:graphic>
+          </wp:inline>
+        </w:drawing>
+      </w:r>
+    </w:p>
+    <w:p>
+      <w:pPr>
+        <w:pStyle w:val="Caption"/>
+        <w:jc w:val="center"/>
+        <w:rPr>
+          <w:sz w:val="22"/>
+        </w:rPr>
+      </w:pPr>
+      <w:r>
+        <w:rPr>
+          <w:sz w:val="22"/>
+        </w:rPr>
+        <w:t xml:space="preserve">Figure </w:t>
+      </w:r>
+      <w:r>
+        <w:rPr>
+          <w:sz w:val="22"/>
+        </w:rPr>
+        <w:fldChar w:fldCharType="begin"/>
+      </w:r>
+      <w:r>
+        <w:rPr>
+          <w:sz w:val="22"/>
+        </w:rPr>
+        <w:instrText xml:space="preserve"> SEQ Figure \* ARABIC </w:instrText>
+      </w:r>
+      <w:r>
+        <w:rPr>
+          <w:sz w:val="22"/>
+        </w:rPr>
+        <w:fldChar w:fldCharType="separate"/>
+      </w:r>
+      <w:r>
+        <w:rPr>
+          <w:noProof/>
+          <w:sz w:val="22"/>
+        </w:rPr>
+        <w:t>8</w:t>
+      </w:r>
+      <w:r>
+        <w:rPr>
+          <w:sz w:val="22"/>
+        </w:rPr>
+        <w:fldChar w:fldCharType="end"/>
+      </w:r>
+      <w:r>
+        <w:rPr>
+          <w:sz w:val="22"/>
+        </w:rPr>
+        <w:t xml:space="preserve"> : </w:t>
+      </w:r>
+      <w:r>
+        <w:rPr>
+          <w:sz w:val="22"/>
+        </w:rPr>
+        <w:t>Top 20 Important Feature</w:t>
+      </w:r>
+      <w:r>
+        <w:rPr>
+          <w:noProof/>
+        </w:rPr>
+        <mc:AlternateContent>
+          <mc:Choice Requires="wps">
+            <w:drawing>
+              <wp:anchor distT="0" distB="0" distL="114300" distR="114300" simplePos="0" relativeHeight="251664384" behindDoc="0" locked="0" layoutInCell="1" allowOverlap="1" wp14:anchorId="7B0AEC7B" wp14:editId="6D1F354C">
+                <wp:simplePos x="0" y="0"/>
+                <wp:positionH relativeFrom="column">
+                  <wp:posOffset>1095375</wp:posOffset>
+                </wp:positionH>
+                <wp:positionV relativeFrom="paragraph">
+                  <wp:posOffset>3514725</wp:posOffset>
+                </wp:positionV>
+                <wp:extent cx="3760470" cy="635"/>
+                <wp:effectExtent l="0" t="0" r="0" b="0"/>
+                <wp:wrapTight wrapText="bothSides">
+                  <wp:wrapPolygon edited="0">
+                    <wp:start x="0" y="0"/>
+                    <wp:lineTo x="0" y="19716"/>
+                    <wp:lineTo x="21447" y="19716"/>
+                    <wp:lineTo x="21447" y="0"/>
+                    <wp:lineTo x="0" y="0"/>
+                  </wp:wrapPolygon>
+                </wp:wrapTight>
+                <wp:docPr id="12" name="Text Box 12"/>
+                <wp:cNvGraphicFramePr/>
+                <a:graphic xmlns:a="http://schemas.openxmlformats.org/drawingml/2006/main">
+                  <a:graphicData uri="http://schemas.microsoft.com/office/word/2010/wordprocessingShape">
+                    <wps:wsp>
+                      <wps:cNvSpPr txBox="1"/>
+                      <wps:spPr>
+                        <a:xfrm>
+                          <a:off x="0" y="0"/>
+                          <a:ext cx="3760470" cy="635"/>
+                        </a:xfrm>
+                        <a:prstGeom prst="rect">
+                          <a:avLst/>
+                        </a:prstGeom>
+                        <a:solidFill>
+                          <a:prstClr val="white"/>
+                        </a:solidFill>
+                        <a:ln>
+                          <a:noFill/>
+                        </a:ln>
+                        <a:effectLst/>
+                      </wps:spPr>
+                      <wps:txbx>
+                        <w:txbxContent>
+                          <w:p>
+                            <w:pPr>
+                              <w:pStyle w:val="Caption"/>
+                              <w:jc w:val="center"/>
+                              <w:rPr>
+                                <w:noProof/>
+                                <w:sz w:val="24"/>
+                              </w:rPr>
+                            </w:pPr>
+                            <w:r>
+                              <w:rPr>
+                                <w:sz w:val="24"/>
+                              </w:rPr>
+                              <w:t xml:space="preserve">Figure </w:t>
+                            </w:r>
+                            <w:r>
+                              <w:rPr>
+                                <w:sz w:val="24"/>
+                              </w:rPr>
+                              <w:t>10</w:t>
+                            </w:r>
+                            <w:r>
+                              <w:rPr>
+                                <w:sz w:val="24"/>
+                              </w:rPr>
+                              <w:t>: Box plot of top 20 important features</w:t>
+                            </w:r>
+                          </w:p>
+                        </w:txbxContent>
+                      </wps:txbx>
+                      <wps:bodyPr rot="0" spcFirstLastPara="0" vertOverflow="overflow" horzOverflow="overflow" vert="horz" wrap="square" lIns="0" tIns="0" rIns="0" bIns="0" numCol="1" spcCol="0" rtlCol="0" fromWordArt="0" anchor="t" anchorCtr="0" forceAA="0" compatLnSpc="1">
+                        <a:prstTxWarp prst="textNoShape">
+                          <a:avLst/>
+                        </a:prstTxWarp>
+                        <a:spAutoFit/>
+                      </wps:bodyPr>
+                    </wps:wsp>
+                  </a:graphicData>
+                </a:graphic>
+                <wp14:sizeRelH relativeFrom="margin">
+                  <wp14:pctWidth>0</wp14:pctWidth>
+                </wp14:sizeRelH>
+              </wp:anchor>
+            </w:drawing>
+          </mc:Choice>
+          <mc:Fallback>
+            <w:pict>
+              <v:shape id="Text Box 12" o:spid="_x0000_s1027" type="#_x0000_t202" style="position:absolute;left:0;text-align:left;margin-left:86.25pt;margin-top:276.75pt;width:296.1pt;height:.05pt;z-index:251664384;visibility:visible;mso-wrap-style:square;mso-width-percent:0;mso-wrap-distance-left:9pt;mso-wrap-distance-top:0;mso-wrap-distance-right:9pt;mso-wrap-distance-bottom:0;mso-position-horizontal:absolute;mso-position-horizontal-relative:text;mso-position-vertical:absolute;mso-position-vertical-relative:text;mso-width-percent:0;mso-width-relative:margin;v-text-anchor:top" o:gfxdata="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" stroked="f">
+                <v:textbox style="mso-fit-shape-to-text:t" inset="0,0,0,0">
+                  <w:txbxContent>
+                    <w:p>
+                      <w:pPr>
+                        <w:pStyle w:val="Caption"/>
+                        <w:jc w:val="center"/>
+                        <w:rPr>
+                          <w:noProof/>
+                          <w:sz w:val="24"/>
+                        </w:rPr>
+                      </w:pPr>
+                      <w:r>
+                        <w:rPr>
+                          <w:sz w:val="24"/>
+                        </w:rPr>
+                        <w:t xml:space="preserve">Figure </w:t>
+                      </w:r>
+                      <w:r>
+                        <w:rPr>
+                          <w:sz w:val="24"/>
+                        </w:rPr>
+                        <w:t>10</w:t>
+                      </w:r>
+                      <w:r>
+                        <w:rPr>
+                          <w:sz w:val="24"/>
+                        </w:rPr>
+                        <w:t>: Box plot of top 20 important features</w:t>
+                      </w:r>
+                    </w:p>
+                  </w:txbxContent>
+                </v:textbox>
+                <w10:wrap type="tight"/>
+              </v:shape>
+            </w:pict>
+          </mc:Fallback>
+        </mc:AlternateContent>
+      </w:r>
+      <w:r>
+        <w:rPr>
+          <w:b w:val="0"/>
+          <w:noProof/>
+        </w:rPr>
+        <w:drawing>
+          <wp:anchor distT="0" distB="0" distL="114300" distR="114300" simplePos="0" relativeHeight="251657215" behindDoc="1" locked="0" layoutInCell="1" allowOverlap="1" wp14:anchorId="614CA64F" wp14:editId="54950EB9">
+            <wp:simplePos x="0" y="0"/>
+            <wp:positionH relativeFrom="column">
+              <wp:posOffset>-781050</wp:posOffset>
+            </wp:positionH>
+            <wp:positionV relativeFrom="paragraph">
+              <wp:posOffset>363220</wp:posOffset>
+            </wp:positionV>
+            <wp:extent cx="7522210" cy="2941320"/>
+            <wp:effectExtent l="133350" t="114300" r="154940" b="163830"/>
+            <wp:wrapTight wrapText="bothSides">
+              <wp:wrapPolygon edited="0">
+                <wp:start x="-274" y="-839"/>
+                <wp:lineTo x="-383" y="1679"/>
+                <wp:lineTo x="-383" y="21544"/>
+                <wp:lineTo x="-274" y="22663"/>
+                <wp:lineTo x="21936" y="22663"/>
+                <wp:lineTo x="21990" y="1679"/>
+                <wp:lineTo x="21881" y="-839"/>
+                <wp:lineTo x="-274" y="-839"/>
+              </wp:wrapPolygon>
+            </wp:wrapTight>
+            <wp:docPr id="11" name="Picture 11"/>
+            <wp:cNvGraphicFramePr>
+              <a:graphicFrameLocks xmlns:a="http://schemas.openxmlformats.org/drawingml/2006/main" noChangeAspect="1"/>
+            </wp:cNvGraphicFramePr>
+            <a:graphic xmlns:a="http://schemas.openxmlformats.org/drawingml/2006/main">
+              <a:graphicData uri="http://schemas.openxmlformats.org/drawingml/2006/picture">
+                <pic:pic xmlns:pic="http://schemas.openxmlformats.org/drawingml/2006/picture">
+                  <pic:nvPicPr>
+                    <pic:cNvPr id="0" name="Boxplot of 20 features.png"/>
+                    <pic:cNvPicPr/>
+                  </pic:nvPicPr>
+                  <pic:blipFill rotWithShape="1">
+                    <a:blip r:embed="rId8">
+                      <a:extLst>
+                        <a:ext uri="{28A0092B-C50C-407E-A947-70E740481C1C}">
+                          <a14:useLocalDpi xmlns:a14="http://schemas.microsoft.com/office/drawing/2010/main" val="0"/>
+                        </a:ext>
+                      </a:extLst>
+                    </a:blip>
+                    <a:srcRect l="8310" t="3804" r="9169"/>
+                    <a:stretch/>
+                  </pic:blipFill>
+                  <pic:spPr bwMode="auto">
+                    <a:xfrm>
+                      <a:off x="0" y="0"/>
+                      <a:ext cx="7522210" cy="2941320"/>
+                    </a:xfrm>
+                    <a:prstGeom prst="rect">
+                      <a:avLst/>
+                    </a:prstGeom>
+                    <a:solidFill>
+                      <a:srgbClr val="FFFFFF">
+                        <a:shade val="85000"/>
+                      </a:srgbClr>
+                    </a:solidFill>
+                    <a:ln w="88900" cap="sq">
+                      <a:solidFill>
+                        <a:srgbClr val="FFFFFF"/>
+                      </a:solidFill>
+                      <a:miter lim="800000"/>
+                    </a:ln>
+                    <a:effectLst>
+                      <a:outerShdw blurRad="55000" dist="18000" dir="5400000" algn="tl" rotWithShape="0">
+                        <a:srgbClr val="000000">
+                          <a:alpha val="40000"/>
+                        </a:srgbClr>
+                      </a:outerShdw>
+                    </a:effectLst>
+                    <a:scene3d>
+                      <a:camera prst="orthographicFront"/>
+                      <a:lightRig rig="twoPt" dir="t">
+                        <a:rot lat="0" lon="0" rev="7200000"/>
+                      </a:lightRig>
+                    </a:scene3d>
+                    <a:sp3d>
+                      <a:bevelT w="25400" h="19050"/>
+                      <a:contourClr>
+                        <a:srgbClr val="FFFFFF"/>
+                      </a:contourClr>
+                    </a:sp3d>
+                    <a:extLst>
+                      <a:ext uri="{53640926-AAD7-44D8-BBD7-CCE9431645EC}">
+                        <a14:shadowObscured xmlns:a14="http://schemas.microsoft.com/office/drawing/2010/main"/>
+                      </a:ext>
+                    </a:extLst>
+                  </pic:spPr>
+                </pic:pic>
+              </a:graphicData>
+            </a:graphic>
+            <wp14:sizeRelH relativeFrom="margin">
+              <wp14:pctWidth>0</wp14:pctWidth>
+            </wp14:sizeRelH>
+            <wp14:sizeRelV relativeFrom="margin">
+              <wp14:pctHeight>0</wp14:pctHeight>
+            </wp14:sizeRelV>
+          </wp:anchor>
+        </w:drawing>
+      </w:r>
+      <w:r>
+        <w:rPr>
+          <w:sz w:val="22"/>
+        </w:rPr>
+        <w:t xml:space="preserve">s  </w:t>
+      </w:r>
+    </w:p>
+    <w:p/>
+    <w:p/>
+    <w:p/>
+    <w:p>
+      <w:pPr>
+        <w:pStyle w:val="ListParagraph"/>
+        <w:numPr>
+          <w:ilvl w:val="0"/>
+          <w:numId w:val="3"/>
+        </w:numPr>
+      </w:pPr>
+      <w:r>
+        <w:t>Figure 8 plots the Weightage given to top 20 features and figure 9 represent the box plot of top 20 features.</w:t>
+      </w:r>
+    </w:p>
+    <w:p>
+      <w:pPr>
+        <w:pStyle w:val="ListParagraph"/>
+        <w:numPr>
+          <w:ilvl w:val="0"/>
+          <w:numId w:val="3"/>
+        </w:numPr>
+      </w:pPr>
+      <w:r>
+        <w:t>In the weightage distribution</w:t>
+      </w:r>
+      <w:r>
+        <w:t xml:space="preserve"> we can see that, weights after 7</w:t>
+      </w:r>
+      <w:r>
+        <w:t xml:space="preserve"> features are around 2%.</w:t>
+      </w:r>
+      <w:r>
+        <w:t xml:space="preserve"> If not for this distribution it would be easy to overlook the last 20 features and just take first 7 features as final features. Last </w:t>
+      </w:r>
+      <w:r>
+        <w:t>15</w:t>
+      </w:r>
+      <w:r>
+        <w:t xml:space="preserve"> features contribute about </w:t>
+      </w:r>
+      <w:r>
+        <w:t>3</w:t>
+      </w:r>
+      <w:r>
+        <w:t xml:space="preserve">0% of the weightage. This was one of the reasons to take 95% of the features weights for final model </w:t>
+      </w:r>
+      <w:r>
+        <w:t>evaluation.</w:t>
+      </w:r>
+    </w:p>
+    <w:p>
+      <w:pPr>
+        <w:pStyle w:val="ListParagraph"/>
+        <w:numPr>
+          <w:ilvl w:val="0"/>
+          <w:numId w:val="3"/>
+        </w:numPr>
+      </w:pPr>
+      <w:r>
+        <w:t>In figure 10 we can see in the box plot that , few features after first 7 features contains values that are far higher than other. These values are outliers and it is normal to have these kinds of outliers in banking data. But, when figure 8 and figure 9 are compared, it can be seen that features containing outliers have less weightage. Because of this we can</w:t>
+      </w:r>
+      <w:r>
+        <w:t xml:space="preserve"> expect the disturbance caused by outliers are minimal</w:t>
+      </w:r>
+    </w:p>
+    <w:p>
+      <w:pPr>
+        <w:pStyle w:val="ListParagraph"/>
+        <w:numPr>
+          <w:ilvl w:val="0"/>
+          <w:numId w:val="3"/>
+        </w:numPr>
+      </w:pPr>
+      <w:r>
+        <w:t>Considering presence of few noisy data and outliers it was evident that RandomForrest was a good choice as supervised machine learning algorithm.</w:t>
+      </w:r>
+    </w:p>
+    <w:p>
+      <w:pPr>
+        <w:pStyle w:val="ListParagraph"/>
+      </w:pPr>
+    </w:p>
+    <w:p>
+      <w:pPr>
+        <w:pStyle w:val="Heading2"/>
+      </w:pPr>
+      <w:r>
+        <w:t>Reflection</w:t>
+      </w:r>
+    </w:p>
+    <w:p/>
+    <w:p>
+      <w:r>
+        <w:t xml:space="preserve">Complete process of the project can be summarized as </w:t>
+      </w:r>
+      <w:r>
+        <w:t>follows:</w:t>
+      </w:r>
+    </w:p>
+    <w:p>
+      <w:pPr>
+        <w:pStyle w:val="ListParagraph"/>
+        <w:numPr>
+          <w:ilvl w:val="0"/>
+          <w:numId w:val="5"/>
+        </w:numPr>
+      </w:pPr>
+      <w:r>
+        <w:t>Collecting training and testing data.</w:t>
+      </w:r>
+    </w:p>
+    <w:p>
+      <w:pPr>
+        <w:pStyle w:val="ListParagraph"/>
+        <w:numPr>
+          <w:ilvl w:val="0"/>
+          <w:numId w:val="5"/>
+        </w:numPr>
+      </w:pPr>
+      <w:r>
+        <w:t>Checking for missing values in the data.</w:t>
+      </w:r>
+    </w:p>
+    <w:p>
+      <w:pPr>
+        <w:pStyle w:val="ListParagraph"/>
+        <w:numPr>
+          <w:ilvl w:val="0"/>
+          <w:numId w:val="5"/>
+        </w:numPr>
+      </w:pPr>
+      <w:r>
+        <w:t>Removing unnecessary features</w:t>
+      </w:r>
+    </w:p>
+    <w:p>
+      <w:pPr>
+        <w:pStyle w:val="ListParagraph"/>
+        <w:numPr>
+          <w:ilvl w:val="0"/>
+          <w:numId w:val="5"/>
+        </w:numPr>
+      </w:pPr>
+      <w:r>
+        <w:t>Checking and removal of any duplicates.</w:t>
+      </w:r>
+    </w:p>
+    <w:p>
+      <w:pPr>
+        <w:pStyle w:val="ListParagraph"/>
+        <w:numPr>
+          <w:ilvl w:val="0"/>
+          <w:numId w:val="5"/>
+        </w:numPr>
+      </w:pPr>
+      <w:r>
+        <w:t>Extracting features and target labels from training and testing data.</w:t>
+      </w:r>
+    </w:p>
+    <w:p>
+      <w:pPr>
+        <w:pStyle w:val="ListParagraph"/>
+        <w:numPr>
+          <w:ilvl w:val="0"/>
+          <w:numId w:val="5"/>
+        </w:numPr>
+      </w:pPr>
+      <w:r>
+        <w:t>Getting common statistics like min, mean, median, max, STD to get some insight in the data.</w:t>
+      </w:r>
+    </w:p>
+    <w:p>
+      <w:pPr>
+        <w:pStyle w:val="ListParagraph"/>
+        <w:numPr>
+          <w:ilvl w:val="0"/>
+          <w:numId w:val="5"/>
+        </w:numPr>
+      </w:pPr>
+      <w:r>
+        <w:t>Applying normalization as data contains improper distribution of features values.</w:t>
+      </w:r>
+    </w:p>
+    <w:p>
+      <w:pPr>
+        <w:pStyle w:val="ListParagraph"/>
+        <w:numPr>
+          <w:ilvl w:val="0"/>
+          <w:numId w:val="5"/>
+        </w:numPr>
+      </w:pPr>
+      <w:r>
+        <w:t>Getting the weightages of each future.</w:t>
+      </w:r>
+    </w:p>
+    <w:p>
+      <w:pPr>
+        <w:pStyle w:val="ListParagraph"/>
+        <w:numPr>
+          <w:ilvl w:val="0"/>
+          <w:numId w:val="5"/>
+        </w:numPr>
+      </w:pPr>
+      <w:r>
+        <w:t xml:space="preserve">Plotting feature weights and </w:t>
+      </w:r>
+      <w:r>
+        <w:t>box plots for top 20 important features.</w:t>
+      </w:r>
+    </w:p>
+    <w:p>
+      <w:pPr>
+        <w:pStyle w:val="ListParagraph"/>
+        <w:numPr>
+          <w:ilvl w:val="0"/>
+          <w:numId w:val="5"/>
+        </w:numPr>
+      </w:pPr>
+      <w:r>
+        <w:t>Deciding Random Forest would be a better supervised learning algorithm from the plots.</w:t>
+      </w:r>
+    </w:p>
+    <w:p>
+      <w:pPr>
+        <w:pStyle w:val="ListParagraph"/>
+        <w:numPr>
+          <w:ilvl w:val="0"/>
+          <w:numId w:val="5"/>
+        </w:numPr>
+      </w:pPr>
+      <w:r>
+        <w:t>Extracting top 95 percentile weightage features.</w:t>
+      </w:r>
+    </w:p>
+    <w:p>
+      <w:pPr>
+        <w:pStyle w:val="ListParagraph"/>
+        <w:numPr>
+          <w:ilvl w:val="0"/>
+          <w:numId w:val="5"/>
+        </w:numPr>
+      </w:pPr>
+      <w:r>
+        <w:t>Establishing a benchmark model and getting benchmark score.</w:t>
+      </w:r>
+    </w:p>
+    <w:p>
+      <w:pPr>
+        <w:pStyle w:val="ListParagraph"/>
+        <w:numPr>
+          <w:ilvl w:val="0"/>
+          <w:numId w:val="5"/>
+        </w:numPr>
+      </w:pPr>
+      <w:r>
+        <w:t>Training a default Random Forest Model and getting AUROC score of the model.</w:t>
+      </w:r>
+    </w:p>
+    <w:p>
+      <w:pPr>
+        <w:pStyle w:val="ListParagraph"/>
+        <w:numPr>
+          <w:ilvl w:val="0"/>
+          <w:numId w:val="5"/>
+        </w:numPr>
+      </w:pPr>
+      <w:r>
+        <w:t xml:space="preserve">Using </w:t>
+      </w:r>
+      <w:proofErr w:type="spellStart"/>
+      <w:r>
+        <w:t>GridSea</w:t>
+      </w:r>
+      <w:r>
+        <w:t>r</w:t>
+      </w:r>
+      <w:r>
+        <w:t>chCV</w:t>
+      </w:r>
+      <w:proofErr w:type="spellEnd"/>
+      <w:r>
+        <w:t xml:space="preserve"> to tweak parameters</w:t>
+      </w:r>
+      <w:r>
+        <w:t>.</w:t>
+      </w:r>
+    </w:p>
+    <w:p>
+      <w:pPr>
+        <w:pStyle w:val="ListParagraph"/>
+        <w:numPr>
+          <w:ilvl w:val="0"/>
+          <w:numId w:val="5"/>
+        </w:numPr>
+      </w:pPr>
+      <w:r>
+        <w:t xml:space="preserve">Finding the best parameter from </w:t>
+      </w:r>
+      <w:proofErr w:type="spellStart"/>
+      <w:r>
+        <w:t>GridSearchCV</w:t>
+      </w:r>
+      <w:proofErr w:type="spellEnd"/>
+      <w:r>
+        <w:t xml:space="preserve"> parameter combinations.</w:t>
+      </w:r>
+    </w:p>
+    <w:p>
+      <w:pPr>
+        <w:pStyle w:val="ListParagraph"/>
+        <w:numPr>
+          <w:ilvl w:val="0"/>
+          <w:numId w:val="5"/>
+        </w:numPr>
+        <w:rPr>
+          <w:rStyle w:val="apple-converted-space"/>
+        </w:rPr>
+      </w:pPr>
+      <w:r>
+        <w:t xml:space="preserve">Doing </w:t>
+      </w:r>
+      <w:r>
+        <w:rPr>
+          <w:rFonts w:ascii="Segoe UI" w:hAnsi="Segoe UI" w:cs="Segoe UI"/>
+          <w:color w:val="333333"/>
+          <w:shd w:val="clear" w:color="auto" w:fill="FFFFFF"/>
+        </w:rPr>
+        <w:t>sensitivity</w:t>
+      </w:r>
+      <w:r>
+        <w:rPr>
+          <w:rStyle w:val="apple-converted-space"/>
+          <w:rFonts w:ascii="Segoe UI" w:hAnsi="Segoe UI" w:cs="Segoe UI"/>
+          <w:color w:val="333333"/>
+          <w:shd w:val="clear" w:color="auto" w:fill="FFFFFF"/>
+        </w:rPr>
+        <w:t> </w:t>
+      </w:r>
+      <w:r>
+        <w:rPr>
+          <w:rStyle w:val="apple-converted-space"/>
+          <w:rFonts w:ascii="Segoe UI" w:hAnsi="Segoe UI" w:cs="Segoe UI"/>
+          <w:color w:val="333333"/>
+          <w:shd w:val="clear" w:color="auto" w:fill="FFFFFF"/>
+        </w:rPr>
+        <w:t>analysis to find if the model is robust enough.</w:t>
+      </w:r>
+    </w:p>
+    <w:p>
+      <w:pPr>
+        <w:pStyle w:val="ListParagraph"/>
+        <w:numPr>
+          <w:ilvl w:val="0"/>
+          <w:numId w:val="5"/>
+        </w:numPr>
+        <w:rPr>
+          <w:rStyle w:val="apple-converted-space"/>
+        </w:rPr>
+      </w:pPr>
+      <w:r>
+        <w:rPr>
+          <w:rStyle w:val="apple-converted-space"/>
+          <w:rFonts w:ascii="Segoe UI" w:hAnsi="Segoe UI" w:cs="Segoe UI"/>
+          <w:color w:val="333333"/>
+          <w:shd w:val="clear" w:color="auto" w:fill="FFFFFF"/>
+        </w:rPr>
+        <w:lastRenderedPageBreak/>
+        <w:t>Confirming model is robust enough by comparing AUROC scores before and after sensitivity analysis.</w:t>
+      </w:r>
+    </w:p>
+    <w:p>
+      <w:pPr>
+        <w:pStyle w:val="ListParagraph"/>
+        <w:numPr>
+          <w:ilvl w:val="0"/>
+          <w:numId w:val="5"/>
+        </w:numPr>
+      </w:pPr>
+      <w:r>
+        <w:t>Finalizing the model.</w:t>
+      </w:r>
+    </w:p>
+    <w:p>
+      <w:pPr>
+        <w:ind w:left="360"/>
+      </w:pPr>
+    </w:p>
+    <w:p>
+      <w:pPr>
+        <w:ind w:left="360"/>
+      </w:pPr>
+      <w:r>
+        <w:t>Interesting aspects:</w:t>
+      </w:r>
+    </w:p>
+    <w:p>
+      <w:pPr>
+        <w:pStyle w:val="ListParagraph"/>
+        <w:numPr>
+          <w:ilvl w:val="0"/>
+          <w:numId w:val="3"/>
+        </w:numPr>
+      </w:pPr>
+      <w:r>
+        <w:t>Feature scaling enable to select just 26 columns providing 95% weightage than considering whole 369 features.</w:t>
+      </w:r>
+    </w:p>
+    <w:p>
+      <w:pPr>
+        <w:pStyle w:val="ListParagraph"/>
+        <w:numPr>
+          <w:ilvl w:val="0"/>
+          <w:numId w:val="3"/>
+        </w:numPr>
+      </w:pPr>
+      <w:r>
+        <w:t>It was interesting to note that less than 10% of the features were able to capture the whole essence of whole data.</w:t>
+      </w:r>
+    </w:p>
+    <w:p>
+      <w:pPr>
+        <w:ind w:left="360"/>
+      </w:pPr>
+      <w:r>
+        <w:t>Difficult aspects:</w:t>
+      </w:r>
+    </w:p>
+    <w:p>
+      <w:pPr>
+        <w:pStyle w:val="ListParagraph"/>
+        <w:numPr>
+          <w:ilvl w:val="0"/>
+          <w:numId w:val="3"/>
+        </w:numPr>
+      </w:pPr>
+      <w:r>
+        <w:t xml:space="preserve">Even though </w:t>
+      </w:r>
+      <w:proofErr w:type="spellStart"/>
+      <w:r>
+        <w:t>GridSearchCV</w:t>
+      </w:r>
+      <w:proofErr w:type="spellEnd"/>
+      <w:r>
+        <w:t xml:space="preserve"> helped in providing the best parameters, </w:t>
+      </w:r>
+      <w:proofErr w:type="gramStart"/>
+      <w:r>
+        <w:t>It</w:t>
+      </w:r>
+      <w:proofErr w:type="gramEnd"/>
+      <w:r>
+        <w:t xml:space="preserve"> is an exhaustive task to search through the parameters by just trial and error.</w:t>
+      </w:r>
+    </w:p>
+    <w:p>
+      <w:pPr>
+        <w:pStyle w:val="ListParagraph"/>
+        <w:numPr>
+          <w:ilvl w:val="0"/>
+          <w:numId w:val="3"/>
+        </w:numPr>
+      </w:pPr>
+      <w:r>
+        <w:t>Missing target variables from the testing set prohibited more thorough processing of data and tuning of model.</w:t>
+      </w:r>
+    </w:p>
+    <w:p>
+      <w:pPr>
+        <w:ind w:left="360"/>
+      </w:pPr>
+      <w:r>
+        <w:t xml:space="preserve">With 0.815 AUROC score final model has ability to predict unsatisfied customers and </w:t>
       </w:r>
       <w:bookmarkStart w:id="0" w:name="_GoBack"/>
       <w:bookmarkEnd w:id="0"/>
       <w:r>
-        <w:rPr>
-          <w:sz w:val="22"/>
-        </w:rPr>
-        <w:t>Model AUROC Score</w:t>
+        <w:t>procedure stated above can be applied to similar kind of problems.</w:t>
+      </w:r>
+    </w:p>
+    <w:p>
+      <w:pPr>
+        <w:pStyle w:val="Heading2"/>
+      </w:pPr>
+      <w:r>
+        <w:t>Improvement</w:t>
+      </w:r>
+    </w:p>
+    <w:p>
+      <w:pPr>
+        <w:pStyle w:val="ListParagraph"/>
+        <w:numPr>
+          <w:ilvl w:val="0"/>
+          <w:numId w:val="3"/>
+        </w:numPr>
+      </w:pPr>
+      <w:r>
+        <w:t xml:space="preserve">By using ensemble of different algorithms like logistic regression, Random Forest, </w:t>
+      </w:r>
+      <w:proofErr w:type="spellStart"/>
+      <w:r>
+        <w:t>XGboost</w:t>
+      </w:r>
+      <w:proofErr w:type="spellEnd"/>
+      <w:r>
+        <w:t xml:space="preserve"> and bagging (providing weightage to each algorithm and combining them for the final result) will produce a better result.</w:t>
+      </w:r>
+    </w:p>
+    <w:p>
+      <w:pPr>
+        <w:pStyle w:val="ListParagraph"/>
+        <w:numPr>
+          <w:ilvl w:val="0"/>
+          <w:numId w:val="3"/>
+        </w:numPr>
+      </w:pPr>
+      <w:r>
+        <w:t xml:space="preserve">Analysis of the procedures followed by top 100 solutions indicates the usage of </w:t>
+      </w:r>
+      <w:proofErr w:type="spellStart"/>
+      <w:r>
+        <w:t>XGboost</w:t>
+      </w:r>
+      <w:proofErr w:type="spellEnd"/>
+      <w:r>
+        <w:t xml:space="preserve"> with combination of other methods. It shows that most of the top competitors use </w:t>
+      </w:r>
+      <w:proofErr w:type="spellStart"/>
+      <w:r>
+        <w:t>XGboost</w:t>
+      </w:r>
+      <w:proofErr w:type="spellEnd"/>
+      <w:r>
+        <w:t xml:space="preserve"> for most of their solutions which make is compelling algorithm to understand and implement.</w:t>
+      </w:r>
+    </w:p>
+    <w:p>
+      <w:pPr>
+        <w:pStyle w:val="ListParagraph"/>
+        <w:numPr>
+          <w:ilvl w:val="0"/>
+          <w:numId w:val="3"/>
+        </w:numPr>
+      </w:pPr>
+      <w:r>
+        <w:t>Highest AIUROC achieved in this completion is 0.8153 which is little better than the final model presented here.</w:t>
       </w:r>
     </w:p>
     <w:sectPr>
@@ -1571,6 +3651,95 @@
 <file path=word/numbering.xml><?xml version="1.0" encoding="utf-8"?>
 <w:numbering xmlns:wpc="http://schemas.microsoft.com/office/word/2010/wordprocessingCanvas" xmlns:mc="http://schemas.openxmlformats.org/markup-compatibility/2006" xmlns:o="urn:schemas-microsoft-com:office:office" xmlns:r="http://schemas.openxmlformats.org/officeDocument/2006/relationships" xmlns:m="http://schemas.openxmlformats.org/officeDocument/2006/math" xmlns:v="urn:schemas-microsoft-com:vml" xmlns:wp14="http://schemas.microsoft.com/office/word/2010/wordprocessingDrawing" xmlns:wp="http://schemas.openxmlformats.org/drawingml/2006/wordprocessingDrawing" xmlns:w10="urn:schemas-microsoft-com:office:word" xmlns:w="http://schemas.openxmlformats.org/wordprocessingml/2006/main" xmlns:w14="http://schemas.microsoft.com/office/word/2010/wordml" xmlns:wpg="http://schemas.microsoft.com/office/word/2010/wordprocessingGroup" xmlns:wpi="http://schemas.microsoft.com/office/word/2010/wordprocessingInk" xmlns:wne="http://schemas.microsoft.com/office/word/2006/wordml" xmlns:wps="http://schemas.microsoft.com/office/word/2010/wordprocessingShape" mc:Ignorable="w14 wp14">
   <w:abstractNum w:abstractNumId="0">
+    <w:nsid w:val="09C446C3"/>
+    <w:multiLevelType w:val="hybridMultilevel"/>
+    <w:tmpl w:val="0BD8CD14"/>
+    <w:lvl w:ilvl="0" w:tplc="0409000F">
+      <w:start w:val="1"/>
+      <w:numFmt w:val="decimal"/>
+      <w:lvlText w:val="%1."/>
+      <w:lvlJc w:val="left"/>
+      <w:pPr>
+        <w:ind w:left="720" w:hanging="360"/>
+      </w:pPr>
+      <w:rPr>
+        <w:rFonts w:hint="default"/>
+      </w:rPr>
+    </w:lvl>
+    <w:lvl w:ilvl="1" w:tplc="04090019" w:tentative="1">
+      <w:start w:val="1"/>
+      <w:numFmt w:val="lowerLetter"/>
+      <w:lvlText w:val="%2."/>
+      <w:lvlJc w:val="left"/>
+      <w:pPr>
+        <w:ind w:left="1440" w:hanging="360"/>
+      </w:pPr>
+    </w:lvl>
+    <w:lvl w:ilvl="2" w:tplc="0409001B" w:tentative="1">
+      <w:start w:val="1"/>
+      <w:numFmt w:val="lowerRoman"/>
+      <w:lvlText w:val="%3."/>
+      <w:lvlJc w:val="right"/>
+      <w:pPr>
+        <w:ind w:left="2160" w:hanging="180"/>
+      </w:pPr>
+    </w:lvl>
+    <w:lvl w:ilvl="3" w:tplc="0409000F" w:tentative="1">
+      <w:start w:val="1"/>
+      <w:numFmt w:val="decimal"/>
+      <w:lvlText w:val="%4."/>
+      <w:lvlJc w:val="left"/>
+      <w:pPr>
+        <w:ind w:left="2880" w:hanging="360"/>
+      </w:pPr>
+    </w:lvl>
+    <w:lvl w:ilvl="4" w:tplc="04090019" w:tentative="1">
+      <w:start w:val="1"/>
+      <w:numFmt w:val="lowerLetter"/>
+      <w:lvlText w:val="%5."/>
+      <w:lvlJc w:val="left"/>
+      <w:pPr>
+        <w:ind w:left="3600" w:hanging="360"/>
+      </w:pPr>
+    </w:lvl>
+    <w:lvl w:ilvl="5" w:tplc="0409001B" w:tentative="1">
+      <w:start w:val="1"/>
+      <w:numFmt w:val="lowerRoman"/>
+      <w:lvlText w:val="%6."/>
+      <w:lvlJc w:val="right"/>
+      <w:pPr>
+        <w:ind w:left="4320" w:hanging="180"/>
+      </w:pPr>
+    </w:lvl>
+    <w:lvl w:ilvl="6" w:tplc="0409000F" w:tentative="1">
+      <w:start w:val="1"/>
+      <w:numFmt w:val="decimal"/>
+      <w:lvlText w:val="%7."/>
+      <w:lvlJc w:val="left"/>
+      <w:pPr>
+        <w:ind w:left="5040" w:hanging="360"/>
+      </w:pPr>
+    </w:lvl>
+    <w:lvl w:ilvl="7" w:tplc="04090019" w:tentative="1">
+      <w:start w:val="1"/>
+      <w:numFmt w:val="lowerLetter"/>
+      <w:lvlText w:val="%8."/>
+      <w:lvlJc w:val="left"/>
+      <w:pPr>
+        <w:ind w:left="5760" w:hanging="360"/>
+      </w:pPr>
+    </w:lvl>
+    <w:lvl w:ilvl="8" w:tplc="0409001B" w:tentative="1">
+      <w:start w:val="1"/>
+      <w:numFmt w:val="lowerRoman"/>
+      <w:lvlText w:val="%9."/>
+      <w:lvlJc w:val="right"/>
+      <w:pPr>
+        <w:ind w:left="6480" w:hanging="180"/>
+      </w:pPr>
+    </w:lvl>
+  </w:abstractNum>
+  <w:abstractNum w:abstractNumId="1">
     <w:nsid w:val="27757566"/>
     <w:multiLevelType w:val="hybridMultilevel"/>
     <w:tmpl w:val="B1408884"/>
@@ -1683,7 +3852,7 @@
       </w:rPr>
     </w:lvl>
   </w:abstractNum>
-  <w:abstractNum w:abstractNumId="1">
+  <w:abstractNum w:abstractNumId="2">
     <w:nsid w:val="392508E4"/>
     <w:multiLevelType w:val="hybridMultilevel"/>
     <w:tmpl w:val="D50CE884"/>
@@ -1772,7 +3941,7 @@
       </w:pPr>
     </w:lvl>
   </w:abstractNum>
-  <w:abstractNum w:abstractNumId="2">
+  <w:abstractNum w:abstractNumId="3">
     <w:nsid w:val="51C06C67"/>
     <w:multiLevelType w:val="multilevel"/>
     <w:tmpl w:val="058AE188"/>
@@ -1921,7 +4090,7 @@
       </w:rPr>
     </w:lvl>
   </w:abstractNum>
-  <w:abstractNum w:abstractNumId="3">
+  <w:abstractNum w:abstractNumId="4">
     <w:nsid w:val="6EC728B4"/>
     <w:multiLevelType w:val="hybridMultilevel"/>
     <w:tmpl w:val="A7920FFC"/>
@@ -2011,16 +4180,19 @@
     </w:lvl>
   </w:abstractNum>
   <w:num w:numId="1">
+    <w:abstractNumId w:val="2"/>
+  </w:num>
+  <w:num w:numId="2">
+    <w:abstractNumId w:val="4"/>
+  </w:num>
+  <w:num w:numId="3">
     <w:abstractNumId w:val="1"/>
   </w:num>
-  <w:num w:numId="2">
+  <w:num w:numId="4">
     <w:abstractNumId w:val="3"/>
   </w:num>
-  <w:num w:numId="3">
+  <w:num w:numId="5">
     <w:abstractNumId w:val="0"/>
-  </w:num>
-  <w:num w:numId="4">
-    <w:abstractNumId w:val="2"/>
   </w:num>
 </w:numbering>
 </file>
@@ -2408,6 +4580,11 @@
       <w:u w:val="single"/>
     </w:rPr>
   </w:style>
+  <w:style w:type="character" w:customStyle="1" w:styleId="apple-converted-space">
+    <w:name w:val="apple-converted-space"/>
+    <w:basedOn w:val="DefaultParagraphFont"/>
+    <w:rsid w:val="00AD2E25"/>
+  </w:style>
 </w:styles>
 </file>
 
@@ -2794,6 +4971,11 @@
       <w:u w:val="single"/>
     </w:rPr>
   </w:style>
+  <w:style w:type="character" w:customStyle="1" w:styleId="apple-converted-space">
+    <w:name w:val="apple-converted-space"/>
+    <w:basedOn w:val="DefaultParagraphFont"/>
+    <w:rsid w:val="00AD2E25"/>
+  </w:style>
 </w:styles>
 </file>
 

</xml_diff>

<commit_message>
feat : Updated agent learning mechanism
Learning agent in smartcab will get  reward from next future state

Learning agent will be reward from future sate according to Q-learning
rule.
Now perfomace of the learning agent is increased.
</commit_message>
<xml_diff>
--- a/projects/Capstone/Machine Learning Engineer NanodegreeProject.docx
+++ b/projects/Capstone/Machine Learning Engineer NanodegreeProject.docx
@@ -19,6 +19,8 @@
           <w:szCs w:val="48"/>
         </w:rPr>
       </w:pPr>
+      <w:bookmarkStart w:id="0" w:name="_GoBack"/>
+      <w:bookmarkEnd w:id="0"/>
       <w:r>
         <w:rPr>
           <w:rFonts w:ascii="Segoe UI" w:eastAsia="Times New Roman" w:hAnsi="Segoe UI" w:cs="Segoe UI"/>
@@ -285,20 +287,28 @@
           <w:sz w:val="23"/>
           <w:szCs w:val="23"/>
         </w:rPr>
-        <w:t xml:space="preserve"> to Specificity (Identification of Satisfied customers as satisfied) at different threshold levels. A ratio of </w:t>
+        <w:t xml:space="preserve"> to Specificity (Identification of Satisfied customers as satisfied) at </w:t>
       </w:r>
       <w:r>
         <w:rPr>
           <w:sz w:val="23"/>
           <w:szCs w:val="23"/>
         </w:rPr>
-        <w:t>one</w:t>
+        <w:lastRenderedPageBreak/>
+        <w:t xml:space="preserve">different threshold levels. A ratio of </w:t>
       </w:r>
       <w:r>
         <w:rPr>
           <w:sz w:val="23"/>
           <w:szCs w:val="23"/>
         </w:rPr>
+        <w:t>one</w:t>
+      </w:r>
+      <w:r>
+        <w:rPr>
+          <w:sz w:val="23"/>
+          <w:szCs w:val="23"/>
+        </w:rPr>
         <w:t xml:space="preserve"> means all the unsatisfied and satisfied customers are identified correctly.</w:t>
       </w:r>
     </w:p>
@@ -311,7 +321,6 @@
         <w:rPr>
           <w:noProof/>
         </w:rPr>
-        <w:lastRenderedPageBreak/>
         <w:drawing>
           <wp:inline distT="0" distB="0" distL="0" distR="0" wp14:anchorId="1B1C07BF" wp14:editId="1D61E3B6">
             <wp:extent cx="2855595" cy="2855595"/>
@@ -481,6 +490,7 @@
         </w:numPr>
       </w:pPr>
       <w:r>
+        <w:lastRenderedPageBreak/>
         <w:t>All the features of the training and testing set are numerical. Of these 258 features are discrete (‘int64’) and 111 are continuous (‘float64’) variables.</w:t>
       </w:r>
     </w:p>
@@ -493,7 +503,6 @@
         </w:numPr>
       </w:pPr>
       <w:r>
-        <w:lastRenderedPageBreak/>
         <w:t>Difference between common stats like mean, STD, min, max is very large. If we train the data with this, model will give high weightage to features containing large values.</w:t>
       </w:r>
     </w:p>
@@ -2305,10 +2314,10 @@
           <w:noProof/>
         </w:rPr>
         <w:drawing>
-          <wp:inline distT="0" distB="0" distL="0" distR="0" wp14:anchorId="524565A7" wp14:editId="4B598990">
-            <wp:extent cx="5943600" cy="974725"/>
+          <wp:inline distT="0" distB="0" distL="0" distR="0">
+            <wp:extent cx="5943600" cy="1035050"/>
             <wp:effectExtent l="0" t="0" r="0" b="0"/>
-            <wp:docPr id="4" name="Picture 4" descr="C:\Users\priyaranjanjc\Downloads\best estimator.png"/>
+            <wp:docPr id="13" name="Picture 13" descr="C:\Users\priyaranjanjc\Downloads\best model parameters.png"/>
             <wp:cNvGraphicFramePr>
               <a:graphicFrameLocks xmlns:a="http://schemas.openxmlformats.org/drawingml/2006/main" noChangeAspect="1"/>
             </wp:cNvGraphicFramePr>
@@ -2316,7 +2325,7 @@
               <a:graphicData uri="http://schemas.openxmlformats.org/drawingml/2006/picture">
                 <pic:pic xmlns:pic="http://schemas.openxmlformats.org/drawingml/2006/picture">
                   <pic:nvPicPr>
-                    <pic:cNvPr id="0" name="Picture 2" descr="C:\Users\priyaranjanjc\Downloads\best estimator.png"/>
+                    <pic:cNvPr id="0" name="Picture 3" descr="C:\Users\priyaranjanjc\Downloads\best model parameters.png"/>
                     <pic:cNvPicPr>
                       <a:picLocks noChangeAspect="1" noChangeArrowheads="1"/>
                     </pic:cNvPicPr>
@@ -2337,7 +2346,7 @@
                   <pic:spPr bwMode="auto">
                     <a:xfrm>
                       <a:off x="0" y="0"/>
-                      <a:ext cx="5943600" cy="974725"/>
+                      <a:ext cx="5943600" cy="1035050"/>
                     </a:xfrm>
                     <a:prstGeom prst="rect">
                       <a:avLst/>
@@ -2408,6 +2417,116 @@
     </w:p>
     <w:p>
       <w:pPr>
+        <w:keepNext/>
+      </w:pPr>
+      <w:r>
+        <w:rPr>
+          <w:noProof/>
+        </w:rPr>
+        <w:drawing>
+          <wp:inline distT="0" distB="0" distL="0" distR="0" wp14:anchorId="74389350" wp14:editId="3978647E">
+            <wp:extent cx="5943600" cy="767715"/>
+            <wp:effectExtent l="0" t="0" r="0" b="0"/>
+            <wp:docPr id="14" name="Picture 14" descr="C:\Users\priyaranjanjc\Downloads\best model 1200.png"/>
+            <wp:cNvGraphicFramePr>
+              <a:graphicFrameLocks xmlns:a="http://schemas.openxmlformats.org/drawingml/2006/main" noChangeAspect="1"/>
+            </wp:cNvGraphicFramePr>
+            <a:graphic xmlns:a="http://schemas.openxmlformats.org/drawingml/2006/main">
+              <a:graphicData uri="http://schemas.openxmlformats.org/drawingml/2006/picture">
+                <pic:pic xmlns:pic="http://schemas.openxmlformats.org/drawingml/2006/picture">
+                  <pic:nvPicPr>
+                    <pic:cNvPr id="0" name="Picture 4" descr="C:\Users\priyaranjanjc\Downloads\best model 1200.png"/>
+                    <pic:cNvPicPr>
+                      <a:picLocks noChangeAspect="1" noChangeArrowheads="1"/>
+                    </pic:cNvPicPr>
+                  </pic:nvPicPr>
+                  <pic:blipFill>
+                    <a:blip r:embed="rId13">
+                      <a:extLst>
+                        <a:ext uri="{28A0092B-C50C-407E-A947-70E740481C1C}">
+                          <a14:useLocalDpi xmlns:a14="http://schemas.microsoft.com/office/drawing/2010/main" val="0"/>
+                        </a:ext>
+                      </a:extLst>
+                    </a:blip>
+                    <a:srcRect/>
+                    <a:stretch>
+                      <a:fillRect/>
+                    </a:stretch>
+                  </pic:blipFill>
+                  <pic:spPr bwMode="auto">
+                    <a:xfrm>
+                      <a:off x="0" y="0"/>
+                      <a:ext cx="5943600" cy="767715"/>
+                    </a:xfrm>
+                    <a:prstGeom prst="rect">
+                      <a:avLst/>
+                    </a:prstGeom>
+                    <a:noFill/>
+                    <a:ln>
+                      <a:noFill/>
+                    </a:ln>
+                  </pic:spPr>
+                </pic:pic>
+              </a:graphicData>
+            </a:graphic>
+          </wp:inline>
+        </w:drawing>
+      </w:r>
+    </w:p>
+    <w:p>
+      <w:pPr>
+        <w:pStyle w:val="Caption"/>
+        <w:jc w:val="center"/>
+        <w:rPr>
+          <w:sz w:val="22"/>
+        </w:rPr>
+      </w:pPr>
+      <w:r>
+        <w:rPr>
+          <w:sz w:val="22"/>
+        </w:rPr>
+        <w:t xml:space="preserve">Figure </w:t>
+      </w:r>
+      <w:r>
+        <w:rPr>
+          <w:sz w:val="22"/>
+        </w:rPr>
+        <w:fldChar w:fldCharType="begin"/>
+      </w:r>
+      <w:r>
+        <w:rPr>
+          <w:sz w:val="22"/>
+        </w:rPr>
+        <w:instrText xml:space="preserve"> SEQ Figure \* ARABIC </w:instrText>
+      </w:r>
+      <w:r>
+        <w:rPr>
+          <w:sz w:val="22"/>
+        </w:rPr>
+        <w:fldChar w:fldCharType="separate"/>
+      </w:r>
+      <w:r>
+        <w:rPr>
+          <w:noProof/>
+          <w:sz w:val="22"/>
+        </w:rPr>
+        <w:t>8</w:t>
+      </w:r>
+      <w:r>
+        <w:rPr>
+          <w:sz w:val="22"/>
+        </w:rPr>
+        <w:fldChar w:fldCharType="end"/>
+      </w:r>
+      <w:r>
+        <w:rPr>
+          <w:sz w:val="22"/>
+        </w:rPr>
+        <w:t xml:space="preserve"> : AUROC score of best model</w:t>
+      </w:r>
+    </w:p>
+    <w:p>
+      <w:pPr>
         <w:pStyle w:val="Heading1"/>
       </w:pPr>
       <w:r>
@@ -2597,6 +2716,131 @@
     </w:p>
     <w:p>
       <w:pPr>
+        <w:pStyle w:val="ListParagraph"/>
+        <w:keepNext/>
+      </w:pPr>
+      <w:r>
+        <w:rPr>
+          <w:noProof/>
+        </w:rPr>
+        <w:lastRenderedPageBreak/>
+        <w:drawing>
+          <wp:inline distT="0" distB="0" distL="0" distR="0" wp14:anchorId="2A17A1E5" wp14:editId="67AA8F4D">
+            <wp:extent cx="5943600" cy="681355"/>
+            <wp:effectExtent l="0" t="0" r="0" b="4445"/>
+            <wp:docPr id="17" name="Picture 17" descr="C:\Users\priyaranjanjc\Downloads\best sensitivity model.png"/>
+            <wp:cNvGraphicFramePr>
+              <a:graphicFrameLocks xmlns:a="http://schemas.openxmlformats.org/drawingml/2006/main" noChangeAspect="1"/>
+            </wp:cNvGraphicFramePr>
+            <a:graphic xmlns:a="http://schemas.openxmlformats.org/drawingml/2006/main">
+              <a:graphicData uri="http://schemas.openxmlformats.org/drawingml/2006/picture">
+                <pic:pic xmlns:pic="http://schemas.openxmlformats.org/drawingml/2006/picture">
+                  <pic:nvPicPr>
+                    <pic:cNvPr id="0" name="Picture 7" descr="C:\Users\priyaranjanjc\Downloads\best sensitivity model.png"/>
+                    <pic:cNvPicPr>
+                      <a:picLocks noChangeAspect="1" noChangeArrowheads="1"/>
+                    </pic:cNvPicPr>
+                  </pic:nvPicPr>
+                  <pic:blipFill>
+                    <a:blip r:embed="rId14">
+                      <a:extLst>
+                        <a:ext uri="{28A0092B-C50C-407E-A947-70E740481C1C}">
+                          <a14:useLocalDpi xmlns:a14="http://schemas.microsoft.com/office/drawing/2010/main" val="0"/>
+                        </a:ext>
+                      </a:extLst>
+                    </a:blip>
+                    <a:srcRect/>
+                    <a:stretch>
+                      <a:fillRect/>
+                    </a:stretch>
+                  </pic:blipFill>
+                  <pic:spPr bwMode="auto">
+                    <a:xfrm>
+                      <a:off x="0" y="0"/>
+                      <a:ext cx="5943600" cy="681355"/>
+                    </a:xfrm>
+                    <a:prstGeom prst="rect">
+                      <a:avLst/>
+                    </a:prstGeom>
+                    <a:noFill/>
+                    <a:ln>
+                      <a:noFill/>
+                    </a:ln>
+                  </pic:spPr>
+                </pic:pic>
+              </a:graphicData>
+            </a:graphic>
+          </wp:inline>
+        </w:drawing>
+      </w:r>
+    </w:p>
+    <w:p>
+      <w:pPr>
+        <w:pStyle w:val="Caption"/>
+        <w:jc w:val="center"/>
+        <w:rPr>
+          <w:sz w:val="22"/>
+        </w:rPr>
+      </w:pPr>
+      <w:r>
+        <w:rPr>
+          <w:sz w:val="22"/>
+        </w:rPr>
+        <w:t xml:space="preserve">Figure </w:t>
+      </w:r>
+      <w:r>
+        <w:rPr>
+          <w:sz w:val="22"/>
+        </w:rPr>
+        <w:fldChar w:fldCharType="begin"/>
+      </w:r>
+      <w:r>
+        <w:rPr>
+          <w:sz w:val="22"/>
+        </w:rPr>
+        <w:instrText xml:space="preserve"> SEQ Figure \* ARABIC </w:instrText>
+      </w:r>
+      <w:r>
+        <w:rPr>
+          <w:sz w:val="22"/>
+        </w:rPr>
+        <w:fldChar w:fldCharType="separate"/>
+      </w:r>
+      <w:r>
+        <w:rPr>
+          <w:noProof/>
+          <w:sz w:val="22"/>
+        </w:rPr>
+        <w:t>9</w:t>
+      </w:r>
+      <w:r>
+        <w:rPr>
+          <w:sz w:val="22"/>
+        </w:rPr>
+        <w:fldChar w:fldCharType="end"/>
+      </w:r>
+      <w:r>
+        <w:rPr>
+          <w:sz w:val="22"/>
+        </w:rPr>
+        <w:t xml:space="preserve"> : AUROC score after </w:t>
+      </w:r>
+      <w:proofErr w:type="spellStart"/>
+      <w:r>
+        <w:rPr>
+          <w:sz w:val="22"/>
+        </w:rPr>
+        <w:t>Sentivity</w:t>
+      </w:r>
+      <w:proofErr w:type="spellEnd"/>
+    </w:p>
+    <w:p>
+      <w:pPr>
+        <w:pStyle w:val="ListParagraph"/>
+      </w:pPr>
+    </w:p>
+    <w:p>
+      <w:pPr>
         <w:pStyle w:val="Heading2"/>
       </w:pPr>
       <w:r>
@@ -2616,7 +2860,10 @@
         <w:t xml:space="preserve">Benchmark model produced a result of </w:t>
       </w:r>
       <w:r>
-        <w:t>0.50 where are robust and refined final model gave result of 0.8134</w:t>
+        <w:t>0.50 where are robust and refined final model gave result of 0.81</w:t>
+      </w:r>
+      <w:r>
+        <w:t>58</w:t>
       </w:r>
     </w:p>
     <w:p>
@@ -2630,11 +2877,9 @@
       <w:r>
         <w:t xml:space="preserve">This is a 31% increase in the AUROC score, the top model in the competition AUROC score is about 0.8453.Considering this, </w:t>
       </w:r>
-      <w:proofErr w:type="gramStart"/>
-      <w:r>
-        <w:t>It</w:t>
-      </w:r>
-      <w:proofErr w:type="gramEnd"/>
+      <w:r>
+        <w:t>it</w:t>
+      </w:r>
       <w:r>
         <w:t xml:space="preserve"> can be stated that Final model has performed well and even after sensitivity analysis model performed well.</w:t>
       </w:r>
@@ -2648,65 +2893,90 @@
         </w:numPr>
       </w:pPr>
       <w:r>
+        <w:t>Final model can is significant enough to identify unsatisfied customers.</w:t>
+      </w:r>
+    </w:p>
+    <w:p>
+      <w:pPr>
+        <w:pStyle w:val="ListParagraph"/>
+      </w:pPr>
+    </w:p>
+    <w:p>
+      <w:pPr>
+        <w:pStyle w:val="ListParagraph"/>
+      </w:pPr>
+    </w:p>
+    <w:p>
+      <w:pPr>
+        <w:pStyle w:val="ListParagraph"/>
+      </w:pPr>
+    </w:p>
+    <w:p>
+      <w:pPr>
+        <w:pStyle w:val="ListParagraph"/>
+      </w:pPr>
+    </w:p>
+    <w:p>
+      <w:pPr>
+        <w:pStyle w:val="ListParagraph"/>
+      </w:pPr>
+    </w:p>
+    <w:p>
+      <w:pPr>
+        <w:pStyle w:val="ListParagraph"/>
+      </w:pPr>
+    </w:p>
+    <w:p>
+      <w:pPr>
+        <w:pStyle w:val="ListParagraph"/>
+      </w:pPr>
+    </w:p>
+    <w:p>
+      <w:pPr>
+        <w:pStyle w:val="ListParagraph"/>
+      </w:pPr>
+    </w:p>
+    <w:p>
+      <w:pPr>
+        <w:pStyle w:val="ListParagraph"/>
+      </w:pPr>
+    </w:p>
+    <w:p>
+      <w:pPr>
+        <w:pStyle w:val="ListParagraph"/>
+      </w:pPr>
+    </w:p>
+    <w:p>
+      <w:pPr>
+        <w:pStyle w:val="Heading1"/>
+      </w:pPr>
+    </w:p>
+    <w:p>
+      <w:pPr>
+        <w:pStyle w:val="Heading1"/>
+      </w:pPr>
+    </w:p>
+    <w:p>
+      <w:pPr>
+        <w:pStyle w:val="Heading1"/>
+      </w:pPr>
+    </w:p>
+    <w:p>
+      <w:pPr>
+        <w:pStyle w:val="Heading1"/>
+      </w:pPr>
+    </w:p>
+    <w:p>
+      <w:pPr>
+        <w:pStyle w:val="Heading1"/>
+      </w:pPr>
+    </w:p>
+    <w:p>
+      <w:pPr>
+        <w:pStyle w:val="Heading1"/>
+      </w:pPr>
+      <w:r>
         <w:lastRenderedPageBreak/>
-        <w:t>Final model can is significant enough to identify unsatisfied customers.</w:t>
-      </w:r>
-    </w:p>
-    <w:p>
-      <w:pPr>
-        <w:pStyle w:val="ListParagraph"/>
-      </w:pPr>
-    </w:p>
-    <w:p>
-      <w:pPr>
-        <w:pStyle w:val="ListParagraph"/>
-      </w:pPr>
-    </w:p>
-    <w:p>
-      <w:pPr>
-        <w:pStyle w:val="ListParagraph"/>
-      </w:pPr>
-    </w:p>
-    <w:p>
-      <w:pPr>
-        <w:pStyle w:val="ListParagraph"/>
-      </w:pPr>
-    </w:p>
-    <w:p>
-      <w:pPr>
-        <w:pStyle w:val="ListParagraph"/>
-      </w:pPr>
-    </w:p>
-    <w:p>
-      <w:pPr>
-        <w:pStyle w:val="ListParagraph"/>
-      </w:pPr>
-    </w:p>
-    <w:p>
-      <w:pPr>
-        <w:pStyle w:val="ListParagraph"/>
-      </w:pPr>
-    </w:p>
-    <w:p>
-      <w:pPr>
-        <w:pStyle w:val="ListParagraph"/>
-      </w:pPr>
-    </w:p>
-    <w:p>
-      <w:pPr>
-        <w:pStyle w:val="ListParagraph"/>
-      </w:pPr>
-    </w:p>
-    <w:p>
-      <w:pPr>
-        <w:pStyle w:val="ListParagraph"/>
-      </w:pPr>
-    </w:p>
-    <w:p>
-      <w:pPr>
-        <w:pStyle w:val="Heading1"/>
-      </w:pPr>
-      <w:r>
         <w:t>Conclusion</w:t>
       </w:r>
     </w:p>
@@ -2731,7 +3001,7 @@
           <w:noProof/>
         </w:rPr>
         <w:drawing>
-          <wp:inline distT="0" distB="0" distL="0" distR="0" wp14:anchorId="38460297" wp14:editId="70DE288E">
+          <wp:inline distT="0" distB="0" distL="0" distR="0" wp14:anchorId="15487742" wp14:editId="1813E33D">
             <wp:extent cx="5942088" cy="2424022"/>
             <wp:effectExtent l="0" t="0" r="1905" b="0"/>
             <wp:docPr id="7" name="Picture 7" descr="C:\Users\priyaranjanjc\Downloads\Hello.png"/>
@@ -2820,7 +3090,7 @@
           <w:noProof/>
           <w:sz w:val="22"/>
         </w:rPr>
-        <w:t>8</w:t>
+        <w:t>10</w:t>
       </w:r>
       <w:r>
         <w:rPr>
@@ -2909,7 +3179,7 @@
                               <w:rPr>
                                 <w:sz w:val="24"/>
                               </w:rPr>
-                              <w:t>10</w:t>
+                              <w:t>11</w:t>
                             </w:r>
                             <w:r>
                               <w:rPr>
@@ -2959,7 +3229,7 @@
                         <w:rPr>
                           <w:sz w:val="24"/>
                         </w:rPr>
-                        <w:t>10</w:t>
+                        <w:t>11</w:t>
                       </w:r>
                       <w:r>
                         <w:rPr>
@@ -3101,18 +3371,25 @@
         </w:numPr>
       </w:pPr>
       <w:r>
-        <w:t>Figure 8 plots the Weightage given to top 20 features and figure 9 represent the box plot of top 20 features.</w:t>
-      </w:r>
-    </w:p>
-    <w:p>
-      <w:pPr>
-        <w:pStyle w:val="ListParagraph"/>
-        <w:numPr>
-          <w:ilvl w:val="0"/>
-          <w:numId w:val="3"/>
-        </w:numPr>
-      </w:pPr>
-      <w:r>
+        <w:t xml:space="preserve">Figure 8 plots the Weightage given to top 20 features and figure </w:t>
+      </w:r>
+      <w:r>
+        <w:t>10</w:t>
+      </w:r>
+      <w:r>
+        <w:t xml:space="preserve"> represent the box plot of top 20 features.</w:t>
+      </w:r>
+    </w:p>
+    <w:p>
+      <w:pPr>
+        <w:pStyle w:val="ListParagraph"/>
+        <w:numPr>
+          <w:ilvl w:val="0"/>
+          <w:numId w:val="3"/>
+        </w:numPr>
+      </w:pPr>
+      <w:r>
+        <w:lastRenderedPageBreak/>
         <w:t>In the weightage distribution</w:t>
       </w:r>
       <w:r>
@@ -3149,7 +3426,25 @@
         </w:numPr>
       </w:pPr>
       <w:r>
-        <w:t>In figure 10 we can see in the box plot that , few features after first 7 features contains values that are far higher than other. These values are outliers and it is normal to have these kinds of outliers in banking data. But, when figure 8 and figure 9 are compared, it can be seen that features containing outliers have less weightage. Because of this we can</w:t>
+        <w:t>In figure 1</w:t>
+      </w:r>
+      <w:r>
+        <w:t>1</w:t>
+      </w:r>
+      <w:r>
+        <w:t xml:space="preserve"> we can see in the box plot that , few features after first 7 features contains values that are far higher than other. These values are outliers and it is normal to have these kinds of outliers in banking data. But, when figure </w:t>
+      </w:r>
+      <w:r>
+        <w:t>10</w:t>
+      </w:r>
+      <w:r>
+        <w:t xml:space="preserve"> and figure </w:t>
+      </w:r>
+      <w:r>
+        <w:t>11</w:t>
+      </w:r>
+      <w:r>
+        <w:t xml:space="preserve"> are compared, it can be seen that features containing outliers have less weightage. Because of this we can</w:t>
       </w:r>
       <w:r>
         <w:t xml:space="preserve"> expect the disturbance caused by outliers are minimal</w:t>
@@ -3456,138 +3751,153 @@
           <w:color w:val="333333"/>
           <w:shd w:val="clear" w:color="auto" w:fill="FFFFFF"/>
         </w:rPr>
+        <w:t>Confirming model is robust enough by comparing AUROC scores before and after sensitivity analysis.</w:t>
+      </w:r>
+    </w:p>
+    <w:p>
+      <w:pPr>
+        <w:pStyle w:val="ListParagraph"/>
+        <w:numPr>
+          <w:ilvl w:val="0"/>
+          <w:numId w:val="5"/>
+        </w:numPr>
+      </w:pPr>
+      <w:r>
+        <w:t>Finalizing the model.</w:t>
+      </w:r>
+    </w:p>
+    <w:p>
+      <w:pPr>
+        <w:ind w:left="360"/>
+      </w:pPr>
+    </w:p>
+    <w:p>
+      <w:pPr>
+        <w:ind w:left="360"/>
+      </w:pPr>
+      <w:r>
+        <w:t>Interesting aspects:</w:t>
+      </w:r>
+    </w:p>
+    <w:p>
+      <w:pPr>
+        <w:pStyle w:val="ListParagraph"/>
+        <w:numPr>
+          <w:ilvl w:val="0"/>
+          <w:numId w:val="3"/>
+        </w:numPr>
+      </w:pPr>
+      <w:r>
         <w:lastRenderedPageBreak/>
-        <w:t>Confirming model is robust enough by comparing AUROC scores before and after sensitivity analysis.</w:t>
-      </w:r>
-    </w:p>
-    <w:p>
-      <w:pPr>
-        <w:pStyle w:val="ListParagraph"/>
-        <w:numPr>
-          <w:ilvl w:val="0"/>
-          <w:numId w:val="5"/>
-        </w:numPr>
-      </w:pPr>
-      <w:r>
-        <w:t>Finalizing the model.</w:t>
+        <w:t>Feature scaling enable to select just 26 columns providing 95% weightage than considering whole 369 features.</w:t>
+      </w:r>
+    </w:p>
+    <w:p>
+      <w:pPr>
+        <w:pStyle w:val="ListParagraph"/>
+        <w:numPr>
+          <w:ilvl w:val="0"/>
+          <w:numId w:val="3"/>
+        </w:numPr>
+      </w:pPr>
+      <w:r>
+        <w:t>It was interesting to note that less than 10% of the features were able to capture the whole essence of whole data.</w:t>
       </w:r>
     </w:p>
     <w:p>
       <w:pPr>
         <w:ind w:left="360"/>
       </w:pPr>
+      <w:r>
+        <w:t>Difficult aspects:</w:t>
+      </w:r>
+    </w:p>
+    <w:p>
+      <w:pPr>
+        <w:pStyle w:val="ListParagraph"/>
+        <w:numPr>
+          <w:ilvl w:val="0"/>
+          <w:numId w:val="3"/>
+        </w:numPr>
+      </w:pPr>
+      <w:r>
+        <w:t xml:space="preserve">Even though </w:t>
+      </w:r>
+      <w:proofErr w:type="spellStart"/>
+      <w:r>
+        <w:t>GridSearchCV</w:t>
+      </w:r>
+      <w:proofErr w:type="spellEnd"/>
+      <w:r>
+        <w:t xml:space="preserve"> helped in providing the best parameters, </w:t>
+      </w:r>
+      <w:proofErr w:type="gramStart"/>
+      <w:r>
+        <w:t>It</w:t>
+      </w:r>
+      <w:proofErr w:type="gramEnd"/>
+      <w:r>
+        <w:t xml:space="preserve"> is an exhaustive task to search through the parameters by just trial and error.</w:t>
+      </w:r>
+    </w:p>
+    <w:p>
+      <w:pPr>
+        <w:pStyle w:val="ListParagraph"/>
+        <w:numPr>
+          <w:ilvl w:val="0"/>
+          <w:numId w:val="3"/>
+        </w:numPr>
+      </w:pPr>
+      <w:r>
+        <w:t>Missing target variables from the testing set prohibited more thorough processing of data and tuning of model.</w:t>
+      </w:r>
     </w:p>
     <w:p>
       <w:pPr>
         <w:ind w:left="360"/>
       </w:pPr>
       <w:r>
-        <w:t>Interesting aspects:</w:t>
-      </w:r>
-    </w:p>
-    <w:p>
-      <w:pPr>
-        <w:pStyle w:val="ListParagraph"/>
-        <w:numPr>
-          <w:ilvl w:val="0"/>
-          <w:numId w:val="3"/>
-        </w:numPr>
-      </w:pPr>
-      <w:r>
-        <w:t>Feature scaling enable to select just 26 columns providing 95% weightage than considering whole 369 features.</w:t>
-      </w:r>
-    </w:p>
-    <w:p>
-      <w:pPr>
-        <w:pStyle w:val="ListParagraph"/>
-        <w:numPr>
-          <w:ilvl w:val="0"/>
-          <w:numId w:val="3"/>
-        </w:numPr>
-      </w:pPr>
-      <w:r>
-        <w:t>It was interesting to note that less than 10% of the features were able to capture the whole essence of whole data.</w:t>
-      </w:r>
-    </w:p>
-    <w:p>
-      <w:pPr>
-        <w:ind w:left="360"/>
-      </w:pPr>
-      <w:r>
-        <w:t>Difficult aspects:</w:t>
-      </w:r>
-    </w:p>
-    <w:p>
-      <w:pPr>
-        <w:pStyle w:val="ListParagraph"/>
-        <w:numPr>
-          <w:ilvl w:val="0"/>
-          <w:numId w:val="3"/>
-        </w:numPr>
-      </w:pPr>
-      <w:r>
-        <w:t xml:space="preserve">Even though </w:t>
+        <w:t>With 0.815 AUROC score final model has ability to predict unsatisfied customers and procedure stated above can be applied to similar kind of problems.</w:t>
+      </w:r>
+    </w:p>
+    <w:p>
+      <w:pPr>
+        <w:pStyle w:val="Heading2"/>
+      </w:pPr>
+      <w:r>
+        <w:t>Improvement</w:t>
+      </w:r>
+    </w:p>
+    <w:p>
+      <w:pPr>
+        <w:pStyle w:val="ListParagraph"/>
+        <w:numPr>
+          <w:ilvl w:val="0"/>
+          <w:numId w:val="3"/>
+        </w:numPr>
+      </w:pPr>
+      <w:r>
+        <w:t xml:space="preserve">By using ensemble of different algorithms like logistic regression, Random Forest, </w:t>
       </w:r>
       <w:proofErr w:type="spellStart"/>
       <w:r>
-        <w:t>GridSearchCV</w:t>
+        <w:t>XGboost</w:t>
       </w:r>
       <w:proofErr w:type="spellEnd"/>
       <w:r>
-        <w:t xml:space="preserve"> helped in providing the best parameters, </w:t>
-      </w:r>
-      <w:proofErr w:type="gramStart"/>
-      <w:r>
-        <w:t>It</w:t>
-      </w:r>
-      <w:proofErr w:type="gramEnd"/>
-      <w:r>
-        <w:t xml:space="preserve"> is an exhaustive task to search through the parameters by just trial and error.</w:t>
-      </w:r>
-    </w:p>
-    <w:p>
-      <w:pPr>
-        <w:pStyle w:val="ListParagraph"/>
-        <w:numPr>
-          <w:ilvl w:val="0"/>
-          <w:numId w:val="3"/>
-        </w:numPr>
-      </w:pPr>
-      <w:r>
-        <w:t>Missing target variables from the testing set prohibited more thorough processing of data and tuning of model.</w:t>
-      </w:r>
-    </w:p>
-    <w:p>
-      <w:pPr>
-        <w:ind w:left="360"/>
-      </w:pPr>
-      <w:r>
-        <w:t xml:space="preserve">With 0.815 AUROC score final model has ability to predict unsatisfied customers and </w:t>
-      </w:r>
-      <w:bookmarkStart w:id="0" w:name="_GoBack"/>
-      <w:bookmarkEnd w:id="0"/>
-      <w:r>
-        <w:t>procedure stated above can be applied to similar kind of problems.</w:t>
-      </w:r>
-    </w:p>
-    <w:p>
-      <w:pPr>
-        <w:pStyle w:val="Heading2"/>
-      </w:pPr>
-      <w:r>
-        <w:t>Improvement</w:t>
-      </w:r>
-    </w:p>
-    <w:p>
-      <w:pPr>
-        <w:pStyle w:val="ListParagraph"/>
-        <w:numPr>
-          <w:ilvl w:val="0"/>
-          <w:numId w:val="3"/>
-        </w:numPr>
-      </w:pPr>
-      <w:r>
-        <w:t xml:space="preserve">By using ensemble of different algorithms like logistic regression, Random Forest, </w:t>
+        <w:t xml:space="preserve"> and bagging (providing weightage to each algorithm and combining them for the final result) will produce a better result.</w:t>
+      </w:r>
+    </w:p>
+    <w:p>
+      <w:pPr>
+        <w:pStyle w:val="ListParagraph"/>
+        <w:numPr>
+          <w:ilvl w:val="0"/>
+          <w:numId w:val="3"/>
+        </w:numPr>
+      </w:pPr>
+      <w:r>
+        <w:t xml:space="preserve">Analysis of the procedures followed by top 100 solutions indicates the usage of </w:t>
       </w:r>
       <w:proofErr w:type="spellStart"/>
       <w:r>
@@ -3595,19 +3905,7 @@
       </w:r>
       <w:proofErr w:type="spellEnd"/>
       <w:r>
-        <w:t xml:space="preserve"> and bagging (providing weightage to each algorithm and combining them for the final result) will produce a better result.</w:t>
-      </w:r>
-    </w:p>
-    <w:p>
-      <w:pPr>
-        <w:pStyle w:val="ListParagraph"/>
-        <w:numPr>
-          <w:ilvl w:val="0"/>
-          <w:numId w:val="3"/>
-        </w:numPr>
-      </w:pPr>
-      <w:r>
-        <w:t xml:space="preserve">Analysis of the procedures followed by top 100 solutions indicates the usage of </w:t>
+        <w:t xml:space="preserve"> with combination of other methods. It shows that most of the top competitors use </w:t>
       </w:r>
       <w:proofErr w:type="spellStart"/>
       <w:r>
@@ -3615,14 +3913,6 @@
       </w:r>
       <w:proofErr w:type="spellEnd"/>
       <w:r>
-        <w:t xml:space="preserve"> with combination of other methods. It shows that most of the top competitors use </w:t>
-      </w:r>
-      <w:proofErr w:type="spellStart"/>
-      <w:r>
-        <w:t>XGboost</w:t>
-      </w:r>
-      <w:proofErr w:type="spellEnd"/>
-      <w:r>
         <w:t xml:space="preserve"> for most of their solutions which make is compelling algorithm to understand and implement.</w:t>
       </w:r>
     </w:p>
@@ -3635,7 +3925,13 @@
         </w:numPr>
       </w:pPr>
       <w:r>
-        <w:t>Highest AIUROC achieved in this completion is 0.8153 which is little better than the final model presented here.</w:t>
+        <w:t>Highest AIUROC achieved in this completion is 0.815</w:t>
+      </w:r>
+      <w:r>
+        <w:t>8</w:t>
+      </w:r>
+      <w:r>
+        <w:t xml:space="preserve"> which is little better than the final model presented here.</w:t>
       </w:r>
     </w:p>
     <w:sectPr>

</xml_diff>

<commit_message>
docs : Updated Capstone project doc
Project motivation and problem statement are updated.
</commit_message>
<xml_diff>
--- a/projects/Capstone/Machine Learning Engineer NanodegreeProject.docx
+++ b/projects/Capstone/Machine Learning Engineer NanodegreeProject.docx
@@ -19,8 +19,6 @@
           <w:szCs w:val="48"/>
         </w:rPr>
       </w:pPr>
-      <w:bookmarkStart w:id="0" w:name="_GoBack"/>
-      <w:bookmarkEnd w:id="0"/>
       <w:r>
         <w:rPr>
           <w:rFonts w:ascii="Segoe UI" w:eastAsia="Times New Roman" w:hAnsi="Segoe UI" w:cs="Segoe UI"/>
@@ -133,6 +131,18 @@
       <w:r>
         <w:t>using machine learning techniques. They posted this problem as a completion in Kaggle. They have provided both training and testing data which can be downloaded and analyzed.</w:t>
       </w:r>
+      <w:r>
+        <w:t xml:space="preserve"> Over the years different companies reached me (other knows people) to provide offers and incentives, this always intrigued me whether choice is informed one or total random. With this project I hope to find </w:t>
+      </w:r>
+      <w:r>
+        <w:t>some insight into how companies identify</w:t>
+      </w:r>
+      <w:r>
+        <w:t xml:space="preserve"> unsatisfied customers</w:t>
+      </w:r>
+      <w:r>
+        <w:t xml:space="preserve"> and related factors.</w:t>
+      </w:r>
     </w:p>
     <w:p>
       <w:pPr>
@@ -168,6 +178,27 @@
         </w:numPr>
       </w:pPr>
       <w:r>
+        <w:t>Training set has 76020 rows and 371 features including Target variable. Test set has 75818 rows and 370 features.</w:t>
+      </w:r>
+      <w:r>
+        <w:t xml:space="preserve"> CustomerID is removed from the features. All the features are numerical, </w:t>
+      </w:r>
+      <w:r>
+        <w:t>258</w:t>
+      </w:r>
+      <w:r>
+        <w:t xml:space="preserve"> are discrete and 111 are continuous variables. These are input features to the model.</w:t>
+      </w:r>
+    </w:p>
+    <w:p>
+      <w:pPr>
+        <w:pStyle w:val="ListParagraph"/>
+        <w:numPr>
+          <w:ilvl w:val="0"/>
+          <w:numId w:val="1"/>
+        </w:numPr>
+      </w:pPr>
+      <w:r>
         <w:t>Pre-process the data and make it more ready for the model.</w:t>
       </w:r>
     </w:p>
@@ -192,7 +223,7 @@
         </w:numPr>
       </w:pPr>
       <w:r>
-        <w:t>Using the trained model get the predictions of the test data.</w:t>
+        <w:t>Use Cross validation and GridSearchCV to get the optimized parameters for the given model.</w:t>
       </w:r>
     </w:p>
     <w:p>
@@ -204,7 +235,7 @@
         </w:numPr>
       </w:pPr>
       <w:r>
-        <w:t>Submit these predictions and get score of the model.</w:t>
+        <w:t>After optimizing the model, preprocess the testing data.</w:t>
       </w:r>
     </w:p>
     <w:p>
@@ -216,13 +247,69 @@
         </w:numPr>
       </w:pPr>
       <w:r>
-        <w:t>Based on the results tune model to perform better.</w:t>
-      </w:r>
-    </w:p>
-    <w:p>
-      <w:pPr>
-        <w:pStyle w:val="ListParagraph"/>
-      </w:pPr>
+        <w:t>Pass the processed testing data to optimized model and get the predictions for the testing data.</w:t>
+      </w:r>
+    </w:p>
+    <w:p>
+      <w:pPr>
+        <w:pStyle w:val="ListParagraph"/>
+        <w:numPr>
+          <w:ilvl w:val="0"/>
+          <w:numId w:val="1"/>
+        </w:numPr>
+      </w:pPr>
+      <w:r>
+        <w:t xml:space="preserve">These predicted </w:t>
+      </w:r>
+      <w:r>
+        <w:t>values</w:t>
+      </w:r>
+      <w:r>
+        <w:t xml:space="preserve"> should be probabilities of unhappy customers, match the probabilities with corresponding customers. </w:t>
+      </w:r>
+    </w:p>
+    <w:p>
+      <w:pPr>
+        <w:pStyle w:val="ListParagraph"/>
+        <w:numPr>
+          <w:ilvl w:val="0"/>
+          <w:numId w:val="1"/>
+        </w:numPr>
+      </w:pPr>
+      <w:r>
+        <w:t>Submit these predictions and get</w:t>
+      </w:r>
+      <w:r>
+        <w:t xml:space="preserve"> AUROC</w:t>
+      </w:r>
+      <w:r>
+        <w:t xml:space="preserve"> score of the model.</w:t>
+      </w:r>
+    </w:p>
+    <w:p>
+      <w:pPr>
+        <w:pStyle w:val="ListParagraph"/>
+        <w:numPr>
+          <w:ilvl w:val="0"/>
+          <w:numId w:val="1"/>
+        </w:numPr>
+      </w:pPr>
+      <w:r>
+        <w:t>Based on the results tune</w:t>
+      </w:r>
+      <w:r>
+        <w:t xml:space="preserve"> hyper-parameters of the model</w:t>
+      </w:r>
+      <w:r>
+        <w:t xml:space="preserve"> to perform better.</w:t>
+      </w:r>
+    </w:p>
+    <w:p>
+      <w:pPr>
+        <w:pStyle w:val="ListParagraph"/>
+      </w:pPr>
+      <w:bookmarkStart w:id="0" w:name="_GoBack"/>
+      <w:bookmarkEnd w:id="0"/>
     </w:p>
     <w:p>
       <w:r>
@@ -234,6 +321,7 @@
         <w:pStyle w:val="Heading2"/>
       </w:pPr>
       <w:r>
+        <w:lastRenderedPageBreak/>
         <w:t>Metrics</w:t>
       </w:r>
     </w:p>
@@ -287,15 +375,7 @@
           <w:sz w:val="23"/>
           <w:szCs w:val="23"/>
         </w:rPr>
-        <w:t xml:space="preserve"> to Specificity (Identification of Satisfied customers as satisfied) at </w:t>
-      </w:r>
-      <w:r>
-        <w:rPr>
-          <w:sz w:val="23"/>
-          <w:szCs w:val="23"/>
-        </w:rPr>
-        <w:lastRenderedPageBreak/>
-        <w:t xml:space="preserve">different threshold levels. A ratio of </w:t>
+        <w:t xml:space="preserve"> to Specificity (Identification of Satisfied customers as satisfied) at different threshold levels. A ratio of </w:t>
       </w:r>
       <w:r>
         <w:rPr>
@@ -442,7 +522,11 @@
         <w:t>Both training and testing data sets are provided separately. Training set has 76020 rows and 371 features including Target variable. Test set has 75818 rows and 370 features. Training data has to be separated into training features and training labels for supervised learning.</w:t>
       </w:r>
       <w:r>
-        <w:t xml:space="preserve"> There is also ID variable which is just a numerical representation of the customer that has to be extracted from both training and testing data.</w:t>
+        <w:t xml:space="preserve"> There is also ID </w:t>
+      </w:r>
+      <w:r>
+        <w:lastRenderedPageBreak/>
+        <w:t>variable which is just a numerical representation of the customer that has to be extracted from both training and testing data.</w:t>
       </w:r>
     </w:p>
     <w:p>
@@ -490,7 +574,6 @@
         </w:numPr>
       </w:pPr>
       <w:r>
-        <w:lastRenderedPageBreak/>
         <w:t>All the features of the training and testing set are numerical. Of these 258 features are discrete (‘int64’) and 111 are continuous (‘float64’) variables.</w:t>
       </w:r>
     </w:p>
@@ -1165,11 +1248,9 @@
       <w:pPr>
         <w:pStyle w:val="Heading3"/>
       </w:pPr>
-      <w:proofErr w:type="spellStart"/>
       <w:r>
         <w:t>GridSearchCV</w:t>
       </w:r>
-      <w:proofErr w:type="spellEnd"/>
     </w:p>
     <w:p>
       <w:pPr>
@@ -1201,7 +1282,6 @@
         </w:rPr>
         <w:t xml:space="preserve"> </w:t>
       </w:r>
-      <w:proofErr w:type="spellStart"/>
       <w:r>
         <w:rPr>
           <w:rFonts w:ascii="Helvetica" w:eastAsia="Times New Roman" w:hAnsi="Helvetica" w:cs="Helvetica"/>
@@ -1209,9 +1289,8 @@
           <w:sz w:val="21"/>
           <w:szCs w:val="21"/>
         </w:rPr>
-        <w:t>GridSearch</w:t>
-      </w:r>
-      <w:proofErr w:type="spellEnd"/>
+        <w:t>Grid Search</w:t>
+      </w:r>
       <w:r>
         <w:rPr>
           <w:rFonts w:ascii="Helvetica" w:eastAsia="Times New Roman" w:hAnsi="Helvetica" w:cs="Helvetica"/>
@@ -1543,19 +1622,15 @@
           <w:numId w:val="3"/>
         </w:numPr>
       </w:pPr>
-      <w:proofErr w:type="spellStart"/>
       <w:r>
         <w:t>CustomerID</w:t>
       </w:r>
-      <w:proofErr w:type="spellEnd"/>
       <w:r>
         <w:t xml:space="preserve"> in training data is not required, so training </w:t>
       </w:r>
-      <w:proofErr w:type="spellStart"/>
       <w:r>
         <w:t>CustomerID</w:t>
       </w:r>
-      <w:proofErr w:type="spellEnd"/>
       <w:r>
         <w:t xml:space="preserve"> is dropped.</w:t>
       </w:r>
@@ -1593,13 +1668,7 @@
         </w:numPr>
       </w:pPr>
       <w:r>
-        <w:t>Records containing value of</w:t>
-      </w:r>
-      <w:r>
-        <w:t xml:space="preserve"> 9999999999 and -999999</w:t>
-      </w:r>
-      <w:r>
-        <w:t xml:space="preserve"> are removed from training data. These values are noisy data.</w:t>
+        <w:t>Records containing value of 9999999999 and -999999 are removed from training data. These values are noisy data.</w:t>
       </w:r>
     </w:p>
     <w:p>
@@ -1622,13 +1691,8 @@
           <w:numId w:val="3"/>
         </w:numPr>
       </w:pPr>
-      <w:proofErr w:type="spellStart"/>
-      <w:r>
-        <w:t>CustomerID</w:t>
-      </w:r>
-      <w:proofErr w:type="spellEnd"/>
-      <w:r>
-        <w:t xml:space="preserve"> is separated from test data and stored separately.</w:t>
+      <w:r>
+        <w:t>CustomerID is separated from test data and stored separately.</w:t>
       </w:r>
     </w:p>
     <w:p>
@@ -1731,15 +1795,10 @@
       </w:pPr>
       <w:r>
         <w:lastRenderedPageBreak/>
-        <w:t xml:space="preserve">A model is chosen with </w:t>
-      </w:r>
-      <w:proofErr w:type="spellStart"/>
-      <w:r>
-        <w:t>adabooster</w:t>
-      </w:r>
-      <w:proofErr w:type="spellEnd"/>
-      <w:r>
-        <w:t xml:space="preserve"> classifier. Model is trained with train features and train labels.</w:t>
+        <w:t>A model is chosen with A</w:t>
+      </w:r>
+      <w:r>
+        <w:t>dabooster classifier. Model is trained with train features and train labels.</w:t>
       </w:r>
     </w:p>
     <w:p>
@@ -1753,27 +1812,15 @@
       <w:r>
         <w:t xml:space="preserve">Weightage of each future in predicting the outcome is extracted from </w:t>
       </w:r>
-      <w:proofErr w:type="spellStart"/>
-      <w:r>
-        <w:t>adaboster</w:t>
-      </w:r>
-      <w:proofErr w:type="spellEnd"/>
-      <w:r>
-        <w:t xml:space="preserve"> and stored in pandas </w:t>
-      </w:r>
-      <w:proofErr w:type="spellStart"/>
+      <w:r>
+        <w:t>Adabooster</w:t>
+      </w:r>
+      <w:r>
+        <w:t xml:space="preserve"> and stored in pandas Dataframe with corresponding features. </w:t>
+      </w:r>
       <w:r>
         <w:t>Dataframe</w:t>
       </w:r>
-      <w:proofErr w:type="spellEnd"/>
-      <w:r>
-        <w:t xml:space="preserve"> with corresponding features. </w:t>
-      </w:r>
-      <w:proofErr w:type="spellStart"/>
-      <w:r>
-        <w:t>DataFrame</w:t>
-      </w:r>
-      <w:proofErr w:type="spellEnd"/>
       <w:r>
         <w:t xml:space="preserve"> is sorted based on the feature weights in descending order. </w:t>
       </w:r>
@@ -1902,22 +1949,18 @@
       <w:r>
         <w:t xml:space="preserve">Default </w:t>
       </w:r>
-      <w:proofErr w:type="spellStart"/>
-      <w:r>
-        <w:t>RandomForest</w:t>
-      </w:r>
-      <w:proofErr w:type="spellEnd"/>
+      <w:r>
+        <w:t>RandomForrest</w:t>
+      </w:r>
       <w:r>
         <w:t xml:space="preserve"> with random state 50 is chosen to train the model at </w:t>
       </w:r>
       <w:r>
         <w:t xml:space="preserve">first, with number of estimator in </w:t>
       </w:r>
-      <w:proofErr w:type="spellStart"/>
-      <w:r>
-        <w:t>RandomForest</w:t>
-      </w:r>
-      <w:proofErr w:type="spellEnd"/>
+      <w:r>
+        <w:t>RandomForrest</w:t>
+      </w:r>
       <w:r>
         <w:t xml:space="preserve"> is 50 and </w:t>
       </w:r>
@@ -2090,64 +2133,60 @@
         </w:rPr>
         <w:t xml:space="preserve"> : Default </w:t>
       </w:r>
+      <w:r>
+        <w:rPr>
+          <w:sz w:val="22"/>
+        </w:rPr>
+        <w:t>RandomForrest</w:t>
+      </w:r>
+      <w:r>
+        <w:rPr>
+          <w:sz w:val="22"/>
+        </w:rPr>
+        <w:t xml:space="preserve"> AUROC Score</w:t>
+      </w:r>
+    </w:p>
+    <w:p>
+      <w:pPr>
+        <w:pStyle w:val="ListParagraph"/>
+      </w:pPr>
+    </w:p>
+    <w:p>
+      <w:pPr>
+        <w:pStyle w:val="Heading2"/>
+      </w:pPr>
+      <w:r>
+        <w:t>Refinement</w:t>
+      </w:r>
+    </w:p>
+    <w:p>
+      <w:pPr>
+        <w:pStyle w:val="ListParagraph"/>
+      </w:pPr>
+    </w:p>
+    <w:p>
+      <w:pPr>
+        <w:pStyle w:val="ListParagraph"/>
+        <w:numPr>
+          <w:ilvl w:val="0"/>
+          <w:numId w:val="3"/>
+        </w:numPr>
+      </w:pPr>
+      <w:r>
+        <w:t xml:space="preserve">Even though result from the default random forest is higher than the baseline model, it is not enough. This model can be improved by tweaking </w:t>
+      </w:r>
+      <w:r>
+        <w:t>n_estimators</w:t>
+      </w:r>
+      <w:r>
+        <w:t xml:space="preserve"> and </w:t>
+      </w:r>
       <w:proofErr w:type="spellStart"/>
       <w:r>
-        <w:rPr>
-          <w:sz w:val="22"/>
-        </w:rPr>
-        <w:t>RandomForest</w:t>
+        <w:t>Max_depth</w:t>
       </w:r>
       <w:proofErr w:type="spellEnd"/>
       <w:r>
-        <w:rPr>
-          <w:sz w:val="22"/>
-        </w:rPr>
-        <w:t xml:space="preserve"> AUROC Score</w:t>
-      </w:r>
-    </w:p>
-    <w:p>
-      <w:pPr>
-        <w:pStyle w:val="ListParagraph"/>
-      </w:pPr>
-    </w:p>
-    <w:p>
-      <w:pPr>
-        <w:pStyle w:val="Heading2"/>
-      </w:pPr>
-      <w:r>
-        <w:t>Refinement</w:t>
-      </w:r>
-    </w:p>
-    <w:p>
-      <w:pPr>
-        <w:pStyle w:val="ListParagraph"/>
-      </w:pPr>
-    </w:p>
-    <w:p>
-      <w:pPr>
-        <w:pStyle w:val="ListParagraph"/>
-        <w:numPr>
-          <w:ilvl w:val="0"/>
-          <w:numId w:val="3"/>
-        </w:numPr>
-      </w:pPr>
-      <w:r>
-        <w:t xml:space="preserve">Even though result from the default random forest is higher than the baseline model, it is not enough. This model can be improved by tweaking </w:t>
-      </w:r>
-      <w:proofErr w:type="spellStart"/>
-      <w:r>
-        <w:t>n_estimators</w:t>
-      </w:r>
-      <w:proofErr w:type="spellEnd"/>
-      <w:r>
-        <w:t xml:space="preserve"> and </w:t>
-      </w:r>
-      <w:proofErr w:type="spellStart"/>
-      <w:r>
-        <w:t>Max_depth</w:t>
-      </w:r>
-      <w:proofErr w:type="spellEnd"/>
-      <w:r>
         <w:t xml:space="preserve"> parameters.</w:t>
       </w:r>
     </w:p>
@@ -2160,20 +2199,13 @@
         </w:numPr>
       </w:pPr>
       <w:r>
-        <w:t xml:space="preserve">For this purpose we use </w:t>
-      </w:r>
-      <w:proofErr w:type="spellStart"/>
-      <w:proofErr w:type="gramStart"/>
-      <w:r>
-        <w:t>GridSearchCV</w:t>
-      </w:r>
-      <w:proofErr w:type="spellEnd"/>
-      <w:r>
-        <w:t xml:space="preserve"> ,</w:t>
-      </w:r>
-      <w:proofErr w:type="gramEnd"/>
-      <w:r>
-        <w:t xml:space="preserve"> which generates all combinations exhaustively between given parameter values.</w:t>
+        <w:t>For t</w:t>
+      </w:r>
+      <w:r>
+        <w:t>his purpose we use GridSearchCV</w:t>
+      </w:r>
+      <w:r>
+        <w:t>, which generates all combinations exhaustively between given parameter values.</w:t>
       </w:r>
     </w:p>
     <w:p>
@@ -2188,60 +2220,53 @@
         <w:lastRenderedPageBreak/>
         <w:t xml:space="preserve">Parameter chosen for </w:t>
       </w:r>
+      <w:r>
+        <w:t>Grid Search</w:t>
+      </w:r>
+      <w:r>
+        <w:t xml:space="preserve"> are</w:t>
+      </w:r>
+      <w:r>
+        <w:t xml:space="preserve"> n_</w:t>
+      </w:r>
+      <w:r>
+        <w:t>estimators:</w:t>
+      </w:r>
+      <w:r>
+        <w:t xml:space="preserve"> [100</w:t>
+      </w:r>
+      <w:r>
+        <w:t>0</w:t>
+      </w:r>
+      <w:r>
+        <w:t>, 1200],</w:t>
+      </w:r>
+      <w:r>
+        <w:t xml:space="preserve"> </w:t>
+      </w:r>
       <w:proofErr w:type="spellStart"/>
       <w:r>
-        <w:t>GridSearch</w:t>
+        <w:t>Max_</w:t>
+      </w:r>
+      <w:proofErr w:type="gramStart"/>
+      <w:r>
+        <w:t>depth</w:t>
       </w:r>
       <w:proofErr w:type="spellEnd"/>
       <w:r>
-        <w:t xml:space="preserve"> are</w:t>
-      </w:r>
-      <w:r>
-        <w:t xml:space="preserve"> </w:t>
-      </w:r>
-      <w:proofErr w:type="spellStart"/>
-      <w:r>
-        <w:t>n_</w:t>
-      </w:r>
-      <w:proofErr w:type="gramStart"/>
-      <w:r>
-        <w:t>estimators</w:t>
-      </w:r>
-      <w:proofErr w:type="spellEnd"/>
-      <w:r>
         <w:t xml:space="preserve"> :</w:t>
       </w:r>
       <w:proofErr w:type="gramEnd"/>
       <w:r>
-        <w:t xml:space="preserve"> [100</w:t>
-      </w:r>
-      <w:r>
-        <w:t>0,1200</w:t>
+        <w:t>[</w:t>
+      </w:r>
+      <w:r>
+        <w:t>13,20</w:t>
       </w:r>
       <w:r>
         <w:t>]</w:t>
       </w:r>
       <w:r>
-        <w:t xml:space="preserve"> ,</w:t>
-      </w:r>
-      <w:r>
-        <w:t xml:space="preserve"> </w:t>
-      </w:r>
-      <w:proofErr w:type="spellStart"/>
-      <w:r>
-        <w:t>Max_depth</w:t>
-      </w:r>
-      <w:proofErr w:type="spellEnd"/>
-      <w:r>
-        <w:t xml:space="preserve"> :[</w:t>
-      </w:r>
-      <w:r>
-        <w:t>13,20</w:t>
-      </w:r>
-      <w:r>
-        <w:t>]</w:t>
-      </w:r>
-      <w:r>
         <w:t xml:space="preserve"> and 10 K-fold cross validations are chosen for each parameter and ‘ROC’ as the scoring parameter.</w:t>
       </w:r>
       <w:r>
@@ -2257,15 +2282,7 @@
         </w:numPr>
       </w:pPr>
       <w:r>
-        <w:t xml:space="preserve">Best parameters for refined model are </w:t>
-      </w:r>
-      <w:proofErr w:type="spellStart"/>
-      <w:r>
-        <w:t>n_estimators</w:t>
-      </w:r>
-      <w:proofErr w:type="spellEnd"/>
-      <w:r>
-        <w:t xml:space="preserve"> = </w:t>
+        <w:t xml:space="preserve">Best parameters for refined model are n_estimators = </w:t>
       </w:r>
       <w:r>
         <w:t>1200</w:t>
@@ -2552,7 +2569,10 @@
       </w:pPr>
       <w:proofErr w:type="spellStart"/>
       <w:r>
-        <w:t>Classifier.best_estimator</w:t>
+        <w:t>Classifier.</w:t>
+      </w:r>
+      <w:r>
+        <w:t>best_estimator</w:t>
       </w:r>
       <w:proofErr w:type="spellEnd"/>
       <w:r>
@@ -2564,11 +2584,9 @@
       <w:r>
         <w:t xml:space="preserve"> </w:t>
       </w:r>
-      <w:proofErr w:type="spellStart"/>
-      <w:r>
-        <w:t>GridSearch</w:t>
-      </w:r>
-      <w:proofErr w:type="spellEnd"/>
+      <w:r>
+        <w:t>Grid Search</w:t>
+      </w:r>
       <w:r>
         <w:t xml:space="preserve"> parameters which gives highest AUROC score.</w:t>
       </w:r>
@@ -2823,16 +2841,20 @@
         <w:rPr>
           <w:sz w:val="22"/>
         </w:rPr>
-        <w:t xml:space="preserve"> : AUROC score after </w:t>
-      </w:r>
-      <w:proofErr w:type="spellStart"/>
-      <w:r>
-        <w:rPr>
-          <w:sz w:val="22"/>
-        </w:rPr>
-        <w:t>Sentivity</w:t>
-      </w:r>
-      <w:proofErr w:type="spellEnd"/>
+        <w:t xml:space="preserve"> : AUROC score after Sen</w:t>
+      </w:r>
+      <w:r>
+        <w:rPr>
+          <w:sz w:val="22"/>
+        </w:rPr>
+        <w:t>si</w:t>
+      </w:r>
+      <w:r>
+        <w:rPr>
+          <w:sz w:val="22"/>
+        </w:rPr>
+        <w:t>tivity</w:t>
+      </w:r>
     </w:p>
     <w:p>
       <w:pPr>
@@ -2985,10 +3007,7 @@
         <w:pStyle w:val="Heading2"/>
       </w:pPr>
       <w:r>
-        <w:t xml:space="preserve"> </w:t>
-      </w:r>
-      <w:r>
-        <w:t>Free-Form Visualization</w:t>
+        <w:t xml:space="preserve"> Free-Form Visualization</w:t>
       </w:r>
     </w:p>
     <w:p>
@@ -3652,21 +3671,13 @@
         </w:numPr>
       </w:pPr>
       <w:r>
-        <w:t xml:space="preserve">Using </w:t>
-      </w:r>
-      <w:proofErr w:type="spellStart"/>
-      <w:r>
-        <w:t>GridSea</w:t>
+        <w:t>Using GridSea</w:t>
       </w:r>
       <w:r>
         <w:t>r</w:t>
       </w:r>
       <w:r>
-        <w:t>chCV</w:t>
-      </w:r>
-      <w:proofErr w:type="spellEnd"/>
-      <w:r>
-        <w:t xml:space="preserve"> to tweak parameters</w:t>
+        <w:t>chCV to tweak parameters</w:t>
       </w:r>
       <w:r>
         <w:t>.</w:t>
@@ -3681,15 +3692,7 @@
         </w:numPr>
       </w:pPr>
       <w:r>
-        <w:t xml:space="preserve">Finding the best parameter from </w:t>
-      </w:r>
-      <w:proofErr w:type="spellStart"/>
-      <w:r>
-        <w:t>GridSearchCV</w:t>
-      </w:r>
-      <w:proofErr w:type="spellEnd"/>
-      <w:r>
-        <w:t xml:space="preserve"> parameter combinations.</w:t>
+        <w:t>Finding the best parameter from GridSearchCV parameter combinations.</w:t>
       </w:r>
     </w:p>
     <w:p>
@@ -3721,8 +3724,20 @@
           <w:color w:val="333333"/>
           <w:shd w:val="clear" w:color="auto" w:fill="FFFFFF"/>
         </w:rPr>
-        <w:t> </w:t>
-      </w:r>
+        <w:t> analysis to find if the model is robust enough.</w:t>
+      </w:r>
+    </w:p>
+    <w:p>
+      <w:pPr>
+        <w:pStyle w:val="ListParagraph"/>
+        <w:numPr>
+          <w:ilvl w:val="0"/>
+          <w:numId w:val="5"/>
+        </w:numPr>
+        <w:rPr>
+          <w:rStyle w:val="apple-converted-space"/>
+        </w:rPr>
+      </w:pPr>
       <w:r>
         <w:rPr>
           <w:rStyle w:val="apple-converted-space"/>
@@ -3730,27 +3745,6 @@
           <w:color w:val="333333"/>
           <w:shd w:val="clear" w:color="auto" w:fill="FFFFFF"/>
         </w:rPr>
-        <w:t>analysis to find if the model is robust enough.</w:t>
-      </w:r>
-    </w:p>
-    <w:p>
-      <w:pPr>
-        <w:pStyle w:val="ListParagraph"/>
-        <w:numPr>
-          <w:ilvl w:val="0"/>
-          <w:numId w:val="5"/>
-        </w:numPr>
-        <w:rPr>
-          <w:rStyle w:val="apple-converted-space"/>
-        </w:rPr>
-      </w:pPr>
-      <w:r>
-        <w:rPr>
-          <w:rStyle w:val="apple-converted-space"/>
-          <w:rFonts w:ascii="Segoe UI" w:hAnsi="Segoe UI" w:cs="Segoe UI"/>
-          <w:color w:val="333333"/>
-          <w:shd w:val="clear" w:color="auto" w:fill="FFFFFF"/>
-        </w:rPr>
         <w:t>Confirming model is robust enough by comparing AUROC scores before and after sensitivity analysis.</w:t>
       </w:r>
     </w:p>
@@ -3821,15 +3815,7 @@
         </w:numPr>
       </w:pPr>
       <w:r>
-        <w:t xml:space="preserve">Even though </w:t>
-      </w:r>
-      <w:proofErr w:type="spellStart"/>
-      <w:r>
-        <w:t>GridSearchCV</w:t>
-      </w:r>
-      <w:proofErr w:type="spellEnd"/>
-      <w:r>
-        <w:t xml:space="preserve"> helped in providing the best parameters, </w:t>
+        <w:t xml:space="preserve">Even though GridSearchCV helped in providing the best parameters, </w:t>
       </w:r>
       <w:proofErr w:type="gramStart"/>
       <w:r>
@@ -3877,43 +3863,19 @@
         </w:numPr>
       </w:pPr>
       <w:r>
-        <w:t xml:space="preserve">By using ensemble of different algorithms like logistic regression, Random Forest, </w:t>
-      </w:r>
-      <w:proofErr w:type="spellStart"/>
-      <w:r>
-        <w:t>XGboost</w:t>
-      </w:r>
-      <w:proofErr w:type="spellEnd"/>
-      <w:r>
-        <w:t xml:space="preserve"> and bagging (providing weightage to each algorithm and combining them for the final result) will produce a better result.</w:t>
-      </w:r>
-    </w:p>
-    <w:p>
-      <w:pPr>
-        <w:pStyle w:val="ListParagraph"/>
-        <w:numPr>
-          <w:ilvl w:val="0"/>
-          <w:numId w:val="3"/>
-        </w:numPr>
-      </w:pPr>
-      <w:r>
-        <w:t xml:space="preserve">Analysis of the procedures followed by top 100 solutions indicates the usage of </w:t>
-      </w:r>
-      <w:proofErr w:type="spellStart"/>
-      <w:r>
-        <w:t>XGboost</w:t>
-      </w:r>
-      <w:proofErr w:type="spellEnd"/>
-      <w:r>
-        <w:t xml:space="preserve"> with combination of other methods. It shows that most of the top competitors use </w:t>
-      </w:r>
-      <w:proofErr w:type="spellStart"/>
-      <w:r>
-        <w:t>XGboost</w:t>
-      </w:r>
-      <w:proofErr w:type="spellEnd"/>
-      <w:r>
-        <w:t xml:space="preserve"> for most of their solutions which make is compelling algorithm to understand and implement.</w:t>
+        <w:t>By using ensemble of different algorithms like logistic regression, Random Forest, XGboost and bagging (providing weightage to each algorithm and combining them for the final result) will produce a better result.</w:t>
+      </w:r>
+    </w:p>
+    <w:p>
+      <w:pPr>
+        <w:pStyle w:val="ListParagraph"/>
+        <w:numPr>
+          <w:ilvl w:val="0"/>
+          <w:numId w:val="3"/>
+        </w:numPr>
+      </w:pPr>
+      <w:r>
+        <w:t>Analysis of the procedures followed by top 100 solutions indicates the usage of XGboost with combination of other methods. It shows that most of the top competitors use XGboost for most of their solutions which make is compelling algorithm to understand and implement.</w:t>
       </w:r>
     </w:p>
     <w:p>

</xml_diff>